<commit_message>
GLEW triangle (part 1)
</commit_message>
<xml_diff>
--- a/stepbystep.docx
+++ b/stepbystep.docx
@@ -7,6 +7,9 @@
         <w:jc w:val="center"/>
       </w:pPr>
       <w:r>
+        <w:rPr>
+          <w:highlight w:val="cyan"/>
+        </w:rPr>
         <w:t>New C++ Project in Visual Studio</w:t>
       </w:r>
     </w:p>
@@ -494,24 +497,28 @@
       <w:r>
         <w:rPr>
           <w:b/>
+          <w:highlight w:val="cyan"/>
         </w:rPr>
         <w:t xml:space="preserve">If we want to </w:t>
       </w:r>
       <w:r>
         <w:rPr>
           <w:b/>
+          <w:highlight w:val="cyan"/>
         </w:rPr>
         <w:t>Change</w:t>
       </w:r>
       <w:r>
         <w:rPr>
           <w:b/>
+          <w:highlight w:val="cyan"/>
         </w:rPr>
         <w:t xml:space="preserve"> the</w:t>
       </w:r>
       <w:r>
         <w:rPr>
           <w:b/>
+          <w:highlight w:val="cyan"/>
         </w:rPr>
         <w:t xml:space="preserve"> VS Folder Structure</w:t>
       </w:r>
@@ -524,7 +531,7 @@
         <w:rPr>
           <w:noProof/>
         </w:rPr>
-        <w:object w:dxaOrig="22828" w:dyaOrig="10391">
+        <w:object w:dxaOrig="1440" w:dyaOrig="1440">
           <v:shapetype id="_x0000_t75" coordsize="21600,21600" o:spt="75" o:preferrelative="t" path="m@4@5l@4@11@9@11@9@5xe" filled="f" stroked="f">
             <v:stroke joinstyle="miter"/>
             <v:formulas>
@@ -548,7 +555,7 @@
             <v:imagedata r:id="rId5" o:title=""/>
             <w10:wrap type="topAndBottom"/>
           </v:shape>
-          <o:OLEObject Type="Embed" ProgID="Photoshop.Image.18" ShapeID="_x0000_s1026" DrawAspect="Content" ObjectID="_1607000735" r:id="rId6">
+          <o:OLEObject Type="Embed" ProgID="Photoshop.Image.18" ShapeID="_x0000_s1026" DrawAspect="Content" ObjectID="_1607006746" r:id="rId6">
             <o:FieldCodes>\s</o:FieldCodes>
           </o:OLEObject>
         </w:object>
@@ -568,12 +575,12 @@
         <w:rPr>
           <w:noProof/>
         </w:rPr>
-        <w:object w:dxaOrig="22828" w:dyaOrig="10391">
+        <w:object w:dxaOrig="1440" w:dyaOrig="1440">
           <v:shape id="_x0000_s1029" type="#_x0000_t75" style="position:absolute;left:0;text-align:left;margin-left:91.3pt;margin-top:148.5pt;width:372.35pt;height:159.95pt;z-index:-251655168;mso-position-horizontal-relative:text;mso-position-vertical-relative:text;mso-width-relative:page;mso-height-relative:page">
             <v:imagedata r:id="rId7" o:title=""/>
             <w10:wrap type="topAndBottom"/>
           </v:shape>
-          <o:OLEObject Type="Embed" ProgID="Photoshop.Image.18" ShapeID="_x0000_s1029" DrawAspect="Content" ObjectID="_1607000736" r:id="rId8">
+          <o:OLEObject Type="Embed" ProgID="Photoshop.Image.18" ShapeID="_x0000_s1029" DrawAspect="Content" ObjectID="_1607006747" r:id="rId8">
             <o:FieldCodes>\s</o:FieldCodes>
           </o:OLEObject>
         </w:object>
@@ -843,6 +850,7 @@
       <w:r>
         <w:rPr>
           <w:b/>
+          <w:highlight w:val="cyan"/>
         </w:rPr>
         <w:t xml:space="preserve">Adding </w:t>
       </w:r>
@@ -850,6 +858,7 @@
       <w:r>
         <w:rPr>
           <w:b/>
+          <w:highlight w:val="cyan"/>
         </w:rPr>
         <w:t xml:space="preserve">GLFW  </w:t>
       </w:r>
@@ -857,6 +866,7 @@
       <w:r>
         <w:rPr>
           <w:b/>
+          <w:highlight w:val="cyan"/>
         </w:rPr>
         <w:t>Libtaty</w:t>
       </w:r>
@@ -865,6 +875,7 @@
       <w:r>
         <w:rPr>
           <w:b/>
+          <w:highlight w:val="cyan"/>
         </w:rPr>
         <w:t xml:space="preserve"> (for creating a window, that supports multiple platforms.)</w:t>
       </w:r>
@@ -1722,8 +1733,15 @@
           <w:color w:val="000000"/>
           <w:sz w:val="19"/>
           <w:szCs w:val="19"/>
-        </w:rPr>
-        <w:t>Modern OpenGL</w:t>
+          <w:highlight w:val="cyan"/>
+        </w:rPr>
+        <w:t>Modern OpenGL –</w:t>
+      </w:r>
+      <w:r>
+        <w:rPr>
+          <w:highlight w:val="cyan"/>
+        </w:rPr>
+        <w:t xml:space="preserve"> </w:t>
       </w:r>
       <w:r>
         <w:rPr>
@@ -1732,11 +1750,9 @@
           <w:color w:val="000000"/>
           <w:sz w:val="19"/>
           <w:szCs w:val="19"/>
-        </w:rPr>
-        <w:t xml:space="preserve"> –</w:t>
-      </w:r>
-      <w:r>
-        <w:t xml:space="preserve"> </w:t>
+          <w:highlight w:val="cyan"/>
+        </w:rPr>
+        <w:t xml:space="preserve">GLEW (alternatives </w:t>
       </w:r>
       <w:r>
         <w:rPr>
@@ -1745,8 +1761,9 @@
           <w:color w:val="000000"/>
           <w:sz w:val="19"/>
           <w:szCs w:val="19"/>
-        </w:rPr>
-        <w:t>GLEW</w:t>
+          <w:highlight w:val="cyan"/>
+        </w:rPr>
+        <w:t>glad gl3w</w:t>
       </w:r>
       <w:r>
         <w:rPr>
@@ -1755,9 +1772,11 @@
           <w:color w:val="000000"/>
           <w:sz w:val="19"/>
           <w:szCs w:val="19"/>
-        </w:rPr>
-        <w:t xml:space="preserve"> (alternatives </w:t>
-      </w:r>
+          <w:highlight w:val="cyan"/>
+        </w:rPr>
+        <w:t xml:space="preserve">): </w:t>
+      </w:r>
+      <w:proofErr w:type="gramStart"/>
       <w:r>
         <w:rPr>
           <w:rFonts w:ascii="Consolas" w:hAnsi="Consolas" w:cs="Consolas"/>
@@ -1765,8 +1784,9 @@
           <w:color w:val="000000"/>
           <w:sz w:val="19"/>
           <w:szCs w:val="19"/>
-        </w:rPr>
-        <w:t>glad gl3w</w:t>
+          <w:highlight w:val="cyan"/>
+        </w:rPr>
+        <w:t xml:space="preserve">Accessing  </w:t>
       </w:r>
       <w:r>
         <w:rPr>
@@ -1775,10 +1795,11 @@
           <w:color w:val="000000"/>
           <w:sz w:val="19"/>
           <w:szCs w:val="19"/>
-        </w:rPr>
-        <w:t xml:space="preserve">): </w:t>
-      </w:r>
-      <w:proofErr w:type="gramStart"/>
+          <w:highlight w:val="cyan"/>
+        </w:rPr>
+        <w:t>OpenGL</w:t>
+      </w:r>
+      <w:proofErr w:type="gramEnd"/>
       <w:r>
         <w:rPr>
           <w:rFonts w:ascii="Consolas" w:hAnsi="Consolas" w:cs="Consolas"/>
@@ -1786,27 +1807,7 @@
           <w:color w:val="000000"/>
           <w:sz w:val="19"/>
           <w:szCs w:val="19"/>
-        </w:rPr>
-        <w:t xml:space="preserve">Accessing  </w:t>
-      </w:r>
-      <w:r>
-        <w:rPr>
-          <w:rFonts w:ascii="Consolas" w:hAnsi="Consolas" w:cs="Consolas"/>
-          <w:b/>
-          <w:color w:val="000000"/>
-          <w:sz w:val="19"/>
-          <w:szCs w:val="19"/>
-        </w:rPr>
-        <w:t>OpenGL</w:t>
-      </w:r>
-      <w:proofErr w:type="gramEnd"/>
-      <w:r>
-        <w:rPr>
-          <w:rFonts w:ascii="Consolas" w:hAnsi="Consolas" w:cs="Consolas"/>
-          <w:b/>
-          <w:color w:val="000000"/>
-          <w:sz w:val="19"/>
-          <w:szCs w:val="19"/>
+          <w:highlight w:val="cyan"/>
         </w:rPr>
         <w:t xml:space="preserve"> functions on multiplatform.</w:t>
       </w:r>
@@ -2288,10 +2289,7 @@
         </w:numPr>
       </w:pPr>
       <w:r>
-        <w:t>Add to: Properties&gt;Configuration Properties&gt;C/</w:t>
-      </w:r>
-      <w:r>
-        <w:t>C++&gt;</w:t>
+        <w:t>Add to: Properties&gt;Configuration Properties&gt;C/C++&gt;</w:t>
       </w:r>
       <w:proofErr w:type="spellStart"/>
       <w:r>
@@ -2311,6 +2309,9 @@
       <w:proofErr w:type="spellEnd"/>
       <w:r>
         <w:t xml:space="preserve"> Definitions: GLEW_STATIC</w:t>
+      </w:r>
+      <w:r>
+        <w:t>;</w:t>
       </w:r>
     </w:p>
     <w:p>
@@ -2358,16 +2359,7 @@
           <w:sz w:val="19"/>
           <w:szCs w:val="19"/>
         </w:rPr>
-        <w:t>(window);</w:t>
-      </w:r>
-      <w:r>
-        <w:rPr>
-          <w:rFonts w:ascii="Consolas" w:hAnsi="Consolas" w:cs="Consolas"/>
-          <w:color w:val="000000"/>
-          <w:sz w:val="19"/>
-          <w:szCs w:val="19"/>
-        </w:rPr>
-        <w:t xml:space="preserve"> </w:t>
+        <w:t xml:space="preserve">(window); </w:t>
       </w:r>
       <w:r>
         <w:t>line (</w:t>
@@ -2493,7 +2485,6 @@
         </w:rPr>
         <w:t xml:space="preserve">() != </w:t>
       </w:r>
-      <w:bookmarkStart w:id="0" w:name="_GoBack"/>
       <w:r>
         <w:rPr>
           <w:rFonts w:ascii="Consolas" w:hAnsi="Consolas" w:cs="Consolas"/>
@@ -2501,17 +2492,7 @@
           <w:sz w:val="19"/>
           <w:szCs w:val="19"/>
         </w:rPr>
-        <w:t>GLEW</w:t>
-      </w:r>
-      <w:bookmarkEnd w:id="0"/>
-      <w:r>
-        <w:rPr>
-          <w:rFonts w:ascii="Consolas" w:hAnsi="Consolas" w:cs="Consolas"/>
-          <w:color w:val="6F008A"/>
-          <w:sz w:val="19"/>
-          <w:szCs w:val="19"/>
-        </w:rPr>
-        <w:t>_OK</w:t>
+        <w:t>GLEW_OK</w:t>
       </w:r>
       <w:r>
         <w:rPr>
@@ -2946,6 +2927,75 @@
         <w:autoSpaceDN w:val="0"/>
         <w:adjustRightInd w:val="0"/>
         <w:spacing w:after="0" w:line="240" w:lineRule="auto"/>
+        <w:jc w:val="center"/>
+        <w:rPr>
+          <w:rFonts w:ascii="Consolas" w:hAnsi="Consolas" w:cs="Consolas"/>
+          <w:color w:val="000000"/>
+          <w:sz w:val="19"/>
+          <w:szCs w:val="19"/>
+        </w:rPr>
+      </w:pPr>
+    </w:p>
+    <w:p>
+      <w:pPr>
+        <w:autoSpaceDE w:val="0"/>
+        <w:autoSpaceDN w:val="0"/>
+        <w:adjustRightInd w:val="0"/>
+        <w:spacing w:after="0" w:line="240" w:lineRule="auto"/>
+        <w:jc w:val="center"/>
+        <w:rPr>
+          <w:rFonts w:ascii="Consolas" w:hAnsi="Consolas" w:cs="Consolas"/>
+          <w:b/>
+          <w:color w:val="000000"/>
+          <w:sz w:val="19"/>
+          <w:szCs w:val="19"/>
+        </w:rPr>
+      </w:pPr>
+    </w:p>
+    <w:p>
+      <w:pPr>
+        <w:autoSpaceDE w:val="0"/>
+        <w:autoSpaceDN w:val="0"/>
+        <w:adjustRightInd w:val="0"/>
+        <w:spacing w:after="0" w:line="240" w:lineRule="auto"/>
+        <w:jc w:val="center"/>
+        <w:rPr>
+          <w:rFonts w:ascii="Consolas" w:hAnsi="Consolas" w:cs="Consolas"/>
+          <w:b/>
+          <w:color w:val="000000"/>
+          <w:sz w:val="19"/>
+          <w:szCs w:val="19"/>
+        </w:rPr>
+      </w:pPr>
+      <w:r>
+        <w:rPr>
+          <w:rFonts w:ascii="Consolas" w:hAnsi="Consolas" w:cs="Consolas"/>
+          <w:b/>
+          <w:color w:val="000000"/>
+          <w:sz w:val="19"/>
+          <w:szCs w:val="19"/>
+          <w:highlight w:val="cyan"/>
+        </w:rPr>
+        <w:t xml:space="preserve">Draw Triangle with </w:t>
+      </w:r>
+      <w:r>
+        <w:rPr>
+          <w:rFonts w:ascii="Consolas" w:hAnsi="Consolas" w:cs="Consolas"/>
+          <w:b/>
+          <w:color w:val="000000"/>
+          <w:sz w:val="19"/>
+          <w:szCs w:val="19"/>
+          <w:highlight w:val="cyan"/>
+        </w:rPr>
+        <w:t>GLEW</w:t>
+      </w:r>
+    </w:p>
+    <w:p>
+      <w:pPr>
+        <w:autoSpaceDE w:val="0"/>
+        <w:autoSpaceDN w:val="0"/>
+        <w:adjustRightInd w:val="0"/>
+        <w:spacing w:after="0" w:line="240" w:lineRule="auto"/>
       </w:pPr>
       <w:r>
         <w:tab/>
@@ -2964,6 +3014,766 @@
           <w:ilvl w:val="0"/>
           <w:numId w:val="2"/>
         </w:numPr>
+      </w:pPr>
+      <w:r>
+        <w:t xml:space="preserve">Keep open </w:t>
+      </w:r>
+      <w:hyperlink r:id="rId13" w:history="1">
+        <w:r>
+          <w:rPr>
+            <w:rStyle w:val="Hyperlink"/>
+          </w:rPr>
+          <w:t>http://docs.gl/</w:t>
+        </w:r>
+      </w:hyperlink>
+      <w:r>
+        <w:t xml:space="preserve"> can help with OpenGL functions.</w:t>
+      </w:r>
+    </w:p>
+    <w:p>
+      <w:pPr>
+        <w:pStyle w:val="ListParagraph"/>
+        <w:numPr>
+          <w:ilvl w:val="0"/>
+          <w:numId w:val="2"/>
+        </w:numPr>
+      </w:pPr>
+      <w:r>
+        <w:t>Add before loop:</w:t>
+      </w:r>
+    </w:p>
+    <w:p>
+      <w:pPr>
+        <w:autoSpaceDE w:val="0"/>
+        <w:autoSpaceDN w:val="0"/>
+        <w:adjustRightInd w:val="0"/>
+        <w:spacing w:after="0" w:line="240" w:lineRule="auto"/>
+        <w:rPr>
+          <w:rFonts w:ascii="Consolas" w:hAnsi="Consolas" w:cs="Consolas"/>
+          <w:color w:val="000000"/>
+          <w:sz w:val="19"/>
+          <w:szCs w:val="19"/>
+        </w:rPr>
+      </w:pPr>
+      <w:r>
+        <w:rPr>
+          <w:rFonts w:ascii="Consolas" w:hAnsi="Consolas" w:cs="Consolas"/>
+          <w:color w:val="000000"/>
+          <w:sz w:val="19"/>
+          <w:szCs w:val="19"/>
+        </w:rPr>
+        <w:tab/>
+      </w:r>
+      <w:proofErr w:type="gramStart"/>
+      <w:r>
+        <w:rPr>
+          <w:rFonts w:ascii="Consolas" w:hAnsi="Consolas" w:cs="Consolas"/>
+          <w:color w:val="0000FF"/>
+          <w:sz w:val="19"/>
+          <w:szCs w:val="19"/>
+        </w:rPr>
+        <w:t>unsigned</w:t>
+      </w:r>
+      <w:proofErr w:type="gramEnd"/>
+      <w:r>
+        <w:rPr>
+          <w:rFonts w:ascii="Consolas" w:hAnsi="Consolas" w:cs="Consolas"/>
+          <w:color w:val="000000"/>
+          <w:sz w:val="19"/>
+          <w:szCs w:val="19"/>
+        </w:rPr>
+        <w:t xml:space="preserve"> </w:t>
+      </w:r>
+      <w:proofErr w:type="spellStart"/>
+      <w:r>
+        <w:rPr>
+          <w:rFonts w:ascii="Consolas" w:hAnsi="Consolas" w:cs="Consolas"/>
+          <w:color w:val="0000FF"/>
+          <w:sz w:val="19"/>
+          <w:szCs w:val="19"/>
+        </w:rPr>
+        <w:t>int</w:t>
+      </w:r>
+      <w:proofErr w:type="spellEnd"/>
+      <w:r>
+        <w:rPr>
+          <w:rFonts w:ascii="Consolas" w:hAnsi="Consolas" w:cs="Consolas"/>
+          <w:color w:val="000000"/>
+          <w:sz w:val="19"/>
+          <w:szCs w:val="19"/>
+        </w:rPr>
+        <w:t xml:space="preserve"> buffer;</w:t>
+      </w:r>
+      <w:r>
+        <w:rPr>
+          <w:rFonts w:ascii="Consolas" w:hAnsi="Consolas" w:cs="Consolas"/>
+          <w:color w:val="008000"/>
+          <w:sz w:val="19"/>
+          <w:szCs w:val="19"/>
+        </w:rPr>
+        <w:t>//id for buffer</w:t>
+      </w:r>
+    </w:p>
+    <w:p>
+      <w:pPr>
+        <w:autoSpaceDE w:val="0"/>
+        <w:autoSpaceDN w:val="0"/>
+        <w:adjustRightInd w:val="0"/>
+        <w:spacing w:after="0" w:line="240" w:lineRule="auto"/>
+        <w:rPr>
+          <w:rFonts w:ascii="Consolas" w:hAnsi="Consolas" w:cs="Consolas"/>
+          <w:color w:val="000000"/>
+          <w:sz w:val="19"/>
+          <w:szCs w:val="19"/>
+        </w:rPr>
+      </w:pPr>
+      <w:r>
+        <w:rPr>
+          <w:rFonts w:ascii="Consolas" w:hAnsi="Consolas" w:cs="Consolas"/>
+          <w:color w:val="000000"/>
+          <w:sz w:val="19"/>
+          <w:szCs w:val="19"/>
+        </w:rPr>
+        <w:tab/>
+      </w:r>
+      <w:proofErr w:type="spellStart"/>
+      <w:proofErr w:type="gramStart"/>
+      <w:r>
+        <w:rPr>
+          <w:rFonts w:ascii="Consolas" w:hAnsi="Consolas" w:cs="Consolas"/>
+          <w:color w:val="6F008A"/>
+          <w:sz w:val="19"/>
+          <w:szCs w:val="19"/>
+        </w:rPr>
+        <w:t>glGenBuffers</w:t>
+      </w:r>
+      <w:proofErr w:type="spellEnd"/>
+      <w:r>
+        <w:rPr>
+          <w:rFonts w:ascii="Consolas" w:hAnsi="Consolas" w:cs="Consolas"/>
+          <w:color w:val="000000"/>
+          <w:sz w:val="19"/>
+          <w:szCs w:val="19"/>
+        </w:rPr>
+        <w:t>(</w:t>
+      </w:r>
+      <w:proofErr w:type="gramEnd"/>
+      <w:r>
+        <w:rPr>
+          <w:rFonts w:ascii="Consolas" w:hAnsi="Consolas" w:cs="Consolas"/>
+          <w:color w:val="000000"/>
+          <w:sz w:val="19"/>
+          <w:szCs w:val="19"/>
+        </w:rPr>
+        <w:t>1, &amp;buffer);</w:t>
+      </w:r>
+      <w:r>
+        <w:rPr>
+          <w:rFonts w:ascii="Consolas" w:hAnsi="Consolas" w:cs="Consolas"/>
+          <w:color w:val="008000"/>
+          <w:sz w:val="19"/>
+          <w:szCs w:val="19"/>
+        </w:rPr>
+        <w:t>//assigns id</w:t>
+      </w:r>
+    </w:p>
+    <w:p>
+      <w:pPr>
+        <w:autoSpaceDE w:val="0"/>
+        <w:autoSpaceDN w:val="0"/>
+        <w:adjustRightInd w:val="0"/>
+        <w:spacing w:after="0" w:line="240" w:lineRule="auto"/>
+        <w:rPr>
+          <w:rFonts w:ascii="Consolas" w:hAnsi="Consolas" w:cs="Consolas"/>
+          <w:color w:val="000000"/>
+          <w:sz w:val="19"/>
+          <w:szCs w:val="19"/>
+        </w:rPr>
+      </w:pPr>
+      <w:r>
+        <w:rPr>
+          <w:rFonts w:ascii="Consolas" w:hAnsi="Consolas" w:cs="Consolas"/>
+          <w:color w:val="000000"/>
+          <w:sz w:val="19"/>
+          <w:szCs w:val="19"/>
+        </w:rPr>
+        <w:tab/>
+      </w:r>
+      <w:proofErr w:type="spellStart"/>
+      <w:proofErr w:type="gramStart"/>
+      <w:r>
+        <w:rPr>
+          <w:rFonts w:ascii="Consolas" w:hAnsi="Consolas" w:cs="Consolas"/>
+          <w:color w:val="6F008A"/>
+          <w:sz w:val="19"/>
+          <w:szCs w:val="19"/>
+        </w:rPr>
+        <w:t>glBindBuffer</w:t>
+      </w:r>
+      <w:proofErr w:type="spellEnd"/>
+      <w:r>
+        <w:rPr>
+          <w:rFonts w:ascii="Consolas" w:hAnsi="Consolas" w:cs="Consolas"/>
+          <w:color w:val="000000"/>
+          <w:sz w:val="19"/>
+          <w:szCs w:val="19"/>
+        </w:rPr>
+        <w:t>(</w:t>
+      </w:r>
+      <w:proofErr w:type="gramEnd"/>
+      <w:r>
+        <w:rPr>
+          <w:rFonts w:ascii="Consolas" w:hAnsi="Consolas" w:cs="Consolas"/>
+          <w:color w:val="6F008A"/>
+          <w:sz w:val="19"/>
+          <w:szCs w:val="19"/>
+        </w:rPr>
+        <w:t>GL_ARRAY_BUFFER</w:t>
+      </w:r>
+      <w:r>
+        <w:rPr>
+          <w:rFonts w:ascii="Consolas" w:hAnsi="Consolas" w:cs="Consolas"/>
+          <w:color w:val="000000"/>
+          <w:sz w:val="19"/>
+          <w:szCs w:val="19"/>
+        </w:rPr>
+        <w:t>, buffer);</w:t>
+      </w:r>
+      <w:r>
+        <w:rPr>
+          <w:rFonts w:ascii="Consolas" w:hAnsi="Consolas" w:cs="Consolas"/>
+          <w:color w:val="008000"/>
+          <w:sz w:val="19"/>
+          <w:szCs w:val="19"/>
+        </w:rPr>
+        <w:t>//selects buffer</w:t>
+      </w:r>
+    </w:p>
+    <w:p>
+      <w:pPr>
+        <w:autoSpaceDE w:val="0"/>
+        <w:autoSpaceDN w:val="0"/>
+        <w:adjustRightInd w:val="0"/>
+        <w:spacing w:after="0" w:line="240" w:lineRule="auto"/>
+        <w:ind w:left="709" w:hanging="142"/>
+        <w:rPr>
+          <w:rFonts w:ascii="Consolas" w:hAnsi="Consolas" w:cs="Consolas"/>
+          <w:color w:val="008000"/>
+          <w:sz w:val="19"/>
+          <w:szCs w:val="19"/>
+        </w:rPr>
+      </w:pPr>
+      <w:r>
+        <w:rPr>
+          <w:rFonts w:ascii="Consolas" w:hAnsi="Consolas" w:cs="Consolas"/>
+          <w:color w:val="000000"/>
+          <w:sz w:val="19"/>
+          <w:szCs w:val="19"/>
+        </w:rPr>
+        <w:tab/>
+      </w:r>
+      <w:proofErr w:type="spellStart"/>
+      <w:proofErr w:type="gramStart"/>
+      <w:r>
+        <w:rPr>
+          <w:rFonts w:ascii="Consolas" w:hAnsi="Consolas" w:cs="Consolas"/>
+          <w:color w:val="6F008A"/>
+          <w:sz w:val="19"/>
+          <w:szCs w:val="19"/>
+        </w:rPr>
+        <w:t>glBufferData</w:t>
+      </w:r>
+      <w:proofErr w:type="spellEnd"/>
+      <w:r>
+        <w:rPr>
+          <w:rFonts w:ascii="Consolas" w:hAnsi="Consolas" w:cs="Consolas"/>
+          <w:color w:val="000000"/>
+          <w:sz w:val="19"/>
+          <w:szCs w:val="19"/>
+        </w:rPr>
+        <w:t>(</w:t>
+      </w:r>
+      <w:proofErr w:type="gramEnd"/>
+      <w:r>
+        <w:rPr>
+          <w:rFonts w:ascii="Consolas" w:hAnsi="Consolas" w:cs="Consolas"/>
+          <w:color w:val="6F008A"/>
+          <w:sz w:val="19"/>
+          <w:szCs w:val="19"/>
+        </w:rPr>
+        <w:t>GL_ARRAY_BUFFER</w:t>
+      </w:r>
+      <w:r>
+        <w:rPr>
+          <w:rFonts w:ascii="Consolas" w:hAnsi="Consolas" w:cs="Consolas"/>
+          <w:color w:val="000000"/>
+          <w:sz w:val="19"/>
+          <w:szCs w:val="19"/>
+        </w:rPr>
+        <w:t xml:space="preserve">, 6 * </w:t>
+      </w:r>
+      <w:proofErr w:type="spellStart"/>
+      <w:r>
+        <w:rPr>
+          <w:rFonts w:ascii="Consolas" w:hAnsi="Consolas" w:cs="Consolas"/>
+          <w:color w:val="0000FF"/>
+          <w:sz w:val="19"/>
+          <w:szCs w:val="19"/>
+        </w:rPr>
+        <w:t>sizeof</w:t>
+      </w:r>
+      <w:proofErr w:type="spellEnd"/>
+      <w:r>
+        <w:rPr>
+          <w:rFonts w:ascii="Consolas" w:hAnsi="Consolas" w:cs="Consolas"/>
+          <w:color w:val="000000"/>
+          <w:sz w:val="19"/>
+          <w:szCs w:val="19"/>
+        </w:rPr>
+        <w:t>(</w:t>
+      </w:r>
+      <w:r>
+        <w:rPr>
+          <w:rFonts w:ascii="Consolas" w:hAnsi="Consolas" w:cs="Consolas"/>
+          <w:color w:val="0000FF"/>
+          <w:sz w:val="19"/>
+          <w:szCs w:val="19"/>
+        </w:rPr>
+        <w:t>float</w:t>
+      </w:r>
+      <w:r>
+        <w:rPr>
+          <w:rFonts w:ascii="Consolas" w:hAnsi="Consolas" w:cs="Consolas"/>
+          <w:color w:val="000000"/>
+          <w:sz w:val="19"/>
+          <w:szCs w:val="19"/>
+        </w:rPr>
+        <w:t xml:space="preserve">), positions, </w:t>
+      </w:r>
+      <w:r>
+        <w:rPr>
+          <w:rFonts w:ascii="Consolas" w:hAnsi="Consolas" w:cs="Consolas"/>
+          <w:color w:val="6F008A"/>
+          <w:sz w:val="19"/>
+          <w:szCs w:val="19"/>
+        </w:rPr>
+        <w:t>GL_STATIC_DRAW</w:t>
+      </w:r>
+      <w:r>
+        <w:rPr>
+          <w:rFonts w:ascii="Consolas" w:hAnsi="Consolas" w:cs="Consolas"/>
+          <w:color w:val="000000"/>
+          <w:sz w:val="19"/>
+          <w:szCs w:val="19"/>
+        </w:rPr>
+        <w:t>);</w:t>
+      </w:r>
+      <w:r>
+        <w:rPr>
+          <w:rFonts w:ascii="Consolas" w:hAnsi="Consolas" w:cs="Consolas"/>
+          <w:color w:val="008000"/>
+          <w:sz w:val="19"/>
+          <w:szCs w:val="19"/>
+        </w:rPr>
+        <w:t xml:space="preserve">//set size </w:t>
+      </w:r>
+      <w:proofErr w:type="spellStart"/>
+      <w:r>
+        <w:rPr>
+          <w:rFonts w:ascii="Consolas" w:hAnsi="Consolas" w:cs="Consolas"/>
+          <w:color w:val="008000"/>
+          <w:sz w:val="19"/>
+          <w:szCs w:val="19"/>
+        </w:rPr>
+        <w:t>f</w:t>
+      </w:r>
+      <w:proofErr w:type="spellEnd"/>
+      <w:r>
+        <w:rPr>
+          <w:rFonts w:ascii="Consolas" w:hAnsi="Consolas" w:cs="Consolas"/>
+          <w:color w:val="008000"/>
+          <w:sz w:val="19"/>
+          <w:szCs w:val="19"/>
+        </w:rPr>
+        <w:t xml:space="preserve"> buffer, static or </w:t>
+      </w:r>
+      <w:proofErr w:type="spellStart"/>
+      <w:r>
+        <w:rPr>
+          <w:rFonts w:ascii="Consolas" w:hAnsi="Consolas" w:cs="Consolas"/>
+          <w:color w:val="008000"/>
+          <w:sz w:val="19"/>
+          <w:szCs w:val="19"/>
+        </w:rPr>
+        <w:t>dinamic</w:t>
+      </w:r>
+      <w:proofErr w:type="spellEnd"/>
+      <w:r>
+        <w:rPr>
+          <w:rFonts w:ascii="Consolas" w:hAnsi="Consolas" w:cs="Consolas"/>
+          <w:color w:val="008000"/>
+          <w:sz w:val="19"/>
+          <w:szCs w:val="19"/>
+        </w:rPr>
+        <w:t xml:space="preserve">, and give a data, that is </w:t>
+      </w:r>
+      <w:proofErr w:type="spellStart"/>
+      <w:r>
+        <w:rPr>
+          <w:rFonts w:ascii="Consolas" w:hAnsi="Consolas" w:cs="Consolas"/>
+          <w:color w:val="008000"/>
+          <w:sz w:val="19"/>
+          <w:szCs w:val="19"/>
+        </w:rPr>
+        <w:t>oprional</w:t>
+      </w:r>
+      <w:proofErr w:type="spellEnd"/>
+      <w:r>
+        <w:rPr>
+          <w:rFonts w:ascii="Consolas" w:hAnsi="Consolas" w:cs="Consolas"/>
+          <w:color w:val="008000"/>
+          <w:sz w:val="19"/>
+          <w:szCs w:val="19"/>
+        </w:rPr>
+        <w:t xml:space="preserve"> (can be NULL, and data can be assigned later)</w:t>
+      </w:r>
+    </w:p>
+    <w:p>
+      <w:pPr>
+        <w:autoSpaceDE w:val="0"/>
+        <w:autoSpaceDN w:val="0"/>
+        <w:adjustRightInd w:val="0"/>
+        <w:spacing w:after="0" w:line="240" w:lineRule="auto"/>
+        <w:ind w:left="709" w:hanging="142"/>
+        <w:rPr>
+          <w:rFonts w:ascii="Consolas" w:hAnsi="Consolas" w:cs="Consolas"/>
+          <w:color w:val="000000"/>
+          <w:sz w:val="19"/>
+          <w:szCs w:val="19"/>
+        </w:rPr>
+      </w:pPr>
+    </w:p>
+    <w:p>
+      <w:pPr>
+        <w:pStyle w:val="ListParagraph"/>
+        <w:numPr>
+          <w:ilvl w:val="0"/>
+          <w:numId w:val="2"/>
+        </w:numPr>
+      </w:pPr>
+      <w:r>
+        <w:t xml:space="preserve">Change </w:t>
+      </w:r>
+      <w:r>
+        <w:t xml:space="preserve">old </w:t>
+      </w:r>
+      <w:proofErr w:type="spellStart"/>
+      <w:r>
+        <w:rPr>
+          <w:rFonts w:ascii="Consolas" w:hAnsi="Consolas" w:cs="Consolas"/>
+          <w:color w:val="000000"/>
+          <w:sz w:val="19"/>
+          <w:szCs w:val="19"/>
+        </w:rPr>
+        <w:t>glBegin</w:t>
+      </w:r>
+      <w:proofErr w:type="spellEnd"/>
+      <w:r>
+        <w:rPr>
+          <w:rFonts w:ascii="Consolas" w:hAnsi="Consolas" w:cs="Consolas"/>
+          <w:color w:val="000000"/>
+          <w:sz w:val="19"/>
+          <w:szCs w:val="19"/>
+        </w:rPr>
+        <w:t>…</w:t>
+      </w:r>
+      <w:proofErr w:type="spellStart"/>
+      <w:r>
+        <w:rPr>
+          <w:rFonts w:ascii="Consolas" w:hAnsi="Consolas" w:cs="Consolas"/>
+          <w:color w:val="000000"/>
+          <w:sz w:val="19"/>
+          <w:szCs w:val="19"/>
+        </w:rPr>
+        <w:t>glEnd</w:t>
+      </w:r>
+      <w:proofErr w:type="spellEnd"/>
+      <w:r>
+        <w:t xml:space="preserve"> </w:t>
+      </w:r>
+      <w:r>
+        <w:t>code in loop to:</w:t>
+      </w:r>
+    </w:p>
+    <w:p>
+      <w:pPr>
+        <w:autoSpaceDE w:val="0"/>
+        <w:autoSpaceDN w:val="0"/>
+        <w:adjustRightInd w:val="0"/>
+        <w:spacing w:after="0" w:line="240" w:lineRule="auto"/>
+        <w:ind w:left="993"/>
+        <w:rPr>
+          <w:rFonts w:ascii="Consolas" w:hAnsi="Consolas" w:cs="Consolas"/>
+          <w:color w:val="000000"/>
+          <w:sz w:val="19"/>
+          <w:szCs w:val="19"/>
+        </w:rPr>
+      </w:pPr>
+      <w:r>
+        <w:rPr>
+          <w:rFonts w:ascii="Consolas" w:hAnsi="Consolas" w:cs="Consolas"/>
+          <w:color w:val="008000"/>
+          <w:sz w:val="19"/>
+          <w:szCs w:val="19"/>
+        </w:rPr>
+        <w:t xml:space="preserve">//since we </w:t>
+      </w:r>
+      <w:proofErr w:type="spellStart"/>
+      <w:r>
+        <w:rPr>
+          <w:rFonts w:ascii="Consolas" w:hAnsi="Consolas" w:cs="Consolas"/>
+          <w:color w:val="008000"/>
+          <w:sz w:val="19"/>
+          <w:szCs w:val="19"/>
+        </w:rPr>
+        <w:t>dont</w:t>
+      </w:r>
+      <w:proofErr w:type="spellEnd"/>
+      <w:r>
+        <w:rPr>
+          <w:rFonts w:ascii="Consolas" w:hAnsi="Consolas" w:cs="Consolas"/>
+          <w:color w:val="008000"/>
+          <w:sz w:val="19"/>
+          <w:szCs w:val="19"/>
+        </w:rPr>
+        <w:t xml:space="preserve"> have index buffer yet:</w:t>
+      </w:r>
+    </w:p>
+    <w:p>
+      <w:pPr>
+        <w:ind w:left="993"/>
+      </w:pPr>
+      <w:proofErr w:type="spellStart"/>
+      <w:proofErr w:type="gramStart"/>
+      <w:r>
+        <w:rPr>
+          <w:rFonts w:ascii="Consolas" w:hAnsi="Consolas" w:cs="Consolas"/>
+          <w:color w:val="000000"/>
+          <w:sz w:val="19"/>
+          <w:szCs w:val="19"/>
+        </w:rPr>
+        <w:t>glDrawArrays</w:t>
+      </w:r>
+      <w:proofErr w:type="spellEnd"/>
+      <w:r>
+        <w:rPr>
+          <w:rFonts w:ascii="Consolas" w:hAnsi="Consolas" w:cs="Consolas"/>
+          <w:color w:val="000000"/>
+          <w:sz w:val="19"/>
+          <w:szCs w:val="19"/>
+        </w:rPr>
+        <w:t>(</w:t>
+      </w:r>
+      <w:proofErr w:type="gramEnd"/>
+      <w:r>
+        <w:rPr>
+          <w:rFonts w:ascii="Consolas" w:hAnsi="Consolas" w:cs="Consolas"/>
+          <w:color w:val="6F008A"/>
+          <w:sz w:val="19"/>
+          <w:szCs w:val="19"/>
+        </w:rPr>
+        <w:t>GL_TRIANGLES</w:t>
+      </w:r>
+      <w:r>
+        <w:rPr>
+          <w:rFonts w:ascii="Consolas" w:hAnsi="Consolas" w:cs="Consolas"/>
+          <w:color w:val="000000"/>
+          <w:sz w:val="19"/>
+          <w:szCs w:val="19"/>
+        </w:rPr>
+        <w:t>,0,3);</w:t>
+      </w:r>
+      <w:r>
+        <w:rPr>
+          <w:rFonts w:ascii="Consolas" w:hAnsi="Consolas" w:cs="Consolas"/>
+          <w:color w:val="008000"/>
+          <w:sz w:val="19"/>
+          <w:szCs w:val="19"/>
+        </w:rPr>
+        <w:t>//type, start position, number of vertexes</w:t>
+      </w:r>
+      <w:r>
+        <w:rPr>
+          <w:rFonts w:ascii="Consolas" w:hAnsi="Consolas" w:cs="Consolas"/>
+          <w:color w:val="008000"/>
+          <w:sz w:val="19"/>
+          <w:szCs w:val="19"/>
+        </w:rPr>
+        <w:t xml:space="preserve">. It draws the buffer blinded before with </w:t>
+      </w:r>
+      <w:proofErr w:type="spellStart"/>
+      <w:r>
+        <w:rPr>
+          <w:rFonts w:ascii="Consolas" w:hAnsi="Consolas" w:cs="Consolas"/>
+          <w:color w:val="6F008A"/>
+          <w:sz w:val="19"/>
+          <w:szCs w:val="19"/>
+        </w:rPr>
+        <w:t>glBindBuffer</w:t>
+      </w:r>
+      <w:proofErr w:type="spellEnd"/>
+      <w:r>
+        <w:rPr>
+          <w:rFonts w:ascii="Consolas" w:hAnsi="Consolas" w:cs="Consolas"/>
+          <w:color w:val="6F008A"/>
+          <w:sz w:val="19"/>
+          <w:szCs w:val="19"/>
+        </w:rPr>
+        <w:t>()</w:t>
+      </w:r>
+      <w:bookmarkStart w:id="0" w:name="_GoBack"/>
+      <w:bookmarkEnd w:id="0"/>
+    </w:p>
+    <w:p>
+      <w:pPr>
+        <w:pStyle w:val="ListParagraph"/>
+        <w:numPr>
+          <w:ilvl w:val="0"/>
+          <w:numId w:val="2"/>
+        </w:numPr>
+      </w:pPr>
+      <w:proofErr w:type="spellStart"/>
+      <w:r>
+        <w:t>dd</w:t>
+      </w:r>
+      <w:proofErr w:type="spellEnd"/>
+    </w:p>
+    <w:p/>
+    <w:p>
+      <w:r>
+        <w:t>S</w:t>
+      </w:r>
+    </w:p>
+    <w:p>
+      <w:pPr>
+        <w:autoSpaceDE w:val="0"/>
+        <w:autoSpaceDN w:val="0"/>
+        <w:adjustRightInd w:val="0"/>
+        <w:spacing w:after="0" w:line="240" w:lineRule="auto"/>
+        <w:rPr>
+          <w:rFonts w:ascii="Consolas" w:hAnsi="Consolas" w:cs="Consolas"/>
+          <w:color w:val="000000"/>
+          <w:sz w:val="19"/>
+          <w:szCs w:val="19"/>
+        </w:rPr>
+      </w:pPr>
+      <w:r>
+        <w:rPr>
+          <w:rFonts w:ascii="Consolas" w:hAnsi="Consolas" w:cs="Consolas"/>
+          <w:color w:val="008000"/>
+          <w:sz w:val="19"/>
+          <w:szCs w:val="19"/>
+        </w:rPr>
+        <w:t xml:space="preserve">//since we </w:t>
+      </w:r>
+      <w:proofErr w:type="spellStart"/>
+      <w:r>
+        <w:rPr>
+          <w:rFonts w:ascii="Consolas" w:hAnsi="Consolas" w:cs="Consolas"/>
+          <w:color w:val="008000"/>
+          <w:sz w:val="19"/>
+          <w:szCs w:val="19"/>
+        </w:rPr>
+        <w:t>dont</w:t>
+      </w:r>
+      <w:proofErr w:type="spellEnd"/>
+      <w:r>
+        <w:rPr>
+          <w:rFonts w:ascii="Consolas" w:hAnsi="Consolas" w:cs="Consolas"/>
+          <w:color w:val="008000"/>
+          <w:sz w:val="19"/>
+          <w:szCs w:val="19"/>
+        </w:rPr>
+        <w:t xml:space="preserve"> have index buffer yet:</w:t>
+      </w:r>
+    </w:p>
+    <w:p>
+      <w:r>
+        <w:rPr>
+          <w:rFonts w:ascii="Consolas" w:hAnsi="Consolas" w:cs="Consolas"/>
+          <w:color w:val="000000"/>
+          <w:sz w:val="19"/>
+          <w:szCs w:val="19"/>
+        </w:rPr>
+        <w:tab/>
+      </w:r>
+      <w:r>
+        <w:rPr>
+          <w:rFonts w:ascii="Consolas" w:hAnsi="Consolas" w:cs="Consolas"/>
+          <w:color w:val="000000"/>
+          <w:sz w:val="19"/>
+          <w:szCs w:val="19"/>
+        </w:rPr>
+        <w:tab/>
+      </w:r>
+      <w:proofErr w:type="spellStart"/>
+      <w:proofErr w:type="gramStart"/>
+      <w:r>
+        <w:rPr>
+          <w:rFonts w:ascii="Consolas" w:hAnsi="Consolas" w:cs="Consolas"/>
+          <w:color w:val="000000"/>
+          <w:sz w:val="19"/>
+          <w:szCs w:val="19"/>
+        </w:rPr>
+        <w:t>glDrawArrays</w:t>
+      </w:r>
+      <w:proofErr w:type="spellEnd"/>
+      <w:r>
+        <w:rPr>
+          <w:rFonts w:ascii="Consolas" w:hAnsi="Consolas" w:cs="Consolas"/>
+          <w:color w:val="000000"/>
+          <w:sz w:val="19"/>
+          <w:szCs w:val="19"/>
+        </w:rPr>
+        <w:t>(</w:t>
+      </w:r>
+      <w:proofErr w:type="gramEnd"/>
+      <w:r>
+        <w:rPr>
+          <w:rFonts w:ascii="Consolas" w:hAnsi="Consolas" w:cs="Consolas"/>
+          <w:color w:val="6F008A"/>
+          <w:sz w:val="19"/>
+          <w:szCs w:val="19"/>
+        </w:rPr>
+        <w:t>GL_TRIANGLES</w:t>
+      </w:r>
+      <w:r>
+        <w:rPr>
+          <w:rFonts w:ascii="Consolas" w:hAnsi="Consolas" w:cs="Consolas"/>
+          <w:color w:val="000000"/>
+          <w:sz w:val="19"/>
+          <w:szCs w:val="19"/>
+        </w:rPr>
+        <w:t>,0,3);</w:t>
+      </w:r>
+      <w:r>
+        <w:rPr>
+          <w:rFonts w:ascii="Consolas" w:hAnsi="Consolas" w:cs="Consolas"/>
+          <w:color w:val="008000"/>
+          <w:sz w:val="19"/>
+          <w:szCs w:val="19"/>
+        </w:rPr>
+        <w:t>//type, start position, number of vertexes</w:t>
+      </w:r>
+    </w:p>
+    <w:p>
+      <w:pPr>
+        <w:ind w:left="360"/>
+      </w:pPr>
+    </w:p>
+    <w:p>
+      <w:pPr>
+        <w:ind w:left="360"/>
       </w:pPr>
     </w:p>
     <w:p/>
@@ -3685,6 +4495,7 @@
   <w:style w:type="character" w:default="1" w:styleId="DefaultParagraphFont">
     <w:name w:val="Default Paragraph Font"/>
     <w:uiPriority w:val="1"/>
+    <w:semiHidden/>
     <w:unhideWhenUsed/>
   </w:style>
   <w:style w:type="table" w:default="1" w:styleId="TableNormal">

</xml_diff>

<commit_message>
Shaders (video 7: Writing a Shader in OpenGL)
</commit_message>
<xml_diff>
--- a/stepbystep.docx
+++ b/stepbystep.docx
@@ -555,7 +555,7 @@
             <v:imagedata r:id="rId5" o:title=""/>
             <w10:wrap type="topAndBottom"/>
           </v:shape>
-          <o:OLEObject Type="Embed" ProgID="Photoshop.Image.18" ShapeID="_x0000_s1026" DrawAspect="Content" ObjectID="_1607006746" r:id="rId6">
+          <o:OLEObject Type="Embed" ProgID="Photoshop.Image.18" ShapeID="_x0000_s1026" DrawAspect="Content" ObjectID="_1607019121" r:id="rId6">
             <o:FieldCodes>\s</o:FieldCodes>
           </o:OLEObject>
         </w:object>
@@ -580,7 +580,7 @@
             <v:imagedata r:id="rId7" o:title=""/>
             <w10:wrap type="topAndBottom"/>
           </v:shape>
-          <o:OLEObject Type="Embed" ProgID="Photoshop.Image.18" ShapeID="_x0000_s1029" DrawAspect="Content" ObjectID="_1607006747" r:id="rId8">
+          <o:OLEObject Type="Embed" ProgID="Photoshop.Image.18" ShapeID="_x0000_s1029" DrawAspect="Content" ObjectID="_1607019122" r:id="rId8">
             <o:FieldCodes>\s</o:FieldCodes>
           </o:OLEObject>
         </w:object>
@@ -723,7 +723,6 @@
         </w:numPr>
       </w:pPr>
       <w:r>
-        <w:lastRenderedPageBreak/>
         <w:t xml:space="preserve">Configuration Properties/General/Output Directory: </w:t>
       </w:r>
       <w:r>
@@ -768,6 +767,7 @@
         </w:numPr>
       </w:pPr>
       <w:r>
+        <w:lastRenderedPageBreak/>
         <w:t xml:space="preserve">Configuration Properties/General/Intermediate Directory: </w:t>
       </w:r>
       <w:r>
@@ -2033,7 +2033,6 @@
         </w:numPr>
       </w:pPr>
       <w:r>
-        <w:lastRenderedPageBreak/>
         <w:t xml:space="preserve">C++&gt;General/Additional Include Directories: </w:t>
       </w:r>
       <w:r>
@@ -2152,6 +2151,7 @@
         </w:numPr>
       </w:pPr>
       <w:r>
+        <w:lastRenderedPageBreak/>
         <w:t xml:space="preserve">Add to </w:t>
       </w:r>
       <w:r>
@@ -3447,6 +3447,225 @@
         <w:ind w:left="709" w:hanging="142"/>
         <w:rPr>
           <w:rFonts w:ascii="Consolas" w:hAnsi="Consolas" w:cs="Consolas"/>
+          <w:color w:val="008000"/>
+          <w:sz w:val="19"/>
+          <w:szCs w:val="19"/>
+        </w:rPr>
+      </w:pPr>
+    </w:p>
+    <w:p>
+      <w:pPr>
+        <w:autoSpaceDE w:val="0"/>
+        <w:autoSpaceDN w:val="0"/>
+        <w:adjustRightInd w:val="0"/>
+        <w:spacing w:after="0" w:line="240" w:lineRule="auto"/>
+        <w:ind w:left="709"/>
+        <w:rPr>
+          <w:rFonts w:ascii="Consolas" w:hAnsi="Consolas" w:cs="Consolas"/>
+          <w:color w:val="000000"/>
+          <w:sz w:val="19"/>
+          <w:szCs w:val="19"/>
+        </w:rPr>
+      </w:pPr>
+      <w:proofErr w:type="spellStart"/>
+      <w:proofErr w:type="gramStart"/>
+      <w:r>
+        <w:rPr>
+          <w:rFonts w:ascii="Consolas" w:hAnsi="Consolas" w:cs="Consolas"/>
+          <w:color w:val="6F008A"/>
+          <w:sz w:val="19"/>
+          <w:szCs w:val="19"/>
+        </w:rPr>
+        <w:t>glEnableVertexAttribArray</w:t>
+      </w:r>
+      <w:proofErr w:type="spellEnd"/>
+      <w:r>
+        <w:rPr>
+          <w:rFonts w:ascii="Consolas" w:hAnsi="Consolas" w:cs="Consolas"/>
+          <w:color w:val="000000"/>
+          <w:sz w:val="19"/>
+          <w:szCs w:val="19"/>
+        </w:rPr>
+        <w:t>(</w:t>
+      </w:r>
+      <w:proofErr w:type="gramEnd"/>
+      <w:r>
+        <w:rPr>
+          <w:rFonts w:ascii="Consolas" w:hAnsi="Consolas" w:cs="Consolas"/>
+          <w:color w:val="000000"/>
+          <w:sz w:val="19"/>
+          <w:szCs w:val="19"/>
+        </w:rPr>
+        <w:t>0);</w:t>
+      </w:r>
+    </w:p>
+    <w:p>
+      <w:pPr>
+        <w:autoSpaceDE w:val="0"/>
+        <w:autoSpaceDN w:val="0"/>
+        <w:adjustRightInd w:val="0"/>
+        <w:spacing w:after="0" w:line="240" w:lineRule="auto"/>
+        <w:ind w:left="709" w:hanging="142"/>
+        <w:rPr>
+          <w:rFonts w:ascii="Consolas" w:hAnsi="Consolas" w:cs="Consolas"/>
+          <w:color w:val="008000"/>
+          <w:sz w:val="19"/>
+          <w:szCs w:val="19"/>
+        </w:rPr>
+      </w:pPr>
+      <w:r>
+        <w:rPr>
+          <w:rFonts w:ascii="Consolas" w:hAnsi="Consolas" w:cs="Consolas"/>
+          <w:color w:val="000000"/>
+          <w:sz w:val="19"/>
+          <w:szCs w:val="19"/>
+        </w:rPr>
+        <w:tab/>
+      </w:r>
+      <w:proofErr w:type="spellStart"/>
+      <w:proofErr w:type="gramStart"/>
+      <w:r>
+        <w:rPr>
+          <w:rFonts w:ascii="Consolas" w:hAnsi="Consolas" w:cs="Consolas"/>
+          <w:color w:val="6F008A"/>
+          <w:sz w:val="19"/>
+          <w:szCs w:val="19"/>
+        </w:rPr>
+        <w:t>glVertexAttribPointer</w:t>
+      </w:r>
+      <w:proofErr w:type="spellEnd"/>
+      <w:r>
+        <w:rPr>
+          <w:rFonts w:ascii="Consolas" w:hAnsi="Consolas" w:cs="Consolas"/>
+          <w:color w:val="000000"/>
+          <w:sz w:val="19"/>
+          <w:szCs w:val="19"/>
+        </w:rPr>
+        <w:t>(</w:t>
+      </w:r>
+      <w:proofErr w:type="gramEnd"/>
+      <w:r>
+        <w:rPr>
+          <w:rFonts w:ascii="Consolas" w:hAnsi="Consolas" w:cs="Consolas"/>
+          <w:color w:val="000000"/>
+          <w:sz w:val="19"/>
+          <w:szCs w:val="19"/>
+        </w:rPr>
+        <w:t xml:space="preserve">0, 2, </w:t>
+      </w:r>
+      <w:r>
+        <w:rPr>
+          <w:rFonts w:ascii="Consolas" w:hAnsi="Consolas" w:cs="Consolas"/>
+          <w:color w:val="6F008A"/>
+          <w:sz w:val="19"/>
+          <w:szCs w:val="19"/>
+        </w:rPr>
+        <w:t>GL_FLOAT</w:t>
+      </w:r>
+      <w:r>
+        <w:rPr>
+          <w:rFonts w:ascii="Consolas" w:hAnsi="Consolas" w:cs="Consolas"/>
+          <w:color w:val="000000"/>
+          <w:sz w:val="19"/>
+          <w:szCs w:val="19"/>
+        </w:rPr>
+        <w:t xml:space="preserve">, </w:t>
+      </w:r>
+      <w:r>
+        <w:rPr>
+          <w:rFonts w:ascii="Consolas" w:hAnsi="Consolas" w:cs="Consolas"/>
+          <w:color w:val="6F008A"/>
+          <w:sz w:val="19"/>
+          <w:szCs w:val="19"/>
+        </w:rPr>
+        <w:t>GL_FALSE</w:t>
+      </w:r>
+      <w:r>
+        <w:rPr>
+          <w:rFonts w:ascii="Consolas" w:hAnsi="Consolas" w:cs="Consolas"/>
+          <w:color w:val="000000"/>
+          <w:sz w:val="19"/>
+          <w:szCs w:val="19"/>
+        </w:rPr>
+        <w:t xml:space="preserve">, 2 * </w:t>
+      </w:r>
+      <w:proofErr w:type="spellStart"/>
+      <w:r>
+        <w:rPr>
+          <w:rFonts w:ascii="Consolas" w:hAnsi="Consolas" w:cs="Consolas"/>
+          <w:color w:val="0000FF"/>
+          <w:sz w:val="19"/>
+          <w:szCs w:val="19"/>
+        </w:rPr>
+        <w:t>sizeof</w:t>
+      </w:r>
+      <w:proofErr w:type="spellEnd"/>
+      <w:r>
+        <w:rPr>
+          <w:rFonts w:ascii="Consolas" w:hAnsi="Consolas" w:cs="Consolas"/>
+          <w:color w:val="000000"/>
+          <w:sz w:val="19"/>
+          <w:szCs w:val="19"/>
+        </w:rPr>
+        <w:t>(</w:t>
+      </w:r>
+      <w:r>
+        <w:rPr>
+          <w:rFonts w:ascii="Consolas" w:hAnsi="Consolas" w:cs="Consolas"/>
+          <w:color w:val="0000FF"/>
+          <w:sz w:val="19"/>
+          <w:szCs w:val="19"/>
+        </w:rPr>
+        <w:t>float</w:t>
+      </w:r>
+      <w:r>
+        <w:rPr>
+          <w:rFonts w:ascii="Consolas" w:hAnsi="Consolas" w:cs="Consolas"/>
+          <w:color w:val="000000"/>
+          <w:sz w:val="19"/>
+          <w:szCs w:val="19"/>
+        </w:rPr>
+        <w:t>), 0);</w:t>
+      </w:r>
+      <w:r>
+        <w:rPr>
+          <w:rFonts w:ascii="Consolas" w:hAnsi="Consolas" w:cs="Consolas"/>
+          <w:color w:val="008000"/>
+          <w:sz w:val="19"/>
+          <w:szCs w:val="19"/>
+        </w:rPr>
+        <w:t>//</w:t>
+      </w:r>
+      <w:proofErr w:type="spellStart"/>
+      <w:r>
+        <w:rPr>
+          <w:rFonts w:ascii="Consolas" w:hAnsi="Consolas" w:cs="Consolas"/>
+          <w:color w:val="008000"/>
+          <w:sz w:val="19"/>
+          <w:szCs w:val="19"/>
+        </w:rPr>
+        <w:t>aattribute</w:t>
+      </w:r>
+      <w:proofErr w:type="spellEnd"/>
+      <w:r>
+        <w:rPr>
+          <w:rFonts w:ascii="Consolas" w:hAnsi="Consolas" w:cs="Consolas"/>
+          <w:color w:val="008000"/>
+          <w:sz w:val="19"/>
+          <w:szCs w:val="19"/>
+        </w:rPr>
+        <w:t>, how many variables, data type, no normalize, size of one vertex, offset where attribute starts</w:t>
+      </w:r>
+    </w:p>
+    <w:p>
+      <w:pPr>
+        <w:autoSpaceDE w:val="0"/>
+        <w:autoSpaceDN w:val="0"/>
+        <w:adjustRightInd w:val="0"/>
+        <w:spacing w:after="0" w:line="240" w:lineRule="auto"/>
+        <w:ind w:left="709" w:hanging="142"/>
+        <w:rPr>
+          <w:rFonts w:ascii="Consolas" w:hAnsi="Consolas" w:cs="Consolas"/>
           <w:color w:val="000000"/>
           <w:sz w:val="19"/>
           <w:szCs w:val="19"/>
@@ -3552,6 +3771,12 @@
     <w:p>
       <w:pPr>
         <w:ind w:left="993"/>
+        <w:rPr>
+          <w:rFonts w:ascii="Consolas" w:hAnsi="Consolas" w:cs="Consolas"/>
+          <w:color w:val="6F008A"/>
+          <w:sz w:val="19"/>
+          <w:szCs w:val="19"/>
+        </w:rPr>
       </w:pPr>
       <w:proofErr w:type="spellStart"/>
       <w:proofErr w:type="gramStart"/>
@@ -3609,9 +3834,28 @@
           <w:sz w:val="19"/>
           <w:szCs w:val="19"/>
         </w:rPr>
-        <w:t xml:space="preserve">. It draws the buffer blinded before with </w:t>
-      </w:r>
-      <w:proofErr w:type="spellStart"/>
+        <w:t xml:space="preserve">. </w:t>
+      </w:r>
+      <w:r>
+        <w:rPr>
+          <w:rFonts w:ascii="Consolas" w:hAnsi="Consolas" w:cs="Consolas"/>
+          <w:color w:val="008000"/>
+          <w:sz w:val="19"/>
+          <w:szCs w:val="19"/>
+        </w:rPr>
+        <w:t>//</w:t>
+      </w:r>
+      <w:r>
+        <w:rPr>
+          <w:rFonts w:ascii="Consolas" w:hAnsi="Consolas" w:cs="Consolas"/>
+          <w:color w:val="008000"/>
+          <w:sz w:val="19"/>
+          <w:szCs w:val="19"/>
+        </w:rPr>
+        <w:t xml:space="preserve">It draws the buffer blinded before with </w:t>
+      </w:r>
+      <w:proofErr w:type="spellStart"/>
+      <w:proofErr w:type="gramStart"/>
       <w:r>
         <w:rPr>
           <w:rFonts w:ascii="Consolas" w:hAnsi="Consolas" w:cs="Consolas"/>
@@ -3631,8 +3875,175 @@
         </w:rPr>
         <w:t>()</w:t>
       </w:r>
-      <w:bookmarkStart w:id="0" w:name="_GoBack"/>
-      <w:bookmarkEnd w:id="0"/>
+      <w:proofErr w:type="gramEnd"/>
+    </w:p>
+    <w:p>
+      <w:pPr>
+        <w:jc w:val="center"/>
+        <w:rPr>
+          <w:rFonts w:ascii="Consolas" w:hAnsi="Consolas" w:cs="Consolas"/>
+          <w:b/>
+          <w:color w:val="000000" w:themeColor="text1"/>
+          <w:sz w:val="19"/>
+          <w:szCs w:val="19"/>
+        </w:rPr>
+      </w:pPr>
+    </w:p>
+    <w:p>
+      <w:pPr>
+        <w:jc w:val="center"/>
+        <w:rPr>
+          <w:rFonts w:ascii="Consolas" w:hAnsi="Consolas" w:cs="Consolas"/>
+          <w:b/>
+          <w:color w:val="000000" w:themeColor="text1"/>
+          <w:sz w:val="19"/>
+          <w:szCs w:val="19"/>
+          <w:highlight w:val="cyan"/>
+        </w:rPr>
+      </w:pPr>
+      <w:proofErr w:type="spellStart"/>
+      <w:r>
+        <w:rPr>
+          <w:rFonts w:ascii="Consolas" w:hAnsi="Consolas" w:cs="Consolas"/>
+          <w:b/>
+          <w:color w:val="000000" w:themeColor="text1"/>
+          <w:sz w:val="19"/>
+          <w:szCs w:val="19"/>
+          <w:highlight w:val="cyan"/>
+        </w:rPr>
+        <w:t>Shader</w:t>
+      </w:r>
+      <w:r>
+        <w:rPr>
+          <w:rFonts w:ascii="Consolas" w:hAnsi="Consolas" w:cs="Consolas"/>
+          <w:b/>
+          <w:color w:val="000000" w:themeColor="text1"/>
+          <w:sz w:val="19"/>
+          <w:szCs w:val="19"/>
+          <w:highlight w:val="cyan"/>
+        </w:rPr>
+        <w:t>s</w:t>
+      </w:r>
+      <w:proofErr w:type="spellEnd"/>
+    </w:p>
+    <w:p>
+      <w:pPr>
+        <w:jc w:val="center"/>
+        <w:rPr>
+          <w:rFonts w:ascii="Consolas" w:hAnsi="Consolas" w:cs="Consolas"/>
+          <w:b/>
+          <w:color w:val="000000" w:themeColor="text1"/>
+          <w:sz w:val="19"/>
+          <w:szCs w:val="19"/>
+          <w:highlight w:val="cyan"/>
+        </w:rPr>
+      </w:pPr>
+      <w:r>
+        <w:rPr>
+          <w:rFonts w:ascii="Consolas" w:hAnsi="Consolas" w:cs="Consolas"/>
+          <w:b/>
+          <w:color w:val="000000" w:themeColor="text1"/>
+          <w:sz w:val="19"/>
+          <w:szCs w:val="19"/>
+          <w:highlight w:val="cyan"/>
+        </w:rPr>
+        <w:t xml:space="preserve">Fragment </w:t>
+      </w:r>
+      <w:proofErr w:type="spellStart"/>
+      <w:r>
+        <w:rPr>
+          <w:rFonts w:ascii="Consolas" w:hAnsi="Consolas" w:cs="Consolas"/>
+          <w:b/>
+          <w:color w:val="000000" w:themeColor="text1"/>
+          <w:sz w:val="19"/>
+          <w:szCs w:val="19"/>
+          <w:highlight w:val="cyan"/>
+        </w:rPr>
+        <w:t>Shader</w:t>
+      </w:r>
+      <w:proofErr w:type="spellEnd"/>
+      <w:r>
+        <w:rPr>
+          <w:rFonts w:ascii="Consolas" w:hAnsi="Consolas" w:cs="Consolas"/>
+          <w:b/>
+          <w:color w:val="000000" w:themeColor="text1"/>
+          <w:sz w:val="19"/>
+          <w:szCs w:val="19"/>
+          <w:highlight w:val="cyan"/>
+        </w:rPr>
+        <w:t xml:space="preserve">- </w:t>
+      </w:r>
+      <w:proofErr w:type="gramStart"/>
+      <w:r>
+        <w:rPr>
+          <w:rFonts w:ascii="Consolas" w:hAnsi="Consolas" w:cs="Consolas"/>
+          <w:b/>
+          <w:color w:val="000000" w:themeColor="text1"/>
+          <w:sz w:val="19"/>
+          <w:szCs w:val="19"/>
+          <w:highlight w:val="cyan"/>
+        </w:rPr>
+        <w:t>called  for</w:t>
+      </w:r>
+      <w:proofErr w:type="gramEnd"/>
+      <w:r>
+        <w:rPr>
+          <w:rFonts w:ascii="Consolas" w:hAnsi="Consolas" w:cs="Consolas"/>
+          <w:b/>
+          <w:color w:val="000000" w:themeColor="text1"/>
+          <w:sz w:val="19"/>
+          <w:szCs w:val="19"/>
+          <w:highlight w:val="cyan"/>
+        </w:rPr>
+        <w:t xml:space="preserve"> every pixel</w:t>
+      </w:r>
+    </w:p>
+    <w:p>
+      <w:pPr>
+        <w:jc w:val="center"/>
+        <w:rPr>
+          <w:rFonts w:ascii="Consolas" w:hAnsi="Consolas" w:cs="Consolas"/>
+          <w:b/>
+          <w:color w:val="000000" w:themeColor="text1"/>
+          <w:sz w:val="19"/>
+          <w:szCs w:val="19"/>
+        </w:rPr>
+      </w:pPr>
+      <w:r>
+        <w:rPr>
+          <w:rFonts w:ascii="Consolas" w:hAnsi="Consolas" w:cs="Consolas"/>
+          <w:b/>
+          <w:color w:val="000000" w:themeColor="text1"/>
+          <w:sz w:val="19"/>
+          <w:szCs w:val="19"/>
+          <w:highlight w:val="cyan"/>
+        </w:rPr>
+        <w:t xml:space="preserve">Vertex </w:t>
+      </w:r>
+      <w:proofErr w:type="spellStart"/>
+      <w:r>
+        <w:rPr>
+          <w:rFonts w:ascii="Consolas" w:hAnsi="Consolas" w:cs="Consolas"/>
+          <w:b/>
+          <w:color w:val="000000" w:themeColor="text1"/>
+          <w:sz w:val="19"/>
+          <w:szCs w:val="19"/>
+          <w:highlight w:val="cyan"/>
+        </w:rPr>
+        <w:t>Shader</w:t>
+      </w:r>
+      <w:proofErr w:type="spellEnd"/>
+      <w:r>
+        <w:rPr>
+          <w:rFonts w:ascii="Consolas" w:hAnsi="Consolas" w:cs="Consolas"/>
+          <w:b/>
+          <w:color w:val="000000" w:themeColor="text1"/>
+          <w:sz w:val="19"/>
+          <w:szCs w:val="19"/>
+          <w:highlight w:val="cyan"/>
+        </w:rPr>
+        <w:t xml:space="preserve"> – only several times (less expensive)</w:t>
+      </w:r>
     </w:p>
     <w:p>
       <w:pPr>
@@ -3642,16 +4053,16 @@
           <w:numId w:val="2"/>
         </w:numPr>
       </w:pPr>
-      <w:proofErr w:type="spellStart"/>
-      <w:r>
-        <w:t>dd</w:t>
-      </w:r>
-      <w:proofErr w:type="spellEnd"/>
-    </w:p>
-    <w:p/>
-    <w:p>
-      <w:r>
-        <w:t>S</w:t>
+      <w:r>
+        <w:t xml:space="preserve">Create </w:t>
+      </w:r>
+      <w:proofErr w:type="spellStart"/>
+      <w:r>
+        <w:t>shader</w:t>
+      </w:r>
+      <w:proofErr w:type="spellEnd"/>
+      <w:r>
+        <w:t xml:space="preserve"> compiler function:</w:t>
       </w:r>
     </w:p>
     <w:p>
@@ -3660,44 +4071,263 @@
         <w:autoSpaceDN w:val="0"/>
         <w:adjustRightInd w:val="0"/>
         <w:spacing w:after="0" w:line="240" w:lineRule="auto"/>
-        <w:rPr>
-          <w:rFonts w:ascii="Consolas" w:hAnsi="Consolas" w:cs="Consolas"/>
-          <w:color w:val="000000"/>
-          <w:sz w:val="19"/>
-          <w:szCs w:val="19"/>
-        </w:rPr>
-      </w:pPr>
-      <w:r>
-        <w:rPr>
-          <w:rFonts w:ascii="Consolas" w:hAnsi="Consolas" w:cs="Consolas"/>
-          <w:color w:val="008000"/>
-          <w:sz w:val="19"/>
-          <w:szCs w:val="19"/>
-        </w:rPr>
-        <w:t xml:space="preserve">//since we </w:t>
-      </w:r>
-      <w:proofErr w:type="spellStart"/>
-      <w:r>
-        <w:rPr>
-          <w:rFonts w:ascii="Consolas" w:hAnsi="Consolas" w:cs="Consolas"/>
-          <w:color w:val="008000"/>
-          <w:sz w:val="19"/>
-          <w:szCs w:val="19"/>
-        </w:rPr>
-        <w:t>dont</w:t>
-      </w:r>
-      <w:proofErr w:type="spellEnd"/>
-      <w:r>
-        <w:rPr>
-          <w:rFonts w:ascii="Consolas" w:hAnsi="Consolas" w:cs="Consolas"/>
-          <w:color w:val="008000"/>
-          <w:sz w:val="19"/>
-          <w:szCs w:val="19"/>
-        </w:rPr>
-        <w:t xml:space="preserve"> have index buffer yet:</w:t>
-      </w:r>
-    </w:p>
-    <w:p>
+        <w:ind w:left="851"/>
+        <w:rPr>
+          <w:rFonts w:ascii="Consolas" w:hAnsi="Consolas" w:cs="Consolas"/>
+          <w:color w:val="000000"/>
+          <w:sz w:val="19"/>
+          <w:szCs w:val="19"/>
+        </w:rPr>
+      </w:pPr>
+      <w:proofErr w:type="gramStart"/>
+      <w:r>
+        <w:rPr>
+          <w:rFonts w:ascii="Consolas" w:hAnsi="Consolas" w:cs="Consolas"/>
+          <w:color w:val="0000FF"/>
+          <w:sz w:val="19"/>
+          <w:szCs w:val="19"/>
+        </w:rPr>
+        <w:t>static</w:t>
+      </w:r>
+      <w:proofErr w:type="gramEnd"/>
+      <w:r>
+        <w:rPr>
+          <w:rFonts w:ascii="Consolas" w:hAnsi="Consolas" w:cs="Consolas"/>
+          <w:color w:val="000000"/>
+          <w:sz w:val="19"/>
+          <w:szCs w:val="19"/>
+        </w:rPr>
+        <w:t xml:space="preserve"> </w:t>
+      </w:r>
+      <w:r>
+        <w:rPr>
+          <w:rFonts w:ascii="Consolas" w:hAnsi="Consolas" w:cs="Consolas"/>
+          <w:color w:val="0000FF"/>
+          <w:sz w:val="19"/>
+          <w:szCs w:val="19"/>
+        </w:rPr>
+        <w:t>unsigned</w:t>
+      </w:r>
+      <w:r>
+        <w:rPr>
+          <w:rFonts w:ascii="Consolas" w:hAnsi="Consolas" w:cs="Consolas"/>
+          <w:color w:val="000000"/>
+          <w:sz w:val="19"/>
+          <w:szCs w:val="19"/>
+        </w:rPr>
+        <w:t xml:space="preserve"> </w:t>
+      </w:r>
+      <w:proofErr w:type="spellStart"/>
+      <w:r>
+        <w:rPr>
+          <w:rFonts w:ascii="Consolas" w:hAnsi="Consolas" w:cs="Consolas"/>
+          <w:color w:val="0000FF"/>
+          <w:sz w:val="19"/>
+          <w:szCs w:val="19"/>
+        </w:rPr>
+        <w:t>int</w:t>
+      </w:r>
+      <w:proofErr w:type="spellEnd"/>
+      <w:r>
+        <w:rPr>
+          <w:rFonts w:ascii="Consolas" w:hAnsi="Consolas" w:cs="Consolas"/>
+          <w:color w:val="000000"/>
+          <w:sz w:val="19"/>
+          <w:szCs w:val="19"/>
+        </w:rPr>
+        <w:t xml:space="preserve"> </w:t>
+      </w:r>
+      <w:proofErr w:type="spellStart"/>
+      <w:r>
+        <w:rPr>
+          <w:rFonts w:ascii="Consolas" w:hAnsi="Consolas" w:cs="Consolas"/>
+          <w:color w:val="000000"/>
+          <w:sz w:val="19"/>
+          <w:szCs w:val="19"/>
+        </w:rPr>
+        <w:t>CompileShader</w:t>
+      </w:r>
+      <w:proofErr w:type="spellEnd"/>
+      <w:r>
+        <w:rPr>
+          <w:rFonts w:ascii="Consolas" w:hAnsi="Consolas" w:cs="Consolas"/>
+          <w:color w:val="000000"/>
+          <w:sz w:val="19"/>
+          <w:szCs w:val="19"/>
+        </w:rPr>
+        <w:t>(</w:t>
+      </w:r>
+      <w:r>
+        <w:rPr>
+          <w:rFonts w:ascii="Consolas" w:hAnsi="Consolas" w:cs="Consolas"/>
+          <w:color w:val="0000FF"/>
+          <w:sz w:val="19"/>
+          <w:szCs w:val="19"/>
+        </w:rPr>
+        <w:t>unsigned</w:t>
+      </w:r>
+      <w:r>
+        <w:rPr>
+          <w:rFonts w:ascii="Consolas" w:hAnsi="Consolas" w:cs="Consolas"/>
+          <w:color w:val="000000"/>
+          <w:sz w:val="19"/>
+          <w:szCs w:val="19"/>
+        </w:rPr>
+        <w:t xml:space="preserve"> </w:t>
+      </w:r>
+      <w:proofErr w:type="spellStart"/>
+      <w:r>
+        <w:rPr>
+          <w:rFonts w:ascii="Consolas" w:hAnsi="Consolas" w:cs="Consolas"/>
+          <w:color w:val="0000FF"/>
+          <w:sz w:val="19"/>
+          <w:szCs w:val="19"/>
+        </w:rPr>
+        <w:t>int</w:t>
+      </w:r>
+      <w:proofErr w:type="spellEnd"/>
+      <w:r>
+        <w:rPr>
+          <w:rFonts w:ascii="Consolas" w:hAnsi="Consolas" w:cs="Consolas"/>
+          <w:color w:val="000000"/>
+          <w:sz w:val="19"/>
+          <w:szCs w:val="19"/>
+        </w:rPr>
+        <w:t xml:space="preserve"> </w:t>
+      </w:r>
+      <w:r>
+        <w:rPr>
+          <w:rFonts w:ascii="Consolas" w:hAnsi="Consolas" w:cs="Consolas"/>
+          <w:color w:val="808080"/>
+          <w:sz w:val="19"/>
+          <w:szCs w:val="19"/>
+        </w:rPr>
+        <w:t>type</w:t>
+      </w:r>
+      <w:r>
+        <w:rPr>
+          <w:rFonts w:ascii="Consolas" w:hAnsi="Consolas" w:cs="Consolas"/>
+          <w:color w:val="000000"/>
+          <w:sz w:val="19"/>
+          <w:szCs w:val="19"/>
+        </w:rPr>
+        <w:t xml:space="preserve">, </w:t>
+      </w:r>
+      <w:proofErr w:type="spellStart"/>
+      <w:r>
+        <w:rPr>
+          <w:rFonts w:ascii="Consolas" w:hAnsi="Consolas" w:cs="Consolas"/>
+          <w:color w:val="0000FF"/>
+          <w:sz w:val="19"/>
+          <w:szCs w:val="19"/>
+        </w:rPr>
+        <w:t>const</w:t>
+      </w:r>
+      <w:proofErr w:type="spellEnd"/>
+      <w:r>
+        <w:rPr>
+          <w:rFonts w:ascii="Consolas" w:hAnsi="Consolas" w:cs="Consolas"/>
+          <w:color w:val="000000"/>
+          <w:sz w:val="19"/>
+          <w:szCs w:val="19"/>
+        </w:rPr>
+        <w:t xml:space="preserve"> </w:t>
+      </w:r>
+      <w:proofErr w:type="spellStart"/>
+      <w:r>
+        <w:rPr>
+          <w:rFonts w:ascii="Consolas" w:hAnsi="Consolas" w:cs="Consolas"/>
+          <w:color w:val="000000"/>
+          <w:sz w:val="19"/>
+          <w:szCs w:val="19"/>
+        </w:rPr>
+        <w:t>std</w:t>
+      </w:r>
+      <w:proofErr w:type="spellEnd"/>
+      <w:r>
+        <w:rPr>
+          <w:rFonts w:ascii="Consolas" w:hAnsi="Consolas" w:cs="Consolas"/>
+          <w:color w:val="000000"/>
+          <w:sz w:val="19"/>
+          <w:szCs w:val="19"/>
+        </w:rPr>
+        <w:t>::</w:t>
+      </w:r>
+      <w:r>
+        <w:rPr>
+          <w:rFonts w:ascii="Consolas" w:hAnsi="Consolas" w:cs="Consolas"/>
+          <w:color w:val="2B91AF"/>
+          <w:sz w:val="19"/>
+          <w:szCs w:val="19"/>
+        </w:rPr>
+        <w:t>string</w:t>
+      </w:r>
+      <w:r>
+        <w:rPr>
+          <w:rFonts w:ascii="Consolas" w:hAnsi="Consolas" w:cs="Consolas"/>
+          <w:color w:val="000000"/>
+          <w:sz w:val="19"/>
+          <w:szCs w:val="19"/>
+        </w:rPr>
+        <w:t xml:space="preserve">&amp; </w:t>
+      </w:r>
+      <w:r>
+        <w:rPr>
+          <w:rFonts w:ascii="Consolas" w:hAnsi="Consolas" w:cs="Consolas"/>
+          <w:color w:val="808080"/>
+          <w:sz w:val="19"/>
+          <w:szCs w:val="19"/>
+        </w:rPr>
+        <w:t>source</w:t>
+      </w:r>
+      <w:r>
+        <w:rPr>
+          <w:rFonts w:ascii="Consolas" w:hAnsi="Consolas" w:cs="Consolas"/>
+          <w:color w:val="000000"/>
+          <w:sz w:val="19"/>
+          <w:szCs w:val="19"/>
+        </w:rPr>
+        <w:t>)</w:t>
+      </w:r>
+    </w:p>
+    <w:p>
+      <w:pPr>
+        <w:autoSpaceDE w:val="0"/>
+        <w:autoSpaceDN w:val="0"/>
+        <w:adjustRightInd w:val="0"/>
+        <w:spacing w:after="0" w:line="240" w:lineRule="auto"/>
+        <w:ind w:left="851"/>
+        <w:rPr>
+          <w:rFonts w:ascii="Consolas" w:hAnsi="Consolas" w:cs="Consolas"/>
+          <w:color w:val="000000"/>
+          <w:sz w:val="19"/>
+          <w:szCs w:val="19"/>
+        </w:rPr>
+      </w:pPr>
+      <w:r>
+        <w:rPr>
+          <w:rFonts w:ascii="Consolas" w:hAnsi="Consolas" w:cs="Consolas"/>
+          <w:color w:val="000000"/>
+          <w:sz w:val="19"/>
+          <w:szCs w:val="19"/>
+        </w:rPr>
+        <w:t>{</w:t>
+      </w:r>
+    </w:p>
+    <w:p>
+      <w:pPr>
+        <w:autoSpaceDE w:val="0"/>
+        <w:autoSpaceDN w:val="0"/>
+        <w:adjustRightInd w:val="0"/>
+        <w:spacing w:after="0" w:line="240" w:lineRule="auto"/>
+        <w:ind w:left="851"/>
+        <w:rPr>
+          <w:rFonts w:ascii="Consolas" w:hAnsi="Consolas" w:cs="Consolas"/>
+          <w:color w:val="000000"/>
+          <w:sz w:val="19"/>
+          <w:szCs w:val="19"/>
+        </w:rPr>
+      </w:pPr>
       <w:r>
         <w:rPr>
           <w:rFonts w:ascii="Consolas" w:hAnsi="Consolas" w:cs="Consolas"/>
@@ -3707,6 +4337,99 @@
         </w:rPr>
         <w:tab/>
       </w:r>
+      <w:proofErr w:type="gramStart"/>
+      <w:r>
+        <w:rPr>
+          <w:rFonts w:ascii="Consolas" w:hAnsi="Consolas" w:cs="Consolas"/>
+          <w:color w:val="0000FF"/>
+          <w:sz w:val="19"/>
+          <w:szCs w:val="19"/>
+        </w:rPr>
+        <w:t>unsigned</w:t>
+      </w:r>
+      <w:proofErr w:type="gramEnd"/>
+      <w:r>
+        <w:rPr>
+          <w:rFonts w:ascii="Consolas" w:hAnsi="Consolas" w:cs="Consolas"/>
+          <w:color w:val="000000"/>
+          <w:sz w:val="19"/>
+          <w:szCs w:val="19"/>
+        </w:rPr>
+        <w:t xml:space="preserve"> </w:t>
+      </w:r>
+      <w:proofErr w:type="spellStart"/>
+      <w:r>
+        <w:rPr>
+          <w:rFonts w:ascii="Consolas" w:hAnsi="Consolas" w:cs="Consolas"/>
+          <w:color w:val="0000FF"/>
+          <w:sz w:val="19"/>
+          <w:szCs w:val="19"/>
+        </w:rPr>
+        <w:t>int</w:t>
+      </w:r>
+      <w:proofErr w:type="spellEnd"/>
+      <w:r>
+        <w:rPr>
+          <w:rFonts w:ascii="Consolas" w:hAnsi="Consolas" w:cs="Consolas"/>
+          <w:color w:val="000000"/>
+          <w:sz w:val="19"/>
+          <w:szCs w:val="19"/>
+        </w:rPr>
+        <w:t xml:space="preserve"> id = </w:t>
+      </w:r>
+      <w:proofErr w:type="spellStart"/>
+      <w:r>
+        <w:rPr>
+          <w:rFonts w:ascii="Consolas" w:hAnsi="Consolas" w:cs="Consolas"/>
+          <w:color w:val="6F008A"/>
+          <w:sz w:val="19"/>
+          <w:szCs w:val="19"/>
+        </w:rPr>
+        <w:t>glCreateShader</w:t>
+      </w:r>
+      <w:proofErr w:type="spellEnd"/>
+      <w:r>
+        <w:rPr>
+          <w:rFonts w:ascii="Consolas" w:hAnsi="Consolas" w:cs="Consolas"/>
+          <w:color w:val="000000"/>
+          <w:sz w:val="19"/>
+          <w:szCs w:val="19"/>
+        </w:rPr>
+        <w:t>(</w:t>
+      </w:r>
+      <w:r>
+        <w:rPr>
+          <w:rFonts w:ascii="Consolas" w:hAnsi="Consolas" w:cs="Consolas"/>
+          <w:color w:val="808080"/>
+          <w:sz w:val="19"/>
+          <w:szCs w:val="19"/>
+        </w:rPr>
+        <w:t>type</w:t>
+      </w:r>
+      <w:r>
+        <w:rPr>
+          <w:rFonts w:ascii="Consolas" w:hAnsi="Consolas" w:cs="Consolas"/>
+          <w:color w:val="000000"/>
+          <w:sz w:val="19"/>
+          <w:szCs w:val="19"/>
+        </w:rPr>
+        <w:t>);</w:t>
+      </w:r>
+    </w:p>
+    <w:p>
+      <w:pPr>
+        <w:autoSpaceDE w:val="0"/>
+        <w:autoSpaceDN w:val="0"/>
+        <w:adjustRightInd w:val="0"/>
+        <w:spacing w:after="0" w:line="240" w:lineRule="auto"/>
+        <w:ind w:left="851"/>
+        <w:rPr>
+          <w:rFonts w:ascii="Consolas" w:hAnsi="Consolas" w:cs="Consolas"/>
+          <w:color w:val="000000"/>
+          <w:sz w:val="19"/>
+          <w:szCs w:val="19"/>
+        </w:rPr>
+      </w:pPr>
       <w:r>
         <w:rPr>
           <w:rFonts w:ascii="Consolas" w:hAnsi="Consolas" w:cs="Consolas"/>
@@ -3721,11 +4444,124 @@
       <w:r>
         <w:rPr>
           <w:rFonts w:ascii="Consolas" w:hAnsi="Consolas" w:cs="Consolas"/>
-          <w:color w:val="000000"/>
-          <w:sz w:val="19"/>
-          <w:szCs w:val="19"/>
-        </w:rPr>
-        <w:t>glDrawArrays</w:t>
+          <w:color w:val="0000FF"/>
+          <w:sz w:val="19"/>
+          <w:szCs w:val="19"/>
+        </w:rPr>
+        <w:t>const</w:t>
+      </w:r>
+      <w:proofErr w:type="spellEnd"/>
+      <w:proofErr w:type="gramEnd"/>
+      <w:r>
+        <w:rPr>
+          <w:rFonts w:ascii="Consolas" w:hAnsi="Consolas" w:cs="Consolas"/>
+          <w:color w:val="000000"/>
+          <w:sz w:val="19"/>
+          <w:szCs w:val="19"/>
+        </w:rPr>
+        <w:t xml:space="preserve"> </w:t>
+      </w:r>
+      <w:r>
+        <w:rPr>
+          <w:rFonts w:ascii="Consolas" w:hAnsi="Consolas" w:cs="Consolas"/>
+          <w:color w:val="0000FF"/>
+          <w:sz w:val="19"/>
+          <w:szCs w:val="19"/>
+        </w:rPr>
+        <w:t>char</w:t>
+      </w:r>
+      <w:r>
+        <w:rPr>
+          <w:rFonts w:ascii="Consolas" w:hAnsi="Consolas" w:cs="Consolas"/>
+          <w:color w:val="000000"/>
+          <w:sz w:val="19"/>
+          <w:szCs w:val="19"/>
+        </w:rPr>
+        <w:t xml:space="preserve">* </w:t>
+      </w:r>
+      <w:proofErr w:type="spellStart"/>
+      <w:r>
+        <w:rPr>
+          <w:rFonts w:ascii="Consolas" w:hAnsi="Consolas" w:cs="Consolas"/>
+          <w:color w:val="000000"/>
+          <w:sz w:val="19"/>
+          <w:szCs w:val="19"/>
+        </w:rPr>
+        <w:t>src</w:t>
+      </w:r>
+      <w:proofErr w:type="spellEnd"/>
+      <w:r>
+        <w:rPr>
+          <w:rFonts w:ascii="Consolas" w:hAnsi="Consolas" w:cs="Consolas"/>
+          <w:color w:val="000000"/>
+          <w:sz w:val="19"/>
+          <w:szCs w:val="19"/>
+        </w:rPr>
+        <w:t xml:space="preserve"> = </w:t>
+      </w:r>
+      <w:proofErr w:type="spellStart"/>
+      <w:r>
+        <w:rPr>
+          <w:rFonts w:ascii="Consolas" w:hAnsi="Consolas" w:cs="Consolas"/>
+          <w:color w:val="808080"/>
+          <w:sz w:val="19"/>
+          <w:szCs w:val="19"/>
+        </w:rPr>
+        <w:t>source</w:t>
+      </w:r>
+      <w:r>
+        <w:rPr>
+          <w:rFonts w:ascii="Consolas" w:hAnsi="Consolas" w:cs="Consolas"/>
+          <w:color w:val="000000"/>
+          <w:sz w:val="19"/>
+          <w:szCs w:val="19"/>
+        </w:rPr>
+        <w:t>.c_str</w:t>
+      </w:r>
+      <w:proofErr w:type="spellEnd"/>
+      <w:r>
+        <w:rPr>
+          <w:rFonts w:ascii="Consolas" w:hAnsi="Consolas" w:cs="Consolas"/>
+          <w:color w:val="000000"/>
+          <w:sz w:val="19"/>
+          <w:szCs w:val="19"/>
+        </w:rPr>
+        <w:t>();</w:t>
+      </w:r>
+    </w:p>
+    <w:p>
+      <w:pPr>
+        <w:autoSpaceDE w:val="0"/>
+        <w:autoSpaceDN w:val="0"/>
+        <w:adjustRightInd w:val="0"/>
+        <w:spacing w:after="0" w:line="240" w:lineRule="auto"/>
+        <w:ind w:left="851"/>
+        <w:rPr>
+          <w:rFonts w:ascii="Consolas" w:hAnsi="Consolas" w:cs="Consolas"/>
+          <w:color w:val="000000"/>
+          <w:sz w:val="19"/>
+          <w:szCs w:val="19"/>
+        </w:rPr>
+      </w:pPr>
+      <w:r>
+        <w:rPr>
+          <w:rFonts w:ascii="Consolas" w:hAnsi="Consolas" w:cs="Consolas"/>
+          <w:color w:val="000000"/>
+          <w:sz w:val="19"/>
+          <w:szCs w:val="19"/>
+        </w:rPr>
+        <w:tab/>
+      </w:r>
+      <w:proofErr w:type="spellStart"/>
+      <w:proofErr w:type="gramStart"/>
+      <w:r>
+        <w:rPr>
+          <w:rFonts w:ascii="Consolas" w:hAnsi="Consolas" w:cs="Consolas"/>
+          <w:color w:val="6F008A"/>
+          <w:sz w:val="19"/>
+          <w:szCs w:val="19"/>
+        </w:rPr>
+        <w:t>glShaderSource</w:t>
       </w:r>
       <w:proofErr w:type="spellEnd"/>
       <w:r>
@@ -3741,30 +4577,3877 @@
       <w:r>
         <w:rPr>
           <w:rFonts w:ascii="Consolas" w:hAnsi="Consolas" w:cs="Consolas"/>
+          <w:color w:val="000000"/>
+          <w:sz w:val="19"/>
+          <w:szCs w:val="19"/>
+        </w:rPr>
+        <w:t>id, 1, &amp;</w:t>
+      </w:r>
+      <w:proofErr w:type="spellStart"/>
+      <w:r>
+        <w:rPr>
+          <w:rFonts w:ascii="Consolas" w:hAnsi="Consolas" w:cs="Consolas"/>
+          <w:color w:val="000000"/>
+          <w:sz w:val="19"/>
+          <w:szCs w:val="19"/>
+        </w:rPr>
+        <w:t>src</w:t>
+      </w:r>
+      <w:proofErr w:type="spellEnd"/>
+      <w:r>
+        <w:rPr>
+          <w:rFonts w:ascii="Consolas" w:hAnsi="Consolas" w:cs="Consolas"/>
+          <w:color w:val="000000"/>
+          <w:sz w:val="19"/>
+          <w:szCs w:val="19"/>
+        </w:rPr>
+        <w:t xml:space="preserve">, </w:t>
+      </w:r>
+      <w:proofErr w:type="spellStart"/>
+      <w:r>
+        <w:rPr>
+          <w:rFonts w:ascii="Consolas" w:hAnsi="Consolas" w:cs="Consolas"/>
+          <w:color w:val="0000FF"/>
+          <w:sz w:val="19"/>
+          <w:szCs w:val="19"/>
+        </w:rPr>
+        <w:t>nullptr</w:t>
+      </w:r>
+      <w:proofErr w:type="spellEnd"/>
+      <w:r>
+        <w:rPr>
+          <w:rFonts w:ascii="Consolas" w:hAnsi="Consolas" w:cs="Consolas"/>
+          <w:color w:val="000000"/>
+          <w:sz w:val="19"/>
+          <w:szCs w:val="19"/>
+        </w:rPr>
+        <w:t>);</w:t>
+      </w:r>
+    </w:p>
+    <w:p>
+      <w:pPr>
+        <w:autoSpaceDE w:val="0"/>
+        <w:autoSpaceDN w:val="0"/>
+        <w:adjustRightInd w:val="0"/>
+        <w:spacing w:after="0" w:line="240" w:lineRule="auto"/>
+        <w:ind w:left="851"/>
+        <w:rPr>
+          <w:rFonts w:ascii="Consolas" w:hAnsi="Consolas" w:cs="Consolas"/>
+          <w:color w:val="000000"/>
+          <w:sz w:val="19"/>
+          <w:szCs w:val="19"/>
+        </w:rPr>
+      </w:pPr>
+      <w:r>
+        <w:rPr>
+          <w:rFonts w:ascii="Consolas" w:hAnsi="Consolas" w:cs="Consolas"/>
+          <w:color w:val="000000"/>
+          <w:sz w:val="19"/>
+          <w:szCs w:val="19"/>
+        </w:rPr>
+        <w:tab/>
+      </w:r>
+      <w:proofErr w:type="spellStart"/>
+      <w:proofErr w:type="gramStart"/>
+      <w:r>
+        <w:rPr>
+          <w:rFonts w:ascii="Consolas" w:hAnsi="Consolas" w:cs="Consolas"/>
           <w:color w:val="6F008A"/>
           <w:sz w:val="19"/>
           <w:szCs w:val="19"/>
         </w:rPr>
-        <w:t>GL_TRIANGLES</w:t>
-      </w:r>
-      <w:r>
-        <w:rPr>
-          <w:rFonts w:ascii="Consolas" w:hAnsi="Consolas" w:cs="Consolas"/>
-          <w:color w:val="000000"/>
-          <w:sz w:val="19"/>
-          <w:szCs w:val="19"/>
-        </w:rPr>
-        <w:t>,0,3);</w:t>
-      </w:r>
-      <w:r>
-        <w:rPr>
-          <w:rFonts w:ascii="Consolas" w:hAnsi="Consolas" w:cs="Consolas"/>
-          <w:color w:val="008000"/>
-          <w:sz w:val="19"/>
-          <w:szCs w:val="19"/>
-        </w:rPr>
-        <w:t>//type, start position, number of vertexes</w:t>
-      </w:r>
+        <w:t>glCompileShader</w:t>
+      </w:r>
+      <w:proofErr w:type="spellEnd"/>
+      <w:r>
+        <w:rPr>
+          <w:rFonts w:ascii="Consolas" w:hAnsi="Consolas" w:cs="Consolas"/>
+          <w:color w:val="000000"/>
+          <w:sz w:val="19"/>
+          <w:szCs w:val="19"/>
+        </w:rPr>
+        <w:t>(</w:t>
+      </w:r>
+      <w:proofErr w:type="gramEnd"/>
+      <w:r>
+        <w:rPr>
+          <w:rFonts w:ascii="Consolas" w:hAnsi="Consolas" w:cs="Consolas"/>
+          <w:color w:val="000000"/>
+          <w:sz w:val="19"/>
+          <w:szCs w:val="19"/>
+        </w:rPr>
+        <w:t>id);</w:t>
+      </w:r>
+    </w:p>
+    <w:p>
+      <w:pPr>
+        <w:autoSpaceDE w:val="0"/>
+        <w:autoSpaceDN w:val="0"/>
+        <w:adjustRightInd w:val="0"/>
+        <w:spacing w:after="0" w:line="240" w:lineRule="auto"/>
+        <w:ind w:left="851"/>
+        <w:rPr>
+          <w:rFonts w:ascii="Consolas" w:hAnsi="Consolas" w:cs="Consolas"/>
+          <w:color w:val="000000"/>
+          <w:sz w:val="19"/>
+          <w:szCs w:val="19"/>
+        </w:rPr>
+      </w:pPr>
+    </w:p>
+    <w:p>
+      <w:pPr>
+        <w:autoSpaceDE w:val="0"/>
+        <w:autoSpaceDN w:val="0"/>
+        <w:adjustRightInd w:val="0"/>
+        <w:spacing w:after="0" w:line="240" w:lineRule="auto"/>
+        <w:ind w:left="851"/>
+        <w:rPr>
+          <w:rFonts w:ascii="Consolas" w:hAnsi="Consolas" w:cs="Consolas"/>
+          <w:color w:val="000000"/>
+          <w:sz w:val="19"/>
+          <w:szCs w:val="19"/>
+        </w:rPr>
+      </w:pPr>
+      <w:r>
+        <w:rPr>
+          <w:rFonts w:ascii="Consolas" w:hAnsi="Consolas" w:cs="Consolas"/>
+          <w:color w:val="000000"/>
+          <w:sz w:val="19"/>
+          <w:szCs w:val="19"/>
+        </w:rPr>
+        <w:tab/>
+      </w:r>
+      <w:proofErr w:type="spellStart"/>
+      <w:proofErr w:type="gramStart"/>
+      <w:r>
+        <w:rPr>
+          <w:rFonts w:ascii="Consolas" w:hAnsi="Consolas" w:cs="Consolas"/>
+          <w:color w:val="0000FF"/>
+          <w:sz w:val="19"/>
+          <w:szCs w:val="19"/>
+        </w:rPr>
+        <w:t>int</w:t>
+      </w:r>
+      <w:proofErr w:type="spellEnd"/>
+      <w:proofErr w:type="gramEnd"/>
+      <w:r>
+        <w:rPr>
+          <w:rFonts w:ascii="Consolas" w:hAnsi="Consolas" w:cs="Consolas"/>
+          <w:color w:val="000000"/>
+          <w:sz w:val="19"/>
+          <w:szCs w:val="19"/>
+        </w:rPr>
+        <w:t xml:space="preserve"> result;</w:t>
+      </w:r>
+    </w:p>
+    <w:p>
+      <w:pPr>
+        <w:autoSpaceDE w:val="0"/>
+        <w:autoSpaceDN w:val="0"/>
+        <w:adjustRightInd w:val="0"/>
+        <w:spacing w:after="0" w:line="240" w:lineRule="auto"/>
+        <w:ind w:left="851"/>
+        <w:rPr>
+          <w:rFonts w:ascii="Consolas" w:hAnsi="Consolas" w:cs="Consolas"/>
+          <w:color w:val="000000"/>
+          <w:sz w:val="19"/>
+          <w:szCs w:val="19"/>
+        </w:rPr>
+      </w:pPr>
+      <w:r>
+        <w:rPr>
+          <w:rFonts w:ascii="Consolas" w:hAnsi="Consolas" w:cs="Consolas"/>
+          <w:color w:val="000000"/>
+          <w:sz w:val="19"/>
+          <w:szCs w:val="19"/>
+        </w:rPr>
+        <w:tab/>
+      </w:r>
+      <w:proofErr w:type="spellStart"/>
+      <w:proofErr w:type="gramStart"/>
+      <w:r>
+        <w:rPr>
+          <w:rFonts w:ascii="Consolas" w:hAnsi="Consolas" w:cs="Consolas"/>
+          <w:color w:val="6F008A"/>
+          <w:sz w:val="19"/>
+          <w:szCs w:val="19"/>
+        </w:rPr>
+        <w:t>glGetShaderiv</w:t>
+      </w:r>
+      <w:proofErr w:type="spellEnd"/>
+      <w:r>
+        <w:rPr>
+          <w:rFonts w:ascii="Consolas" w:hAnsi="Consolas" w:cs="Consolas"/>
+          <w:color w:val="000000"/>
+          <w:sz w:val="19"/>
+          <w:szCs w:val="19"/>
+        </w:rPr>
+        <w:t>(</w:t>
+      </w:r>
+      <w:proofErr w:type="gramEnd"/>
+      <w:r>
+        <w:rPr>
+          <w:rFonts w:ascii="Consolas" w:hAnsi="Consolas" w:cs="Consolas"/>
+          <w:color w:val="000000"/>
+          <w:sz w:val="19"/>
+          <w:szCs w:val="19"/>
+        </w:rPr>
+        <w:t xml:space="preserve">id, </w:t>
+      </w:r>
+      <w:r>
+        <w:rPr>
+          <w:rFonts w:ascii="Consolas" w:hAnsi="Consolas" w:cs="Consolas"/>
+          <w:color w:val="6F008A"/>
+          <w:sz w:val="19"/>
+          <w:szCs w:val="19"/>
+        </w:rPr>
+        <w:t>GL_COMPILE_STATUS</w:t>
+      </w:r>
+      <w:r>
+        <w:rPr>
+          <w:rFonts w:ascii="Consolas" w:hAnsi="Consolas" w:cs="Consolas"/>
+          <w:color w:val="000000"/>
+          <w:sz w:val="19"/>
+          <w:szCs w:val="19"/>
+        </w:rPr>
+        <w:t>, &amp;result);</w:t>
+      </w:r>
+      <w:r>
+        <w:rPr>
+          <w:rFonts w:ascii="Consolas" w:hAnsi="Consolas" w:cs="Consolas"/>
+          <w:color w:val="000000"/>
+          <w:sz w:val="19"/>
+          <w:szCs w:val="19"/>
+        </w:rPr>
+        <w:tab/>
+      </w:r>
+    </w:p>
+    <w:p>
+      <w:pPr>
+        <w:autoSpaceDE w:val="0"/>
+        <w:autoSpaceDN w:val="0"/>
+        <w:adjustRightInd w:val="0"/>
+        <w:spacing w:after="0" w:line="240" w:lineRule="auto"/>
+        <w:ind w:left="851"/>
+        <w:rPr>
+          <w:rFonts w:ascii="Consolas" w:hAnsi="Consolas" w:cs="Consolas"/>
+          <w:color w:val="000000"/>
+          <w:sz w:val="19"/>
+          <w:szCs w:val="19"/>
+        </w:rPr>
+      </w:pPr>
+    </w:p>
+    <w:p>
+      <w:pPr>
+        <w:autoSpaceDE w:val="0"/>
+        <w:autoSpaceDN w:val="0"/>
+        <w:adjustRightInd w:val="0"/>
+        <w:spacing w:after="0" w:line="240" w:lineRule="auto"/>
+        <w:ind w:left="851"/>
+        <w:rPr>
+          <w:rFonts w:ascii="Consolas" w:hAnsi="Consolas" w:cs="Consolas"/>
+          <w:color w:val="000000"/>
+          <w:sz w:val="19"/>
+          <w:szCs w:val="19"/>
+        </w:rPr>
+      </w:pPr>
+      <w:r>
+        <w:rPr>
+          <w:rFonts w:ascii="Consolas" w:hAnsi="Consolas" w:cs="Consolas"/>
+          <w:color w:val="000000"/>
+          <w:sz w:val="19"/>
+          <w:szCs w:val="19"/>
+        </w:rPr>
+        <w:tab/>
+      </w:r>
+      <w:proofErr w:type="gramStart"/>
+      <w:r>
+        <w:rPr>
+          <w:rFonts w:ascii="Consolas" w:hAnsi="Consolas" w:cs="Consolas"/>
+          <w:color w:val="0000FF"/>
+          <w:sz w:val="19"/>
+          <w:szCs w:val="19"/>
+        </w:rPr>
+        <w:t>return</w:t>
+      </w:r>
+      <w:proofErr w:type="gramEnd"/>
+      <w:r>
+        <w:rPr>
+          <w:rFonts w:ascii="Consolas" w:hAnsi="Consolas" w:cs="Consolas"/>
+          <w:color w:val="000000"/>
+          <w:sz w:val="19"/>
+          <w:szCs w:val="19"/>
+        </w:rPr>
+        <w:t xml:space="preserve"> id;</w:t>
+      </w:r>
+    </w:p>
+    <w:p>
+      <w:pPr>
+        <w:ind w:left="851"/>
+        <w:rPr>
+          <w:rFonts w:ascii="Consolas" w:hAnsi="Consolas" w:cs="Consolas"/>
+          <w:color w:val="000000"/>
+          <w:sz w:val="19"/>
+          <w:szCs w:val="19"/>
+        </w:rPr>
+      </w:pPr>
+      <w:r>
+        <w:rPr>
+          <w:rFonts w:ascii="Consolas" w:hAnsi="Consolas" w:cs="Consolas"/>
+          <w:color w:val="000000"/>
+          <w:sz w:val="19"/>
+          <w:szCs w:val="19"/>
+        </w:rPr>
+        <w:t>}</w:t>
+      </w:r>
+    </w:p>
+    <w:p>
+      <w:pPr>
+        <w:pStyle w:val="ListParagraph"/>
+        <w:numPr>
+          <w:ilvl w:val="0"/>
+          <w:numId w:val="2"/>
+        </w:numPr>
+      </w:pPr>
+      <w:r>
+        <w:lastRenderedPageBreak/>
+        <w:t>Add error tracer to the function (add lines before “return</w:t>
+      </w:r>
+      <w:proofErr w:type="gramStart"/>
+      <w:r>
+        <w:t>” )</w:t>
+      </w:r>
+      <w:proofErr w:type="gramEnd"/>
+      <w:r>
+        <w:t xml:space="preserve">. In traces </w:t>
+      </w:r>
+      <w:proofErr w:type="spellStart"/>
+      <w:r>
+        <w:t>sintax</w:t>
+      </w:r>
+      <w:proofErr w:type="spellEnd"/>
+      <w:r>
+        <w:t xml:space="preserve"> error in </w:t>
+      </w:r>
+      <w:proofErr w:type="spellStart"/>
+      <w:r>
+        <w:t>shaders</w:t>
+      </w:r>
+      <w:proofErr w:type="spellEnd"/>
+      <w:r>
+        <w:t>:</w:t>
+      </w:r>
+    </w:p>
+    <w:p>
+      <w:pPr>
+        <w:autoSpaceDE w:val="0"/>
+        <w:autoSpaceDN w:val="0"/>
+        <w:adjustRightInd w:val="0"/>
+        <w:spacing w:after="0" w:line="240" w:lineRule="auto"/>
+        <w:ind w:left="1418"/>
+        <w:rPr>
+          <w:rFonts w:ascii="Consolas" w:hAnsi="Consolas" w:cs="Consolas"/>
+          <w:color w:val="000000"/>
+          <w:sz w:val="19"/>
+          <w:szCs w:val="19"/>
+        </w:rPr>
+      </w:pPr>
+      <w:proofErr w:type="gramStart"/>
+      <w:r>
+        <w:rPr>
+          <w:rFonts w:ascii="Consolas" w:hAnsi="Consolas" w:cs="Consolas"/>
+          <w:color w:val="0000FF"/>
+          <w:sz w:val="19"/>
+          <w:szCs w:val="19"/>
+        </w:rPr>
+        <w:t>if</w:t>
+      </w:r>
+      <w:proofErr w:type="gramEnd"/>
+      <w:r>
+        <w:rPr>
+          <w:rFonts w:ascii="Consolas" w:hAnsi="Consolas" w:cs="Consolas"/>
+          <w:color w:val="000000"/>
+          <w:sz w:val="19"/>
+          <w:szCs w:val="19"/>
+        </w:rPr>
+        <w:t xml:space="preserve"> (result == </w:t>
+      </w:r>
+      <w:r>
+        <w:rPr>
+          <w:rFonts w:ascii="Consolas" w:hAnsi="Consolas" w:cs="Consolas"/>
+          <w:color w:val="6F008A"/>
+          <w:sz w:val="19"/>
+          <w:szCs w:val="19"/>
+        </w:rPr>
+        <w:t>GL_FALSE</w:t>
+      </w:r>
+      <w:r>
+        <w:rPr>
+          <w:rFonts w:ascii="Consolas" w:hAnsi="Consolas" w:cs="Consolas"/>
+          <w:color w:val="000000"/>
+          <w:sz w:val="19"/>
+          <w:szCs w:val="19"/>
+        </w:rPr>
+        <w:t>)</w:t>
+      </w:r>
+    </w:p>
+    <w:p>
+      <w:pPr>
+        <w:autoSpaceDE w:val="0"/>
+        <w:autoSpaceDN w:val="0"/>
+        <w:adjustRightInd w:val="0"/>
+        <w:spacing w:after="0" w:line="240" w:lineRule="auto"/>
+        <w:ind w:left="1418"/>
+        <w:rPr>
+          <w:rFonts w:ascii="Consolas" w:hAnsi="Consolas" w:cs="Consolas"/>
+          <w:color w:val="000000"/>
+          <w:sz w:val="19"/>
+          <w:szCs w:val="19"/>
+        </w:rPr>
+      </w:pPr>
+      <w:r>
+        <w:rPr>
+          <w:rFonts w:ascii="Consolas" w:hAnsi="Consolas" w:cs="Consolas"/>
+          <w:color w:val="000000"/>
+          <w:sz w:val="19"/>
+          <w:szCs w:val="19"/>
+        </w:rPr>
+        <w:tab/>
+        <w:t>{</w:t>
+      </w:r>
+    </w:p>
+    <w:p>
+      <w:pPr>
+        <w:autoSpaceDE w:val="0"/>
+        <w:autoSpaceDN w:val="0"/>
+        <w:adjustRightInd w:val="0"/>
+        <w:spacing w:after="0" w:line="240" w:lineRule="auto"/>
+        <w:ind w:left="1418"/>
+        <w:rPr>
+          <w:rFonts w:ascii="Consolas" w:hAnsi="Consolas" w:cs="Consolas"/>
+          <w:color w:val="000000"/>
+          <w:sz w:val="19"/>
+          <w:szCs w:val="19"/>
+        </w:rPr>
+      </w:pPr>
+      <w:r>
+        <w:rPr>
+          <w:rFonts w:ascii="Consolas" w:hAnsi="Consolas" w:cs="Consolas"/>
+          <w:color w:val="000000"/>
+          <w:sz w:val="19"/>
+          <w:szCs w:val="19"/>
+        </w:rPr>
+        <w:tab/>
+      </w:r>
+      <w:r>
+        <w:rPr>
+          <w:rFonts w:ascii="Consolas" w:hAnsi="Consolas" w:cs="Consolas"/>
+          <w:color w:val="000000"/>
+          <w:sz w:val="19"/>
+          <w:szCs w:val="19"/>
+        </w:rPr>
+        <w:tab/>
+      </w:r>
+      <w:proofErr w:type="spellStart"/>
+      <w:proofErr w:type="gramStart"/>
+      <w:r>
+        <w:rPr>
+          <w:rFonts w:ascii="Consolas" w:hAnsi="Consolas" w:cs="Consolas"/>
+          <w:color w:val="0000FF"/>
+          <w:sz w:val="19"/>
+          <w:szCs w:val="19"/>
+        </w:rPr>
+        <w:t>int</w:t>
+      </w:r>
+      <w:proofErr w:type="spellEnd"/>
+      <w:proofErr w:type="gramEnd"/>
+      <w:r>
+        <w:rPr>
+          <w:rFonts w:ascii="Consolas" w:hAnsi="Consolas" w:cs="Consolas"/>
+          <w:color w:val="000000"/>
+          <w:sz w:val="19"/>
+          <w:szCs w:val="19"/>
+        </w:rPr>
+        <w:t xml:space="preserve"> length;</w:t>
+      </w:r>
+    </w:p>
+    <w:p>
+      <w:pPr>
+        <w:autoSpaceDE w:val="0"/>
+        <w:autoSpaceDN w:val="0"/>
+        <w:adjustRightInd w:val="0"/>
+        <w:spacing w:after="0" w:line="240" w:lineRule="auto"/>
+        <w:ind w:left="1418"/>
+        <w:rPr>
+          <w:rFonts w:ascii="Consolas" w:hAnsi="Consolas" w:cs="Consolas"/>
+          <w:color w:val="000000"/>
+          <w:sz w:val="19"/>
+          <w:szCs w:val="19"/>
+        </w:rPr>
+      </w:pPr>
+      <w:r>
+        <w:rPr>
+          <w:rFonts w:ascii="Consolas" w:hAnsi="Consolas" w:cs="Consolas"/>
+          <w:color w:val="000000"/>
+          <w:sz w:val="19"/>
+          <w:szCs w:val="19"/>
+        </w:rPr>
+        <w:tab/>
+      </w:r>
+      <w:r>
+        <w:rPr>
+          <w:rFonts w:ascii="Consolas" w:hAnsi="Consolas" w:cs="Consolas"/>
+          <w:color w:val="000000"/>
+          <w:sz w:val="19"/>
+          <w:szCs w:val="19"/>
+        </w:rPr>
+        <w:tab/>
+      </w:r>
+      <w:proofErr w:type="spellStart"/>
+      <w:proofErr w:type="gramStart"/>
+      <w:r>
+        <w:rPr>
+          <w:rFonts w:ascii="Consolas" w:hAnsi="Consolas" w:cs="Consolas"/>
+          <w:color w:val="6F008A"/>
+          <w:sz w:val="19"/>
+          <w:szCs w:val="19"/>
+        </w:rPr>
+        <w:t>glGetShaderiv</w:t>
+      </w:r>
+      <w:proofErr w:type="spellEnd"/>
+      <w:r>
+        <w:rPr>
+          <w:rFonts w:ascii="Consolas" w:hAnsi="Consolas" w:cs="Consolas"/>
+          <w:color w:val="000000"/>
+          <w:sz w:val="19"/>
+          <w:szCs w:val="19"/>
+        </w:rPr>
+        <w:t>(</w:t>
+      </w:r>
+      <w:proofErr w:type="gramEnd"/>
+      <w:r>
+        <w:rPr>
+          <w:rFonts w:ascii="Consolas" w:hAnsi="Consolas" w:cs="Consolas"/>
+          <w:color w:val="000000"/>
+          <w:sz w:val="19"/>
+          <w:szCs w:val="19"/>
+        </w:rPr>
+        <w:t xml:space="preserve">id, </w:t>
+      </w:r>
+      <w:r>
+        <w:rPr>
+          <w:rFonts w:ascii="Consolas" w:hAnsi="Consolas" w:cs="Consolas"/>
+          <w:color w:val="6F008A"/>
+          <w:sz w:val="19"/>
+          <w:szCs w:val="19"/>
+        </w:rPr>
+        <w:t>GL_INFO_LOG_LENGTH</w:t>
+      </w:r>
+      <w:r>
+        <w:rPr>
+          <w:rFonts w:ascii="Consolas" w:hAnsi="Consolas" w:cs="Consolas"/>
+          <w:color w:val="000000"/>
+          <w:sz w:val="19"/>
+          <w:szCs w:val="19"/>
+        </w:rPr>
+        <w:t>, &amp;length);</w:t>
+      </w:r>
+    </w:p>
+    <w:p>
+      <w:pPr>
+        <w:autoSpaceDE w:val="0"/>
+        <w:autoSpaceDN w:val="0"/>
+        <w:adjustRightInd w:val="0"/>
+        <w:spacing w:after="0" w:line="240" w:lineRule="auto"/>
+        <w:ind w:left="1418"/>
+        <w:rPr>
+          <w:rFonts w:ascii="Consolas" w:hAnsi="Consolas" w:cs="Consolas"/>
+          <w:color w:val="000000"/>
+          <w:sz w:val="19"/>
+          <w:szCs w:val="19"/>
+        </w:rPr>
+      </w:pPr>
+      <w:r>
+        <w:rPr>
+          <w:rFonts w:ascii="Consolas" w:hAnsi="Consolas" w:cs="Consolas"/>
+          <w:color w:val="000000"/>
+          <w:sz w:val="19"/>
+          <w:szCs w:val="19"/>
+        </w:rPr>
+        <w:tab/>
+      </w:r>
+      <w:r>
+        <w:rPr>
+          <w:rFonts w:ascii="Consolas" w:hAnsi="Consolas" w:cs="Consolas"/>
+          <w:color w:val="000000"/>
+          <w:sz w:val="19"/>
+          <w:szCs w:val="19"/>
+        </w:rPr>
+        <w:tab/>
+      </w:r>
+      <w:proofErr w:type="gramStart"/>
+      <w:r>
+        <w:rPr>
+          <w:rFonts w:ascii="Consolas" w:hAnsi="Consolas" w:cs="Consolas"/>
+          <w:color w:val="0000FF"/>
+          <w:sz w:val="19"/>
+          <w:szCs w:val="19"/>
+        </w:rPr>
+        <w:t>char</w:t>
+      </w:r>
+      <w:proofErr w:type="gramEnd"/>
+      <w:r>
+        <w:rPr>
+          <w:rFonts w:ascii="Consolas" w:hAnsi="Consolas" w:cs="Consolas"/>
+          <w:color w:val="000000"/>
+          <w:sz w:val="19"/>
+          <w:szCs w:val="19"/>
+        </w:rPr>
+        <w:t>* message = (</w:t>
+      </w:r>
+      <w:r>
+        <w:rPr>
+          <w:rFonts w:ascii="Consolas" w:hAnsi="Consolas" w:cs="Consolas"/>
+          <w:color w:val="0000FF"/>
+          <w:sz w:val="19"/>
+          <w:szCs w:val="19"/>
+        </w:rPr>
+        <w:t>char</w:t>
+      </w:r>
+      <w:r>
+        <w:rPr>
+          <w:rFonts w:ascii="Consolas" w:hAnsi="Consolas" w:cs="Consolas"/>
+          <w:color w:val="000000"/>
+          <w:sz w:val="19"/>
+          <w:szCs w:val="19"/>
+        </w:rPr>
+        <w:t>*)</w:t>
+      </w:r>
+      <w:proofErr w:type="spellStart"/>
+      <w:r>
+        <w:rPr>
+          <w:rFonts w:ascii="Consolas" w:hAnsi="Consolas" w:cs="Consolas"/>
+          <w:color w:val="6F008A"/>
+          <w:sz w:val="19"/>
+          <w:szCs w:val="19"/>
+        </w:rPr>
+        <w:t>alloca</w:t>
+      </w:r>
+      <w:proofErr w:type="spellEnd"/>
+      <w:r>
+        <w:rPr>
+          <w:rFonts w:ascii="Consolas" w:hAnsi="Consolas" w:cs="Consolas"/>
+          <w:color w:val="000000"/>
+          <w:sz w:val="19"/>
+          <w:szCs w:val="19"/>
+        </w:rPr>
+        <w:t xml:space="preserve">(length * </w:t>
+      </w:r>
+      <w:proofErr w:type="spellStart"/>
+      <w:r>
+        <w:rPr>
+          <w:rFonts w:ascii="Consolas" w:hAnsi="Consolas" w:cs="Consolas"/>
+          <w:color w:val="0000FF"/>
+          <w:sz w:val="19"/>
+          <w:szCs w:val="19"/>
+        </w:rPr>
+        <w:t>sizeof</w:t>
+      </w:r>
+      <w:proofErr w:type="spellEnd"/>
+      <w:r>
+        <w:rPr>
+          <w:rFonts w:ascii="Consolas" w:hAnsi="Consolas" w:cs="Consolas"/>
+          <w:color w:val="000000"/>
+          <w:sz w:val="19"/>
+          <w:szCs w:val="19"/>
+        </w:rPr>
+        <w:t>(</w:t>
+      </w:r>
+      <w:r>
+        <w:rPr>
+          <w:rFonts w:ascii="Consolas" w:hAnsi="Consolas" w:cs="Consolas"/>
+          <w:color w:val="0000FF"/>
+          <w:sz w:val="19"/>
+          <w:szCs w:val="19"/>
+        </w:rPr>
+        <w:t>char</w:t>
+      </w:r>
+      <w:r>
+        <w:rPr>
+          <w:rFonts w:ascii="Consolas" w:hAnsi="Consolas" w:cs="Consolas"/>
+          <w:color w:val="000000"/>
+          <w:sz w:val="19"/>
+          <w:szCs w:val="19"/>
+        </w:rPr>
+        <w:t>));</w:t>
+      </w:r>
+    </w:p>
+    <w:p>
+      <w:pPr>
+        <w:autoSpaceDE w:val="0"/>
+        <w:autoSpaceDN w:val="0"/>
+        <w:adjustRightInd w:val="0"/>
+        <w:spacing w:after="0" w:line="240" w:lineRule="auto"/>
+        <w:ind w:left="1418"/>
+        <w:rPr>
+          <w:rFonts w:ascii="Consolas" w:hAnsi="Consolas" w:cs="Consolas"/>
+          <w:color w:val="000000"/>
+          <w:sz w:val="19"/>
+          <w:szCs w:val="19"/>
+        </w:rPr>
+      </w:pPr>
+      <w:r>
+        <w:rPr>
+          <w:rFonts w:ascii="Consolas" w:hAnsi="Consolas" w:cs="Consolas"/>
+          <w:color w:val="000000"/>
+          <w:sz w:val="19"/>
+          <w:szCs w:val="19"/>
+        </w:rPr>
+        <w:tab/>
+      </w:r>
+      <w:r>
+        <w:rPr>
+          <w:rFonts w:ascii="Consolas" w:hAnsi="Consolas" w:cs="Consolas"/>
+          <w:color w:val="000000"/>
+          <w:sz w:val="19"/>
+          <w:szCs w:val="19"/>
+        </w:rPr>
+        <w:tab/>
+      </w:r>
+      <w:proofErr w:type="spellStart"/>
+      <w:proofErr w:type="gramStart"/>
+      <w:r>
+        <w:rPr>
+          <w:rFonts w:ascii="Consolas" w:hAnsi="Consolas" w:cs="Consolas"/>
+          <w:color w:val="6F008A"/>
+          <w:sz w:val="19"/>
+          <w:szCs w:val="19"/>
+        </w:rPr>
+        <w:t>glGetShaderInfoLog</w:t>
+      </w:r>
+      <w:proofErr w:type="spellEnd"/>
+      <w:r>
+        <w:rPr>
+          <w:rFonts w:ascii="Consolas" w:hAnsi="Consolas" w:cs="Consolas"/>
+          <w:color w:val="000000"/>
+          <w:sz w:val="19"/>
+          <w:szCs w:val="19"/>
+        </w:rPr>
+        <w:t>(</w:t>
+      </w:r>
+      <w:proofErr w:type="gramEnd"/>
+      <w:r>
+        <w:rPr>
+          <w:rFonts w:ascii="Consolas" w:hAnsi="Consolas" w:cs="Consolas"/>
+          <w:color w:val="000000"/>
+          <w:sz w:val="19"/>
+          <w:szCs w:val="19"/>
+        </w:rPr>
+        <w:t>id, length, &amp;length, message);</w:t>
+      </w:r>
+    </w:p>
+    <w:p>
+      <w:pPr>
+        <w:autoSpaceDE w:val="0"/>
+        <w:autoSpaceDN w:val="0"/>
+        <w:adjustRightInd w:val="0"/>
+        <w:spacing w:after="0" w:line="240" w:lineRule="auto"/>
+        <w:ind w:left="1418"/>
+        <w:rPr>
+          <w:rFonts w:ascii="Consolas" w:hAnsi="Consolas" w:cs="Consolas"/>
+          <w:color w:val="000000"/>
+          <w:sz w:val="19"/>
+          <w:szCs w:val="19"/>
+        </w:rPr>
+      </w:pPr>
+      <w:r>
+        <w:rPr>
+          <w:rFonts w:ascii="Consolas" w:hAnsi="Consolas" w:cs="Consolas"/>
+          <w:color w:val="000000"/>
+          <w:sz w:val="19"/>
+          <w:szCs w:val="19"/>
+        </w:rPr>
+        <w:tab/>
+      </w:r>
+      <w:r>
+        <w:rPr>
+          <w:rFonts w:ascii="Consolas" w:hAnsi="Consolas" w:cs="Consolas"/>
+          <w:color w:val="000000"/>
+          <w:sz w:val="19"/>
+          <w:szCs w:val="19"/>
+        </w:rPr>
+        <w:tab/>
+      </w:r>
+      <w:proofErr w:type="spellStart"/>
+      <w:r>
+        <w:rPr>
+          <w:rFonts w:ascii="Consolas" w:hAnsi="Consolas" w:cs="Consolas"/>
+          <w:color w:val="000000"/>
+          <w:sz w:val="19"/>
+          <w:szCs w:val="19"/>
+        </w:rPr>
+        <w:t>std</w:t>
+      </w:r>
+      <w:proofErr w:type="spellEnd"/>
+      <w:r>
+        <w:rPr>
+          <w:rFonts w:ascii="Consolas" w:hAnsi="Consolas" w:cs="Consolas"/>
+          <w:color w:val="000000"/>
+          <w:sz w:val="19"/>
+          <w:szCs w:val="19"/>
+        </w:rPr>
+        <w:t>::</w:t>
+      </w:r>
+      <w:proofErr w:type="spellStart"/>
+      <w:r>
+        <w:rPr>
+          <w:rFonts w:ascii="Consolas" w:hAnsi="Consolas" w:cs="Consolas"/>
+          <w:color w:val="000000"/>
+          <w:sz w:val="19"/>
+          <w:szCs w:val="19"/>
+        </w:rPr>
+        <w:t>cout</w:t>
+      </w:r>
+      <w:proofErr w:type="spellEnd"/>
+      <w:r>
+        <w:rPr>
+          <w:rFonts w:ascii="Consolas" w:hAnsi="Consolas" w:cs="Consolas"/>
+          <w:color w:val="000000"/>
+          <w:sz w:val="19"/>
+          <w:szCs w:val="19"/>
+        </w:rPr>
+        <w:t xml:space="preserve"> </w:t>
+      </w:r>
+      <w:r>
+        <w:rPr>
+          <w:rFonts w:ascii="Consolas" w:hAnsi="Consolas" w:cs="Consolas"/>
+          <w:color w:val="008080"/>
+          <w:sz w:val="19"/>
+          <w:szCs w:val="19"/>
+        </w:rPr>
+        <w:t>&lt;&lt;</w:t>
+      </w:r>
+      <w:r>
+        <w:rPr>
+          <w:rFonts w:ascii="Consolas" w:hAnsi="Consolas" w:cs="Consolas"/>
+          <w:color w:val="000000"/>
+          <w:sz w:val="19"/>
+          <w:szCs w:val="19"/>
+        </w:rPr>
+        <w:t xml:space="preserve"> </w:t>
+      </w:r>
+      <w:r>
+        <w:rPr>
+          <w:rFonts w:ascii="Consolas" w:hAnsi="Consolas" w:cs="Consolas"/>
+          <w:color w:val="A31515"/>
+          <w:sz w:val="19"/>
+          <w:szCs w:val="19"/>
+        </w:rPr>
+        <w:t>"failed to compile"</w:t>
+      </w:r>
+      <w:r>
+        <w:rPr>
+          <w:rFonts w:ascii="Consolas" w:hAnsi="Consolas" w:cs="Consolas"/>
+          <w:color w:val="008080"/>
+          <w:sz w:val="19"/>
+          <w:szCs w:val="19"/>
+        </w:rPr>
+        <w:t>&lt;&lt;</w:t>
+      </w:r>
+    </w:p>
+    <w:p>
+      <w:pPr>
+        <w:autoSpaceDE w:val="0"/>
+        <w:autoSpaceDN w:val="0"/>
+        <w:adjustRightInd w:val="0"/>
+        <w:spacing w:after="0" w:line="240" w:lineRule="auto"/>
+        <w:ind w:left="1418"/>
+        <w:rPr>
+          <w:rFonts w:ascii="Consolas" w:hAnsi="Consolas" w:cs="Consolas"/>
+          <w:color w:val="000000"/>
+          <w:sz w:val="19"/>
+          <w:szCs w:val="19"/>
+          <w:lang w:val="de-DE"/>
+        </w:rPr>
+      </w:pPr>
+      <w:r>
+        <w:rPr>
+          <w:rFonts w:ascii="Consolas" w:hAnsi="Consolas" w:cs="Consolas"/>
+          <w:color w:val="000000"/>
+          <w:sz w:val="19"/>
+          <w:szCs w:val="19"/>
+        </w:rPr>
+        <w:tab/>
+      </w:r>
+      <w:r>
+        <w:rPr>
+          <w:rFonts w:ascii="Consolas" w:hAnsi="Consolas" w:cs="Consolas"/>
+          <w:color w:val="000000"/>
+          <w:sz w:val="19"/>
+          <w:szCs w:val="19"/>
+        </w:rPr>
+        <w:tab/>
+      </w:r>
+      <w:r>
+        <w:rPr>
+          <w:rFonts w:ascii="Consolas" w:hAnsi="Consolas" w:cs="Consolas"/>
+          <w:color w:val="000000"/>
+          <w:sz w:val="19"/>
+          <w:szCs w:val="19"/>
+        </w:rPr>
+        <w:tab/>
+      </w:r>
+      <w:r>
+        <w:rPr>
+          <w:rFonts w:ascii="Consolas" w:hAnsi="Consolas" w:cs="Consolas"/>
+          <w:color w:val="000000"/>
+          <w:sz w:val="19"/>
+          <w:szCs w:val="19"/>
+          <w:lang w:val="de-DE"/>
+        </w:rPr>
+        <w:t>(</w:t>
+      </w:r>
+      <w:r>
+        <w:rPr>
+          <w:rFonts w:ascii="Consolas" w:hAnsi="Consolas" w:cs="Consolas"/>
+          <w:color w:val="808080"/>
+          <w:sz w:val="19"/>
+          <w:szCs w:val="19"/>
+          <w:lang w:val="de-DE"/>
+        </w:rPr>
+        <w:t>type</w:t>
+      </w:r>
+      <w:r>
+        <w:rPr>
+          <w:rFonts w:ascii="Consolas" w:hAnsi="Consolas" w:cs="Consolas"/>
+          <w:color w:val="000000"/>
+          <w:sz w:val="19"/>
+          <w:szCs w:val="19"/>
+          <w:lang w:val="de-DE"/>
+        </w:rPr>
+        <w:t>==</w:t>
+      </w:r>
+      <w:r>
+        <w:rPr>
+          <w:rFonts w:ascii="Consolas" w:hAnsi="Consolas" w:cs="Consolas"/>
+          <w:color w:val="6F008A"/>
+          <w:sz w:val="19"/>
+          <w:szCs w:val="19"/>
+          <w:lang w:val="de-DE"/>
+        </w:rPr>
+        <w:t>GL_VERTEX_SHADER</w:t>
+      </w:r>
+      <w:r>
+        <w:rPr>
+          <w:rFonts w:ascii="Consolas" w:hAnsi="Consolas" w:cs="Consolas"/>
+          <w:color w:val="000000"/>
+          <w:sz w:val="19"/>
+          <w:szCs w:val="19"/>
+          <w:lang w:val="de-DE"/>
+        </w:rPr>
+        <w:t xml:space="preserve">? </w:t>
+      </w:r>
+      <w:r>
+        <w:rPr>
+          <w:rFonts w:ascii="Consolas" w:hAnsi="Consolas" w:cs="Consolas"/>
+          <w:color w:val="A31515"/>
+          <w:sz w:val="19"/>
+          <w:szCs w:val="19"/>
+          <w:lang w:val="de-DE"/>
+        </w:rPr>
+        <w:t>"vertex"</w:t>
+      </w:r>
+      <w:r>
+        <w:rPr>
+          <w:rFonts w:ascii="Consolas" w:hAnsi="Consolas" w:cs="Consolas"/>
+          <w:color w:val="000000"/>
+          <w:sz w:val="19"/>
+          <w:szCs w:val="19"/>
+          <w:lang w:val="de-DE"/>
+        </w:rPr>
+        <w:t xml:space="preserve">: </w:t>
+      </w:r>
+      <w:r>
+        <w:rPr>
+          <w:rFonts w:ascii="Consolas" w:hAnsi="Consolas" w:cs="Consolas"/>
+          <w:color w:val="A31515"/>
+          <w:sz w:val="19"/>
+          <w:szCs w:val="19"/>
+          <w:lang w:val="de-DE"/>
+        </w:rPr>
+        <w:t>"fragment"</w:t>
+      </w:r>
+      <w:r>
+        <w:rPr>
+          <w:rFonts w:ascii="Consolas" w:hAnsi="Consolas" w:cs="Consolas"/>
+          <w:color w:val="000000"/>
+          <w:sz w:val="19"/>
+          <w:szCs w:val="19"/>
+          <w:lang w:val="de-DE"/>
+        </w:rPr>
+        <w:t>)</w:t>
+      </w:r>
+    </w:p>
+    <w:p>
+      <w:pPr>
+        <w:autoSpaceDE w:val="0"/>
+        <w:autoSpaceDN w:val="0"/>
+        <w:adjustRightInd w:val="0"/>
+        <w:spacing w:after="0" w:line="240" w:lineRule="auto"/>
+        <w:ind w:left="1418"/>
+        <w:rPr>
+          <w:rFonts w:ascii="Consolas" w:hAnsi="Consolas" w:cs="Consolas"/>
+          <w:color w:val="000000"/>
+          <w:sz w:val="19"/>
+          <w:szCs w:val="19"/>
+        </w:rPr>
+      </w:pPr>
+      <w:r>
+        <w:rPr>
+          <w:rFonts w:ascii="Consolas" w:hAnsi="Consolas" w:cs="Consolas"/>
+          <w:color w:val="000000"/>
+          <w:sz w:val="19"/>
+          <w:szCs w:val="19"/>
+          <w:lang w:val="de-DE"/>
+        </w:rPr>
+        <w:tab/>
+      </w:r>
+      <w:r>
+        <w:rPr>
+          <w:rFonts w:ascii="Consolas" w:hAnsi="Consolas" w:cs="Consolas"/>
+          <w:color w:val="000000"/>
+          <w:sz w:val="19"/>
+          <w:szCs w:val="19"/>
+          <w:lang w:val="de-DE"/>
+        </w:rPr>
+        <w:tab/>
+      </w:r>
+      <w:r>
+        <w:rPr>
+          <w:rFonts w:ascii="Consolas" w:hAnsi="Consolas" w:cs="Consolas"/>
+          <w:color w:val="000000"/>
+          <w:sz w:val="19"/>
+          <w:szCs w:val="19"/>
+          <w:lang w:val="de-DE"/>
+        </w:rPr>
+        <w:tab/>
+      </w:r>
+      <w:r>
+        <w:rPr>
+          <w:rFonts w:ascii="Consolas" w:hAnsi="Consolas" w:cs="Consolas"/>
+          <w:color w:val="008080"/>
+          <w:sz w:val="19"/>
+          <w:szCs w:val="19"/>
+        </w:rPr>
+        <w:t>&lt;&lt;</w:t>
+      </w:r>
+      <w:r>
+        <w:rPr>
+          <w:rFonts w:ascii="Consolas" w:hAnsi="Consolas" w:cs="Consolas"/>
+          <w:color w:val="A31515"/>
+          <w:sz w:val="19"/>
+          <w:szCs w:val="19"/>
+        </w:rPr>
+        <w:t xml:space="preserve">" </w:t>
+      </w:r>
+      <w:proofErr w:type="spellStart"/>
+      <w:r>
+        <w:rPr>
+          <w:rFonts w:ascii="Consolas" w:hAnsi="Consolas" w:cs="Consolas"/>
+          <w:color w:val="A31515"/>
+          <w:sz w:val="19"/>
+          <w:szCs w:val="19"/>
+        </w:rPr>
+        <w:t>Shader</w:t>
+      </w:r>
+      <w:proofErr w:type="spellEnd"/>
+      <w:r>
+        <w:rPr>
+          <w:rFonts w:ascii="Consolas" w:hAnsi="Consolas" w:cs="Consolas"/>
+          <w:color w:val="A31515"/>
+          <w:sz w:val="19"/>
+          <w:szCs w:val="19"/>
+        </w:rPr>
+        <w:t>"</w:t>
+      </w:r>
+      <w:r>
+        <w:rPr>
+          <w:rFonts w:ascii="Consolas" w:hAnsi="Consolas" w:cs="Consolas"/>
+          <w:color w:val="008080"/>
+          <w:sz w:val="19"/>
+          <w:szCs w:val="19"/>
+        </w:rPr>
+        <w:t>&lt;&lt;</w:t>
+      </w:r>
+      <w:r>
+        <w:rPr>
+          <w:rFonts w:ascii="Consolas" w:hAnsi="Consolas" w:cs="Consolas"/>
+          <w:color w:val="000000"/>
+          <w:sz w:val="19"/>
+          <w:szCs w:val="19"/>
+        </w:rPr>
+        <w:t xml:space="preserve"> </w:t>
+      </w:r>
+      <w:proofErr w:type="spellStart"/>
+      <w:r>
+        <w:rPr>
+          <w:rFonts w:ascii="Consolas" w:hAnsi="Consolas" w:cs="Consolas"/>
+          <w:color w:val="000000"/>
+          <w:sz w:val="19"/>
+          <w:szCs w:val="19"/>
+        </w:rPr>
+        <w:t>std</w:t>
+      </w:r>
+      <w:proofErr w:type="spellEnd"/>
+      <w:r>
+        <w:rPr>
+          <w:rFonts w:ascii="Consolas" w:hAnsi="Consolas" w:cs="Consolas"/>
+          <w:color w:val="000000"/>
+          <w:sz w:val="19"/>
+          <w:szCs w:val="19"/>
+        </w:rPr>
+        <w:t>::</w:t>
+      </w:r>
+      <w:proofErr w:type="spellStart"/>
+      <w:r>
+        <w:rPr>
+          <w:rFonts w:ascii="Consolas" w:hAnsi="Consolas" w:cs="Consolas"/>
+          <w:color w:val="000000"/>
+          <w:sz w:val="19"/>
+          <w:szCs w:val="19"/>
+        </w:rPr>
+        <w:t>endl</w:t>
+      </w:r>
+      <w:proofErr w:type="spellEnd"/>
+      <w:r>
+        <w:rPr>
+          <w:rFonts w:ascii="Consolas" w:hAnsi="Consolas" w:cs="Consolas"/>
+          <w:color w:val="000000"/>
+          <w:sz w:val="19"/>
+          <w:szCs w:val="19"/>
+        </w:rPr>
+        <w:t>;</w:t>
+      </w:r>
+    </w:p>
+    <w:p>
+      <w:pPr>
+        <w:autoSpaceDE w:val="0"/>
+        <w:autoSpaceDN w:val="0"/>
+        <w:adjustRightInd w:val="0"/>
+        <w:spacing w:after="0" w:line="240" w:lineRule="auto"/>
+        <w:ind w:left="1418"/>
+        <w:rPr>
+          <w:rFonts w:ascii="Consolas" w:hAnsi="Consolas" w:cs="Consolas"/>
+          <w:color w:val="000000"/>
+          <w:sz w:val="19"/>
+          <w:szCs w:val="19"/>
+        </w:rPr>
+      </w:pPr>
+      <w:r>
+        <w:rPr>
+          <w:rFonts w:ascii="Consolas" w:hAnsi="Consolas" w:cs="Consolas"/>
+          <w:color w:val="000000"/>
+          <w:sz w:val="19"/>
+          <w:szCs w:val="19"/>
+        </w:rPr>
+        <w:tab/>
+      </w:r>
+      <w:r>
+        <w:rPr>
+          <w:rFonts w:ascii="Consolas" w:hAnsi="Consolas" w:cs="Consolas"/>
+          <w:color w:val="000000"/>
+          <w:sz w:val="19"/>
+          <w:szCs w:val="19"/>
+        </w:rPr>
+        <w:tab/>
+      </w:r>
+      <w:proofErr w:type="spellStart"/>
+      <w:r>
+        <w:rPr>
+          <w:rFonts w:ascii="Consolas" w:hAnsi="Consolas" w:cs="Consolas"/>
+          <w:color w:val="000000"/>
+          <w:sz w:val="19"/>
+          <w:szCs w:val="19"/>
+        </w:rPr>
+        <w:t>std</w:t>
+      </w:r>
+      <w:proofErr w:type="spellEnd"/>
+      <w:r>
+        <w:rPr>
+          <w:rFonts w:ascii="Consolas" w:hAnsi="Consolas" w:cs="Consolas"/>
+          <w:color w:val="000000"/>
+          <w:sz w:val="19"/>
+          <w:szCs w:val="19"/>
+        </w:rPr>
+        <w:t>::</w:t>
+      </w:r>
+      <w:proofErr w:type="spellStart"/>
+      <w:r>
+        <w:rPr>
+          <w:rFonts w:ascii="Consolas" w:hAnsi="Consolas" w:cs="Consolas"/>
+          <w:color w:val="000000"/>
+          <w:sz w:val="19"/>
+          <w:szCs w:val="19"/>
+        </w:rPr>
+        <w:t>cout</w:t>
+      </w:r>
+      <w:proofErr w:type="spellEnd"/>
+      <w:r>
+        <w:rPr>
+          <w:rFonts w:ascii="Consolas" w:hAnsi="Consolas" w:cs="Consolas"/>
+          <w:color w:val="000000"/>
+          <w:sz w:val="19"/>
+          <w:szCs w:val="19"/>
+        </w:rPr>
+        <w:t xml:space="preserve"> </w:t>
+      </w:r>
+      <w:r>
+        <w:rPr>
+          <w:rFonts w:ascii="Consolas" w:hAnsi="Consolas" w:cs="Consolas"/>
+          <w:color w:val="008080"/>
+          <w:sz w:val="19"/>
+          <w:szCs w:val="19"/>
+        </w:rPr>
+        <w:t>&lt;&lt;</w:t>
+      </w:r>
+      <w:r>
+        <w:rPr>
+          <w:rFonts w:ascii="Consolas" w:hAnsi="Consolas" w:cs="Consolas"/>
+          <w:color w:val="000000"/>
+          <w:sz w:val="19"/>
+          <w:szCs w:val="19"/>
+        </w:rPr>
+        <w:t xml:space="preserve"> message </w:t>
+      </w:r>
+      <w:r>
+        <w:rPr>
+          <w:rFonts w:ascii="Consolas" w:hAnsi="Consolas" w:cs="Consolas"/>
+          <w:color w:val="008080"/>
+          <w:sz w:val="19"/>
+          <w:szCs w:val="19"/>
+        </w:rPr>
+        <w:t>&lt;&lt;</w:t>
+      </w:r>
+      <w:r>
+        <w:rPr>
+          <w:rFonts w:ascii="Consolas" w:hAnsi="Consolas" w:cs="Consolas"/>
+          <w:color w:val="000000"/>
+          <w:sz w:val="19"/>
+          <w:szCs w:val="19"/>
+        </w:rPr>
+        <w:t xml:space="preserve"> </w:t>
+      </w:r>
+      <w:proofErr w:type="spellStart"/>
+      <w:r>
+        <w:rPr>
+          <w:rFonts w:ascii="Consolas" w:hAnsi="Consolas" w:cs="Consolas"/>
+          <w:color w:val="000000"/>
+          <w:sz w:val="19"/>
+          <w:szCs w:val="19"/>
+        </w:rPr>
+        <w:t>std</w:t>
+      </w:r>
+      <w:proofErr w:type="spellEnd"/>
+      <w:r>
+        <w:rPr>
+          <w:rFonts w:ascii="Consolas" w:hAnsi="Consolas" w:cs="Consolas"/>
+          <w:color w:val="000000"/>
+          <w:sz w:val="19"/>
+          <w:szCs w:val="19"/>
+        </w:rPr>
+        <w:t>::</w:t>
+      </w:r>
+      <w:proofErr w:type="spellStart"/>
+      <w:r>
+        <w:rPr>
+          <w:rFonts w:ascii="Consolas" w:hAnsi="Consolas" w:cs="Consolas"/>
+          <w:color w:val="000000"/>
+          <w:sz w:val="19"/>
+          <w:szCs w:val="19"/>
+        </w:rPr>
+        <w:t>endl</w:t>
+      </w:r>
+      <w:proofErr w:type="spellEnd"/>
+      <w:r>
+        <w:rPr>
+          <w:rFonts w:ascii="Consolas" w:hAnsi="Consolas" w:cs="Consolas"/>
+          <w:color w:val="000000"/>
+          <w:sz w:val="19"/>
+          <w:szCs w:val="19"/>
+        </w:rPr>
+        <w:t>;</w:t>
+      </w:r>
+    </w:p>
+    <w:p>
+      <w:pPr>
+        <w:autoSpaceDE w:val="0"/>
+        <w:autoSpaceDN w:val="0"/>
+        <w:adjustRightInd w:val="0"/>
+        <w:spacing w:after="0" w:line="240" w:lineRule="auto"/>
+        <w:ind w:left="1418"/>
+        <w:rPr>
+          <w:rFonts w:ascii="Consolas" w:hAnsi="Consolas" w:cs="Consolas"/>
+          <w:color w:val="000000"/>
+          <w:sz w:val="19"/>
+          <w:szCs w:val="19"/>
+        </w:rPr>
+      </w:pPr>
+      <w:r>
+        <w:rPr>
+          <w:rFonts w:ascii="Consolas" w:hAnsi="Consolas" w:cs="Consolas"/>
+          <w:color w:val="000000"/>
+          <w:sz w:val="19"/>
+          <w:szCs w:val="19"/>
+        </w:rPr>
+        <w:tab/>
+      </w:r>
+      <w:r>
+        <w:rPr>
+          <w:rFonts w:ascii="Consolas" w:hAnsi="Consolas" w:cs="Consolas"/>
+          <w:color w:val="000000"/>
+          <w:sz w:val="19"/>
+          <w:szCs w:val="19"/>
+        </w:rPr>
+        <w:tab/>
+      </w:r>
+      <w:proofErr w:type="spellStart"/>
+      <w:proofErr w:type="gramStart"/>
+      <w:r>
+        <w:rPr>
+          <w:rFonts w:ascii="Consolas" w:hAnsi="Consolas" w:cs="Consolas"/>
+          <w:color w:val="6F008A"/>
+          <w:sz w:val="19"/>
+          <w:szCs w:val="19"/>
+        </w:rPr>
+        <w:t>glDeleteShader</w:t>
+      </w:r>
+      <w:proofErr w:type="spellEnd"/>
+      <w:r>
+        <w:rPr>
+          <w:rFonts w:ascii="Consolas" w:hAnsi="Consolas" w:cs="Consolas"/>
+          <w:color w:val="000000"/>
+          <w:sz w:val="19"/>
+          <w:szCs w:val="19"/>
+        </w:rPr>
+        <w:t>(</w:t>
+      </w:r>
+      <w:proofErr w:type="gramEnd"/>
+      <w:r>
+        <w:rPr>
+          <w:rFonts w:ascii="Consolas" w:hAnsi="Consolas" w:cs="Consolas"/>
+          <w:color w:val="000000"/>
+          <w:sz w:val="19"/>
+          <w:szCs w:val="19"/>
+        </w:rPr>
+        <w:t>id);</w:t>
+      </w:r>
+    </w:p>
+    <w:p>
+      <w:pPr>
+        <w:autoSpaceDE w:val="0"/>
+        <w:autoSpaceDN w:val="0"/>
+        <w:adjustRightInd w:val="0"/>
+        <w:spacing w:after="0" w:line="240" w:lineRule="auto"/>
+        <w:ind w:left="1418"/>
+        <w:rPr>
+          <w:rFonts w:ascii="Consolas" w:hAnsi="Consolas" w:cs="Consolas"/>
+          <w:color w:val="000000"/>
+          <w:sz w:val="19"/>
+          <w:szCs w:val="19"/>
+        </w:rPr>
+      </w:pPr>
+      <w:r>
+        <w:rPr>
+          <w:rFonts w:ascii="Consolas" w:hAnsi="Consolas" w:cs="Consolas"/>
+          <w:color w:val="000000"/>
+          <w:sz w:val="19"/>
+          <w:szCs w:val="19"/>
+        </w:rPr>
+        <w:tab/>
+      </w:r>
+      <w:r>
+        <w:rPr>
+          <w:rFonts w:ascii="Consolas" w:hAnsi="Consolas" w:cs="Consolas"/>
+          <w:color w:val="000000"/>
+          <w:sz w:val="19"/>
+          <w:szCs w:val="19"/>
+        </w:rPr>
+        <w:tab/>
+      </w:r>
+      <w:proofErr w:type="gramStart"/>
+      <w:r>
+        <w:rPr>
+          <w:rFonts w:ascii="Consolas" w:hAnsi="Consolas" w:cs="Consolas"/>
+          <w:color w:val="0000FF"/>
+          <w:sz w:val="19"/>
+          <w:szCs w:val="19"/>
+        </w:rPr>
+        <w:t>return</w:t>
+      </w:r>
+      <w:proofErr w:type="gramEnd"/>
+      <w:r>
+        <w:rPr>
+          <w:rFonts w:ascii="Consolas" w:hAnsi="Consolas" w:cs="Consolas"/>
+          <w:color w:val="000000"/>
+          <w:sz w:val="19"/>
+          <w:szCs w:val="19"/>
+        </w:rPr>
+        <w:t xml:space="preserve"> 0;</w:t>
+      </w:r>
+    </w:p>
+    <w:p>
+      <w:pPr>
+        <w:autoSpaceDE w:val="0"/>
+        <w:autoSpaceDN w:val="0"/>
+        <w:adjustRightInd w:val="0"/>
+        <w:spacing w:after="0" w:line="240" w:lineRule="auto"/>
+        <w:ind w:left="1418"/>
+        <w:rPr>
+          <w:rFonts w:ascii="Consolas" w:hAnsi="Consolas" w:cs="Consolas"/>
+          <w:color w:val="000000"/>
+          <w:sz w:val="19"/>
+          <w:szCs w:val="19"/>
+        </w:rPr>
+      </w:pPr>
+      <w:r>
+        <w:rPr>
+          <w:rFonts w:ascii="Consolas" w:hAnsi="Consolas" w:cs="Consolas"/>
+          <w:color w:val="000000"/>
+          <w:sz w:val="19"/>
+          <w:szCs w:val="19"/>
+        </w:rPr>
+        <w:tab/>
+        <w:t>}</w:t>
+      </w:r>
+    </w:p>
+    <w:p>
+      <w:pPr>
+        <w:pStyle w:val="ListParagraph"/>
+        <w:numPr>
+          <w:ilvl w:val="0"/>
+          <w:numId w:val="2"/>
+        </w:numPr>
+      </w:pPr>
+      <w:r>
+        <w:t xml:space="preserve">Add create </w:t>
+      </w:r>
+      <w:proofErr w:type="spellStart"/>
+      <w:r>
+        <w:t>shader</w:t>
+      </w:r>
+      <w:proofErr w:type="spellEnd"/>
+      <w:r>
+        <w:t xml:space="preserve"> function:</w:t>
+      </w:r>
+    </w:p>
+    <w:p>
+      <w:pPr>
+        <w:autoSpaceDE w:val="0"/>
+        <w:autoSpaceDN w:val="0"/>
+        <w:adjustRightInd w:val="0"/>
+        <w:spacing w:after="0" w:line="240" w:lineRule="auto"/>
+        <w:ind w:left="851"/>
+        <w:rPr>
+          <w:rFonts w:ascii="Consolas" w:hAnsi="Consolas" w:cs="Consolas"/>
+          <w:color w:val="000000"/>
+          <w:sz w:val="19"/>
+          <w:szCs w:val="19"/>
+        </w:rPr>
+      </w:pPr>
+      <w:proofErr w:type="gramStart"/>
+      <w:r>
+        <w:rPr>
+          <w:rFonts w:ascii="Consolas" w:hAnsi="Consolas" w:cs="Consolas"/>
+          <w:color w:val="0000FF"/>
+          <w:sz w:val="19"/>
+          <w:szCs w:val="19"/>
+        </w:rPr>
+        <w:t>static</w:t>
+      </w:r>
+      <w:proofErr w:type="gramEnd"/>
+      <w:r>
+        <w:rPr>
+          <w:rFonts w:ascii="Consolas" w:hAnsi="Consolas" w:cs="Consolas"/>
+          <w:color w:val="000000"/>
+          <w:sz w:val="19"/>
+          <w:szCs w:val="19"/>
+        </w:rPr>
+        <w:t xml:space="preserve"> </w:t>
+      </w:r>
+      <w:r>
+        <w:rPr>
+          <w:rFonts w:ascii="Consolas" w:hAnsi="Consolas" w:cs="Consolas"/>
+          <w:color w:val="0000FF"/>
+          <w:sz w:val="19"/>
+          <w:szCs w:val="19"/>
+        </w:rPr>
+        <w:t>unsigned</w:t>
+      </w:r>
+      <w:r>
+        <w:rPr>
+          <w:rFonts w:ascii="Consolas" w:hAnsi="Consolas" w:cs="Consolas"/>
+          <w:color w:val="000000"/>
+          <w:sz w:val="19"/>
+          <w:szCs w:val="19"/>
+        </w:rPr>
+        <w:t xml:space="preserve"> </w:t>
+      </w:r>
+      <w:proofErr w:type="spellStart"/>
+      <w:r>
+        <w:rPr>
+          <w:rFonts w:ascii="Consolas" w:hAnsi="Consolas" w:cs="Consolas"/>
+          <w:color w:val="0000FF"/>
+          <w:sz w:val="19"/>
+          <w:szCs w:val="19"/>
+        </w:rPr>
+        <w:t>int</w:t>
+      </w:r>
+      <w:proofErr w:type="spellEnd"/>
+      <w:r>
+        <w:rPr>
+          <w:rFonts w:ascii="Consolas" w:hAnsi="Consolas" w:cs="Consolas"/>
+          <w:color w:val="000000"/>
+          <w:sz w:val="19"/>
+          <w:szCs w:val="19"/>
+        </w:rPr>
+        <w:t xml:space="preserve"> </w:t>
+      </w:r>
+      <w:proofErr w:type="spellStart"/>
+      <w:r>
+        <w:rPr>
+          <w:rFonts w:ascii="Consolas" w:hAnsi="Consolas" w:cs="Consolas"/>
+          <w:color w:val="000000"/>
+          <w:sz w:val="19"/>
+          <w:szCs w:val="19"/>
+        </w:rPr>
+        <w:t>CreateShader</w:t>
+      </w:r>
+      <w:proofErr w:type="spellEnd"/>
+      <w:r>
+        <w:rPr>
+          <w:rFonts w:ascii="Consolas" w:hAnsi="Consolas" w:cs="Consolas"/>
+          <w:color w:val="000000"/>
+          <w:sz w:val="19"/>
+          <w:szCs w:val="19"/>
+        </w:rPr>
+        <w:t>(</w:t>
+      </w:r>
+      <w:proofErr w:type="spellStart"/>
+      <w:r>
+        <w:rPr>
+          <w:rFonts w:ascii="Consolas" w:hAnsi="Consolas" w:cs="Consolas"/>
+          <w:color w:val="0000FF"/>
+          <w:sz w:val="19"/>
+          <w:szCs w:val="19"/>
+        </w:rPr>
+        <w:t>const</w:t>
+      </w:r>
+      <w:proofErr w:type="spellEnd"/>
+      <w:r>
+        <w:rPr>
+          <w:rFonts w:ascii="Consolas" w:hAnsi="Consolas" w:cs="Consolas"/>
+          <w:color w:val="000000"/>
+          <w:sz w:val="19"/>
+          <w:szCs w:val="19"/>
+        </w:rPr>
+        <w:t xml:space="preserve"> </w:t>
+      </w:r>
+      <w:proofErr w:type="spellStart"/>
+      <w:r>
+        <w:rPr>
+          <w:rFonts w:ascii="Consolas" w:hAnsi="Consolas" w:cs="Consolas"/>
+          <w:color w:val="000000"/>
+          <w:sz w:val="19"/>
+          <w:szCs w:val="19"/>
+        </w:rPr>
+        <w:t>std</w:t>
+      </w:r>
+      <w:proofErr w:type="spellEnd"/>
+      <w:r>
+        <w:rPr>
+          <w:rFonts w:ascii="Consolas" w:hAnsi="Consolas" w:cs="Consolas"/>
+          <w:color w:val="000000"/>
+          <w:sz w:val="19"/>
+          <w:szCs w:val="19"/>
+        </w:rPr>
+        <w:t>::</w:t>
+      </w:r>
+      <w:r>
+        <w:rPr>
+          <w:rFonts w:ascii="Consolas" w:hAnsi="Consolas" w:cs="Consolas"/>
+          <w:color w:val="2B91AF"/>
+          <w:sz w:val="19"/>
+          <w:szCs w:val="19"/>
+        </w:rPr>
+        <w:t>string</w:t>
+      </w:r>
+      <w:r>
+        <w:rPr>
+          <w:rFonts w:ascii="Consolas" w:hAnsi="Consolas" w:cs="Consolas"/>
+          <w:color w:val="000000"/>
+          <w:sz w:val="19"/>
+          <w:szCs w:val="19"/>
+        </w:rPr>
+        <w:t xml:space="preserve">&amp; </w:t>
+      </w:r>
+      <w:proofErr w:type="spellStart"/>
+      <w:r>
+        <w:rPr>
+          <w:rFonts w:ascii="Consolas" w:hAnsi="Consolas" w:cs="Consolas"/>
+          <w:color w:val="808080"/>
+          <w:sz w:val="19"/>
+          <w:szCs w:val="19"/>
+        </w:rPr>
+        <w:t>vertexSchader</w:t>
+      </w:r>
+      <w:proofErr w:type="spellEnd"/>
+      <w:r>
+        <w:rPr>
+          <w:rFonts w:ascii="Consolas" w:hAnsi="Consolas" w:cs="Consolas"/>
+          <w:color w:val="000000"/>
+          <w:sz w:val="19"/>
+          <w:szCs w:val="19"/>
+        </w:rPr>
+        <w:t xml:space="preserve">, </w:t>
+      </w:r>
+      <w:proofErr w:type="spellStart"/>
+      <w:r>
+        <w:rPr>
+          <w:rFonts w:ascii="Consolas" w:hAnsi="Consolas" w:cs="Consolas"/>
+          <w:color w:val="0000FF"/>
+          <w:sz w:val="19"/>
+          <w:szCs w:val="19"/>
+        </w:rPr>
+        <w:t>const</w:t>
+      </w:r>
+      <w:proofErr w:type="spellEnd"/>
+      <w:r>
+        <w:rPr>
+          <w:rFonts w:ascii="Consolas" w:hAnsi="Consolas" w:cs="Consolas"/>
+          <w:color w:val="000000"/>
+          <w:sz w:val="19"/>
+          <w:szCs w:val="19"/>
+        </w:rPr>
+        <w:t xml:space="preserve"> </w:t>
+      </w:r>
+      <w:proofErr w:type="spellStart"/>
+      <w:r>
+        <w:rPr>
+          <w:rFonts w:ascii="Consolas" w:hAnsi="Consolas" w:cs="Consolas"/>
+          <w:color w:val="000000"/>
+          <w:sz w:val="19"/>
+          <w:szCs w:val="19"/>
+        </w:rPr>
+        <w:t>std</w:t>
+      </w:r>
+      <w:proofErr w:type="spellEnd"/>
+      <w:r>
+        <w:rPr>
+          <w:rFonts w:ascii="Consolas" w:hAnsi="Consolas" w:cs="Consolas"/>
+          <w:color w:val="000000"/>
+          <w:sz w:val="19"/>
+          <w:szCs w:val="19"/>
+        </w:rPr>
+        <w:t>::</w:t>
+      </w:r>
+      <w:r>
+        <w:rPr>
+          <w:rFonts w:ascii="Consolas" w:hAnsi="Consolas" w:cs="Consolas"/>
+          <w:color w:val="2B91AF"/>
+          <w:sz w:val="19"/>
+          <w:szCs w:val="19"/>
+        </w:rPr>
+        <w:t>string</w:t>
+      </w:r>
+      <w:r>
+        <w:rPr>
+          <w:rFonts w:ascii="Consolas" w:hAnsi="Consolas" w:cs="Consolas"/>
+          <w:color w:val="000000"/>
+          <w:sz w:val="19"/>
+          <w:szCs w:val="19"/>
+        </w:rPr>
+        <w:t xml:space="preserve">&amp; </w:t>
+      </w:r>
+      <w:proofErr w:type="spellStart"/>
+      <w:r>
+        <w:rPr>
+          <w:rFonts w:ascii="Consolas" w:hAnsi="Consolas" w:cs="Consolas"/>
+          <w:color w:val="808080"/>
+          <w:sz w:val="19"/>
+          <w:szCs w:val="19"/>
+        </w:rPr>
+        <w:t>fragmentSchader</w:t>
+      </w:r>
+      <w:proofErr w:type="spellEnd"/>
+      <w:r>
+        <w:rPr>
+          <w:rFonts w:ascii="Consolas" w:hAnsi="Consolas" w:cs="Consolas"/>
+          <w:color w:val="000000"/>
+          <w:sz w:val="19"/>
+          <w:szCs w:val="19"/>
+        </w:rPr>
+        <w:t>)</w:t>
+      </w:r>
+    </w:p>
+    <w:p>
+      <w:pPr>
+        <w:autoSpaceDE w:val="0"/>
+        <w:autoSpaceDN w:val="0"/>
+        <w:adjustRightInd w:val="0"/>
+        <w:spacing w:after="0" w:line="240" w:lineRule="auto"/>
+        <w:ind w:left="851"/>
+        <w:rPr>
+          <w:rFonts w:ascii="Consolas" w:hAnsi="Consolas" w:cs="Consolas"/>
+          <w:color w:val="000000"/>
+          <w:sz w:val="19"/>
+          <w:szCs w:val="19"/>
+        </w:rPr>
+      </w:pPr>
+      <w:r>
+        <w:rPr>
+          <w:rFonts w:ascii="Consolas" w:hAnsi="Consolas" w:cs="Consolas"/>
+          <w:color w:val="000000"/>
+          <w:sz w:val="19"/>
+          <w:szCs w:val="19"/>
+        </w:rPr>
+        <w:t>{</w:t>
+      </w:r>
+    </w:p>
+    <w:p>
+      <w:pPr>
+        <w:autoSpaceDE w:val="0"/>
+        <w:autoSpaceDN w:val="0"/>
+        <w:adjustRightInd w:val="0"/>
+        <w:spacing w:after="0" w:line="240" w:lineRule="auto"/>
+        <w:ind w:left="851"/>
+        <w:rPr>
+          <w:rFonts w:ascii="Consolas" w:hAnsi="Consolas" w:cs="Consolas"/>
+          <w:color w:val="000000"/>
+          <w:sz w:val="19"/>
+          <w:szCs w:val="19"/>
+        </w:rPr>
+      </w:pPr>
+      <w:r>
+        <w:rPr>
+          <w:rFonts w:ascii="Consolas" w:hAnsi="Consolas" w:cs="Consolas"/>
+          <w:color w:val="000000"/>
+          <w:sz w:val="19"/>
+          <w:szCs w:val="19"/>
+        </w:rPr>
+        <w:tab/>
+      </w:r>
+      <w:proofErr w:type="gramStart"/>
+      <w:r>
+        <w:rPr>
+          <w:rFonts w:ascii="Consolas" w:hAnsi="Consolas" w:cs="Consolas"/>
+          <w:color w:val="0000FF"/>
+          <w:sz w:val="19"/>
+          <w:szCs w:val="19"/>
+        </w:rPr>
+        <w:t>unsigned</w:t>
+      </w:r>
+      <w:proofErr w:type="gramEnd"/>
+      <w:r>
+        <w:rPr>
+          <w:rFonts w:ascii="Consolas" w:hAnsi="Consolas" w:cs="Consolas"/>
+          <w:color w:val="000000"/>
+          <w:sz w:val="19"/>
+          <w:szCs w:val="19"/>
+        </w:rPr>
+        <w:t xml:space="preserve"> </w:t>
+      </w:r>
+      <w:proofErr w:type="spellStart"/>
+      <w:r>
+        <w:rPr>
+          <w:rFonts w:ascii="Consolas" w:hAnsi="Consolas" w:cs="Consolas"/>
+          <w:color w:val="0000FF"/>
+          <w:sz w:val="19"/>
+          <w:szCs w:val="19"/>
+        </w:rPr>
+        <w:t>int</w:t>
+      </w:r>
+      <w:proofErr w:type="spellEnd"/>
+      <w:r>
+        <w:rPr>
+          <w:rFonts w:ascii="Consolas" w:hAnsi="Consolas" w:cs="Consolas"/>
+          <w:color w:val="000000"/>
+          <w:sz w:val="19"/>
+          <w:szCs w:val="19"/>
+        </w:rPr>
+        <w:t xml:space="preserve"> program = </w:t>
+      </w:r>
+      <w:proofErr w:type="spellStart"/>
+      <w:r>
+        <w:rPr>
+          <w:rFonts w:ascii="Consolas" w:hAnsi="Consolas" w:cs="Consolas"/>
+          <w:color w:val="6F008A"/>
+          <w:sz w:val="19"/>
+          <w:szCs w:val="19"/>
+        </w:rPr>
+        <w:t>glCreateProgram</w:t>
+      </w:r>
+      <w:proofErr w:type="spellEnd"/>
+      <w:r>
+        <w:rPr>
+          <w:rFonts w:ascii="Consolas" w:hAnsi="Consolas" w:cs="Consolas"/>
+          <w:color w:val="000000"/>
+          <w:sz w:val="19"/>
+          <w:szCs w:val="19"/>
+        </w:rPr>
+        <w:t>();</w:t>
+      </w:r>
+    </w:p>
+    <w:p>
+      <w:pPr>
+        <w:autoSpaceDE w:val="0"/>
+        <w:autoSpaceDN w:val="0"/>
+        <w:adjustRightInd w:val="0"/>
+        <w:spacing w:after="0" w:line="240" w:lineRule="auto"/>
+        <w:ind w:left="851"/>
+        <w:rPr>
+          <w:rFonts w:ascii="Consolas" w:hAnsi="Consolas" w:cs="Consolas"/>
+          <w:color w:val="000000"/>
+          <w:sz w:val="19"/>
+          <w:szCs w:val="19"/>
+        </w:rPr>
+      </w:pPr>
+      <w:r>
+        <w:rPr>
+          <w:rFonts w:ascii="Consolas" w:hAnsi="Consolas" w:cs="Consolas"/>
+          <w:color w:val="000000"/>
+          <w:sz w:val="19"/>
+          <w:szCs w:val="19"/>
+        </w:rPr>
+        <w:tab/>
+      </w:r>
+      <w:proofErr w:type="gramStart"/>
+      <w:r>
+        <w:rPr>
+          <w:rFonts w:ascii="Consolas" w:hAnsi="Consolas" w:cs="Consolas"/>
+          <w:color w:val="0000FF"/>
+          <w:sz w:val="19"/>
+          <w:szCs w:val="19"/>
+        </w:rPr>
+        <w:t>unsigned</w:t>
+      </w:r>
+      <w:proofErr w:type="gramEnd"/>
+      <w:r>
+        <w:rPr>
+          <w:rFonts w:ascii="Consolas" w:hAnsi="Consolas" w:cs="Consolas"/>
+          <w:color w:val="000000"/>
+          <w:sz w:val="19"/>
+          <w:szCs w:val="19"/>
+        </w:rPr>
+        <w:t xml:space="preserve"> </w:t>
+      </w:r>
+      <w:proofErr w:type="spellStart"/>
+      <w:r>
+        <w:rPr>
+          <w:rFonts w:ascii="Consolas" w:hAnsi="Consolas" w:cs="Consolas"/>
+          <w:color w:val="0000FF"/>
+          <w:sz w:val="19"/>
+          <w:szCs w:val="19"/>
+        </w:rPr>
+        <w:t>int</w:t>
+      </w:r>
+      <w:proofErr w:type="spellEnd"/>
+      <w:r>
+        <w:rPr>
+          <w:rFonts w:ascii="Consolas" w:hAnsi="Consolas" w:cs="Consolas"/>
+          <w:color w:val="000000"/>
+          <w:sz w:val="19"/>
+          <w:szCs w:val="19"/>
+        </w:rPr>
+        <w:t xml:space="preserve"> </w:t>
+      </w:r>
+      <w:proofErr w:type="spellStart"/>
+      <w:r>
+        <w:rPr>
+          <w:rFonts w:ascii="Consolas" w:hAnsi="Consolas" w:cs="Consolas"/>
+          <w:color w:val="000000"/>
+          <w:sz w:val="19"/>
+          <w:szCs w:val="19"/>
+        </w:rPr>
+        <w:t>vs</w:t>
+      </w:r>
+      <w:proofErr w:type="spellEnd"/>
+      <w:r>
+        <w:rPr>
+          <w:rFonts w:ascii="Consolas" w:hAnsi="Consolas" w:cs="Consolas"/>
+          <w:color w:val="000000"/>
+          <w:sz w:val="19"/>
+          <w:szCs w:val="19"/>
+        </w:rPr>
+        <w:t xml:space="preserve"> = </w:t>
+      </w:r>
+      <w:proofErr w:type="spellStart"/>
+      <w:r>
+        <w:rPr>
+          <w:rFonts w:ascii="Consolas" w:hAnsi="Consolas" w:cs="Consolas"/>
+          <w:color w:val="000000"/>
+          <w:sz w:val="19"/>
+          <w:szCs w:val="19"/>
+        </w:rPr>
+        <w:t>CompileShader</w:t>
+      </w:r>
+      <w:proofErr w:type="spellEnd"/>
+      <w:r>
+        <w:rPr>
+          <w:rFonts w:ascii="Consolas" w:hAnsi="Consolas" w:cs="Consolas"/>
+          <w:color w:val="000000"/>
+          <w:sz w:val="19"/>
+          <w:szCs w:val="19"/>
+        </w:rPr>
+        <w:t>(</w:t>
+      </w:r>
+      <w:r>
+        <w:rPr>
+          <w:rFonts w:ascii="Consolas" w:hAnsi="Consolas" w:cs="Consolas"/>
+          <w:color w:val="6F008A"/>
+          <w:sz w:val="19"/>
+          <w:szCs w:val="19"/>
+        </w:rPr>
+        <w:t>GL_VERTEX_SHADER</w:t>
+      </w:r>
+      <w:r>
+        <w:rPr>
+          <w:rFonts w:ascii="Consolas" w:hAnsi="Consolas" w:cs="Consolas"/>
+          <w:color w:val="000000"/>
+          <w:sz w:val="19"/>
+          <w:szCs w:val="19"/>
+        </w:rPr>
+        <w:t xml:space="preserve">, </w:t>
+      </w:r>
+      <w:proofErr w:type="spellStart"/>
+      <w:r>
+        <w:rPr>
+          <w:rFonts w:ascii="Consolas" w:hAnsi="Consolas" w:cs="Consolas"/>
+          <w:color w:val="808080"/>
+          <w:sz w:val="19"/>
+          <w:szCs w:val="19"/>
+        </w:rPr>
+        <w:t>vertexSchader</w:t>
+      </w:r>
+      <w:proofErr w:type="spellEnd"/>
+      <w:r>
+        <w:rPr>
+          <w:rFonts w:ascii="Consolas" w:hAnsi="Consolas" w:cs="Consolas"/>
+          <w:color w:val="000000"/>
+          <w:sz w:val="19"/>
+          <w:szCs w:val="19"/>
+        </w:rPr>
+        <w:t>);</w:t>
+      </w:r>
+    </w:p>
+    <w:p>
+      <w:pPr>
+        <w:autoSpaceDE w:val="0"/>
+        <w:autoSpaceDN w:val="0"/>
+        <w:adjustRightInd w:val="0"/>
+        <w:spacing w:after="0" w:line="240" w:lineRule="auto"/>
+        <w:ind w:left="851"/>
+        <w:rPr>
+          <w:rFonts w:ascii="Consolas" w:hAnsi="Consolas" w:cs="Consolas"/>
+          <w:color w:val="000000"/>
+          <w:sz w:val="19"/>
+          <w:szCs w:val="19"/>
+        </w:rPr>
+      </w:pPr>
+      <w:r>
+        <w:rPr>
+          <w:rFonts w:ascii="Consolas" w:hAnsi="Consolas" w:cs="Consolas"/>
+          <w:color w:val="000000"/>
+          <w:sz w:val="19"/>
+          <w:szCs w:val="19"/>
+        </w:rPr>
+        <w:tab/>
+      </w:r>
+      <w:proofErr w:type="gramStart"/>
+      <w:r>
+        <w:rPr>
+          <w:rFonts w:ascii="Consolas" w:hAnsi="Consolas" w:cs="Consolas"/>
+          <w:color w:val="0000FF"/>
+          <w:sz w:val="19"/>
+          <w:szCs w:val="19"/>
+        </w:rPr>
+        <w:t>unsigned</w:t>
+      </w:r>
+      <w:proofErr w:type="gramEnd"/>
+      <w:r>
+        <w:rPr>
+          <w:rFonts w:ascii="Consolas" w:hAnsi="Consolas" w:cs="Consolas"/>
+          <w:color w:val="000000"/>
+          <w:sz w:val="19"/>
+          <w:szCs w:val="19"/>
+        </w:rPr>
+        <w:t xml:space="preserve"> </w:t>
+      </w:r>
+      <w:proofErr w:type="spellStart"/>
+      <w:r>
+        <w:rPr>
+          <w:rFonts w:ascii="Consolas" w:hAnsi="Consolas" w:cs="Consolas"/>
+          <w:color w:val="0000FF"/>
+          <w:sz w:val="19"/>
+          <w:szCs w:val="19"/>
+        </w:rPr>
+        <w:t>int</w:t>
+      </w:r>
+      <w:proofErr w:type="spellEnd"/>
+      <w:r>
+        <w:rPr>
+          <w:rFonts w:ascii="Consolas" w:hAnsi="Consolas" w:cs="Consolas"/>
+          <w:color w:val="000000"/>
+          <w:sz w:val="19"/>
+          <w:szCs w:val="19"/>
+        </w:rPr>
+        <w:t xml:space="preserve"> </w:t>
+      </w:r>
+      <w:proofErr w:type="spellStart"/>
+      <w:r>
+        <w:rPr>
+          <w:rFonts w:ascii="Consolas" w:hAnsi="Consolas" w:cs="Consolas"/>
+          <w:color w:val="000000"/>
+          <w:sz w:val="19"/>
+          <w:szCs w:val="19"/>
+        </w:rPr>
+        <w:t>fs</w:t>
+      </w:r>
+      <w:proofErr w:type="spellEnd"/>
+      <w:r>
+        <w:rPr>
+          <w:rFonts w:ascii="Consolas" w:hAnsi="Consolas" w:cs="Consolas"/>
+          <w:color w:val="000000"/>
+          <w:sz w:val="19"/>
+          <w:szCs w:val="19"/>
+        </w:rPr>
+        <w:t xml:space="preserve"> = </w:t>
+      </w:r>
+      <w:proofErr w:type="spellStart"/>
+      <w:r>
+        <w:rPr>
+          <w:rFonts w:ascii="Consolas" w:hAnsi="Consolas" w:cs="Consolas"/>
+          <w:color w:val="000000"/>
+          <w:sz w:val="19"/>
+          <w:szCs w:val="19"/>
+        </w:rPr>
+        <w:t>CompileShader</w:t>
+      </w:r>
+      <w:proofErr w:type="spellEnd"/>
+      <w:r>
+        <w:rPr>
+          <w:rFonts w:ascii="Consolas" w:hAnsi="Consolas" w:cs="Consolas"/>
+          <w:color w:val="000000"/>
+          <w:sz w:val="19"/>
+          <w:szCs w:val="19"/>
+        </w:rPr>
+        <w:t>(</w:t>
+      </w:r>
+      <w:r>
+        <w:rPr>
+          <w:rFonts w:ascii="Consolas" w:hAnsi="Consolas" w:cs="Consolas"/>
+          <w:color w:val="6F008A"/>
+          <w:sz w:val="19"/>
+          <w:szCs w:val="19"/>
+        </w:rPr>
+        <w:t>GL_FRAGMENT_SHADER</w:t>
+      </w:r>
+      <w:r>
+        <w:rPr>
+          <w:rFonts w:ascii="Consolas" w:hAnsi="Consolas" w:cs="Consolas"/>
+          <w:color w:val="000000"/>
+          <w:sz w:val="19"/>
+          <w:szCs w:val="19"/>
+        </w:rPr>
+        <w:t xml:space="preserve">, </w:t>
+      </w:r>
+      <w:proofErr w:type="spellStart"/>
+      <w:r>
+        <w:rPr>
+          <w:rFonts w:ascii="Consolas" w:hAnsi="Consolas" w:cs="Consolas"/>
+          <w:color w:val="808080"/>
+          <w:sz w:val="19"/>
+          <w:szCs w:val="19"/>
+        </w:rPr>
+        <w:t>fragmentSchader</w:t>
+      </w:r>
+      <w:proofErr w:type="spellEnd"/>
+      <w:r>
+        <w:rPr>
+          <w:rFonts w:ascii="Consolas" w:hAnsi="Consolas" w:cs="Consolas"/>
+          <w:color w:val="000000"/>
+          <w:sz w:val="19"/>
+          <w:szCs w:val="19"/>
+        </w:rPr>
+        <w:t>);</w:t>
+      </w:r>
+    </w:p>
+    <w:p>
+      <w:pPr>
+        <w:autoSpaceDE w:val="0"/>
+        <w:autoSpaceDN w:val="0"/>
+        <w:adjustRightInd w:val="0"/>
+        <w:spacing w:after="0" w:line="240" w:lineRule="auto"/>
+        <w:ind w:left="851"/>
+        <w:rPr>
+          <w:rFonts w:ascii="Consolas" w:hAnsi="Consolas" w:cs="Consolas"/>
+          <w:color w:val="000000"/>
+          <w:sz w:val="19"/>
+          <w:szCs w:val="19"/>
+        </w:rPr>
+      </w:pPr>
+    </w:p>
+    <w:p>
+      <w:pPr>
+        <w:autoSpaceDE w:val="0"/>
+        <w:autoSpaceDN w:val="0"/>
+        <w:adjustRightInd w:val="0"/>
+        <w:spacing w:after="0" w:line="240" w:lineRule="auto"/>
+        <w:ind w:left="851"/>
+        <w:rPr>
+          <w:rFonts w:ascii="Consolas" w:hAnsi="Consolas" w:cs="Consolas"/>
+          <w:color w:val="000000"/>
+          <w:sz w:val="19"/>
+          <w:szCs w:val="19"/>
+        </w:rPr>
+      </w:pPr>
+      <w:r>
+        <w:rPr>
+          <w:rFonts w:ascii="Consolas" w:hAnsi="Consolas" w:cs="Consolas"/>
+          <w:color w:val="000000"/>
+          <w:sz w:val="19"/>
+          <w:szCs w:val="19"/>
+        </w:rPr>
+        <w:tab/>
+      </w:r>
+      <w:proofErr w:type="spellStart"/>
+      <w:proofErr w:type="gramStart"/>
+      <w:r>
+        <w:rPr>
+          <w:rFonts w:ascii="Consolas" w:hAnsi="Consolas" w:cs="Consolas"/>
+          <w:color w:val="6F008A"/>
+          <w:sz w:val="19"/>
+          <w:szCs w:val="19"/>
+        </w:rPr>
+        <w:t>glAttachShader</w:t>
+      </w:r>
+      <w:proofErr w:type="spellEnd"/>
+      <w:r>
+        <w:rPr>
+          <w:rFonts w:ascii="Consolas" w:hAnsi="Consolas" w:cs="Consolas"/>
+          <w:color w:val="000000"/>
+          <w:sz w:val="19"/>
+          <w:szCs w:val="19"/>
+        </w:rPr>
+        <w:t>(</w:t>
+      </w:r>
+      <w:proofErr w:type="spellStart"/>
+      <w:proofErr w:type="gramEnd"/>
+      <w:r>
+        <w:rPr>
+          <w:rFonts w:ascii="Consolas" w:hAnsi="Consolas" w:cs="Consolas"/>
+          <w:color w:val="000000"/>
+          <w:sz w:val="19"/>
+          <w:szCs w:val="19"/>
+        </w:rPr>
+        <w:t>program,vs</w:t>
+      </w:r>
+      <w:proofErr w:type="spellEnd"/>
+      <w:r>
+        <w:rPr>
+          <w:rFonts w:ascii="Consolas" w:hAnsi="Consolas" w:cs="Consolas"/>
+          <w:color w:val="000000"/>
+          <w:sz w:val="19"/>
+          <w:szCs w:val="19"/>
+        </w:rPr>
+        <w:t>);</w:t>
+      </w:r>
+    </w:p>
+    <w:p>
+      <w:pPr>
+        <w:autoSpaceDE w:val="0"/>
+        <w:autoSpaceDN w:val="0"/>
+        <w:adjustRightInd w:val="0"/>
+        <w:spacing w:after="0" w:line="240" w:lineRule="auto"/>
+        <w:ind w:left="851"/>
+        <w:rPr>
+          <w:rFonts w:ascii="Consolas" w:hAnsi="Consolas" w:cs="Consolas"/>
+          <w:color w:val="000000"/>
+          <w:sz w:val="19"/>
+          <w:szCs w:val="19"/>
+        </w:rPr>
+      </w:pPr>
+      <w:r>
+        <w:rPr>
+          <w:rFonts w:ascii="Consolas" w:hAnsi="Consolas" w:cs="Consolas"/>
+          <w:color w:val="000000"/>
+          <w:sz w:val="19"/>
+          <w:szCs w:val="19"/>
+        </w:rPr>
+        <w:tab/>
+      </w:r>
+      <w:proofErr w:type="spellStart"/>
+      <w:proofErr w:type="gramStart"/>
+      <w:r>
+        <w:rPr>
+          <w:rFonts w:ascii="Consolas" w:hAnsi="Consolas" w:cs="Consolas"/>
+          <w:color w:val="6F008A"/>
+          <w:sz w:val="19"/>
+          <w:szCs w:val="19"/>
+        </w:rPr>
+        <w:t>glAttachShader</w:t>
+      </w:r>
+      <w:proofErr w:type="spellEnd"/>
+      <w:r>
+        <w:rPr>
+          <w:rFonts w:ascii="Consolas" w:hAnsi="Consolas" w:cs="Consolas"/>
+          <w:color w:val="000000"/>
+          <w:sz w:val="19"/>
+          <w:szCs w:val="19"/>
+        </w:rPr>
+        <w:t>(</w:t>
+      </w:r>
+      <w:proofErr w:type="spellStart"/>
+      <w:proofErr w:type="gramEnd"/>
+      <w:r>
+        <w:rPr>
+          <w:rFonts w:ascii="Consolas" w:hAnsi="Consolas" w:cs="Consolas"/>
+          <w:color w:val="000000"/>
+          <w:sz w:val="19"/>
+          <w:szCs w:val="19"/>
+        </w:rPr>
+        <w:t>program,fs</w:t>
+      </w:r>
+      <w:proofErr w:type="spellEnd"/>
+      <w:r>
+        <w:rPr>
+          <w:rFonts w:ascii="Consolas" w:hAnsi="Consolas" w:cs="Consolas"/>
+          <w:color w:val="000000"/>
+          <w:sz w:val="19"/>
+          <w:szCs w:val="19"/>
+        </w:rPr>
+        <w:t>);</w:t>
+      </w:r>
+    </w:p>
+    <w:p>
+      <w:pPr>
+        <w:autoSpaceDE w:val="0"/>
+        <w:autoSpaceDN w:val="0"/>
+        <w:adjustRightInd w:val="0"/>
+        <w:spacing w:after="0" w:line="240" w:lineRule="auto"/>
+        <w:ind w:left="851"/>
+        <w:rPr>
+          <w:rFonts w:ascii="Consolas" w:hAnsi="Consolas" w:cs="Consolas"/>
+          <w:color w:val="000000"/>
+          <w:sz w:val="19"/>
+          <w:szCs w:val="19"/>
+        </w:rPr>
+      </w:pPr>
+      <w:r>
+        <w:rPr>
+          <w:rFonts w:ascii="Consolas" w:hAnsi="Consolas" w:cs="Consolas"/>
+          <w:color w:val="000000"/>
+          <w:sz w:val="19"/>
+          <w:szCs w:val="19"/>
+        </w:rPr>
+        <w:tab/>
+      </w:r>
+      <w:proofErr w:type="spellStart"/>
+      <w:proofErr w:type="gramStart"/>
+      <w:r>
+        <w:rPr>
+          <w:rFonts w:ascii="Consolas" w:hAnsi="Consolas" w:cs="Consolas"/>
+          <w:color w:val="6F008A"/>
+          <w:sz w:val="19"/>
+          <w:szCs w:val="19"/>
+        </w:rPr>
+        <w:t>glLinkProgram</w:t>
+      </w:r>
+      <w:proofErr w:type="spellEnd"/>
+      <w:r>
+        <w:rPr>
+          <w:rFonts w:ascii="Consolas" w:hAnsi="Consolas" w:cs="Consolas"/>
+          <w:color w:val="000000"/>
+          <w:sz w:val="19"/>
+          <w:szCs w:val="19"/>
+        </w:rPr>
+        <w:t>(</w:t>
+      </w:r>
+      <w:proofErr w:type="gramEnd"/>
+      <w:r>
+        <w:rPr>
+          <w:rFonts w:ascii="Consolas" w:hAnsi="Consolas" w:cs="Consolas"/>
+          <w:color w:val="000000"/>
+          <w:sz w:val="19"/>
+          <w:szCs w:val="19"/>
+        </w:rPr>
+        <w:t>program);</w:t>
+      </w:r>
+    </w:p>
+    <w:p>
+      <w:pPr>
+        <w:autoSpaceDE w:val="0"/>
+        <w:autoSpaceDN w:val="0"/>
+        <w:adjustRightInd w:val="0"/>
+        <w:spacing w:after="0" w:line="240" w:lineRule="auto"/>
+        <w:ind w:left="851"/>
+        <w:rPr>
+          <w:rFonts w:ascii="Consolas" w:hAnsi="Consolas" w:cs="Consolas"/>
+          <w:color w:val="000000"/>
+          <w:sz w:val="19"/>
+          <w:szCs w:val="19"/>
+        </w:rPr>
+      </w:pPr>
+      <w:r>
+        <w:rPr>
+          <w:rFonts w:ascii="Consolas" w:hAnsi="Consolas" w:cs="Consolas"/>
+          <w:color w:val="000000"/>
+          <w:sz w:val="19"/>
+          <w:szCs w:val="19"/>
+        </w:rPr>
+        <w:tab/>
+      </w:r>
+      <w:proofErr w:type="spellStart"/>
+      <w:proofErr w:type="gramStart"/>
+      <w:r>
+        <w:rPr>
+          <w:rFonts w:ascii="Consolas" w:hAnsi="Consolas" w:cs="Consolas"/>
+          <w:color w:val="6F008A"/>
+          <w:sz w:val="19"/>
+          <w:szCs w:val="19"/>
+        </w:rPr>
+        <w:t>glValidateProgram</w:t>
+      </w:r>
+      <w:proofErr w:type="spellEnd"/>
+      <w:r>
+        <w:rPr>
+          <w:rFonts w:ascii="Consolas" w:hAnsi="Consolas" w:cs="Consolas"/>
+          <w:color w:val="000000"/>
+          <w:sz w:val="19"/>
+          <w:szCs w:val="19"/>
+        </w:rPr>
+        <w:t>(</w:t>
+      </w:r>
+      <w:proofErr w:type="gramEnd"/>
+      <w:r>
+        <w:rPr>
+          <w:rFonts w:ascii="Consolas" w:hAnsi="Consolas" w:cs="Consolas"/>
+          <w:color w:val="000000"/>
+          <w:sz w:val="19"/>
+          <w:szCs w:val="19"/>
+        </w:rPr>
+        <w:t>program);</w:t>
+      </w:r>
+    </w:p>
+    <w:p>
+      <w:pPr>
+        <w:autoSpaceDE w:val="0"/>
+        <w:autoSpaceDN w:val="0"/>
+        <w:adjustRightInd w:val="0"/>
+        <w:spacing w:after="0" w:line="240" w:lineRule="auto"/>
+        <w:ind w:left="851"/>
+        <w:rPr>
+          <w:rFonts w:ascii="Consolas" w:hAnsi="Consolas" w:cs="Consolas"/>
+          <w:color w:val="000000"/>
+          <w:sz w:val="19"/>
+          <w:szCs w:val="19"/>
+        </w:rPr>
+      </w:pPr>
+    </w:p>
+    <w:p>
+      <w:pPr>
+        <w:autoSpaceDE w:val="0"/>
+        <w:autoSpaceDN w:val="0"/>
+        <w:adjustRightInd w:val="0"/>
+        <w:spacing w:after="0" w:line="240" w:lineRule="auto"/>
+        <w:ind w:left="851"/>
+        <w:rPr>
+          <w:rFonts w:ascii="Consolas" w:hAnsi="Consolas" w:cs="Consolas"/>
+          <w:color w:val="000000"/>
+          <w:sz w:val="19"/>
+          <w:szCs w:val="19"/>
+        </w:rPr>
+      </w:pPr>
+      <w:r>
+        <w:rPr>
+          <w:rFonts w:ascii="Consolas" w:hAnsi="Consolas" w:cs="Consolas"/>
+          <w:color w:val="000000"/>
+          <w:sz w:val="19"/>
+          <w:szCs w:val="19"/>
+        </w:rPr>
+        <w:tab/>
+      </w:r>
+      <w:proofErr w:type="spellStart"/>
+      <w:proofErr w:type="gramStart"/>
+      <w:r>
+        <w:rPr>
+          <w:rFonts w:ascii="Consolas" w:hAnsi="Consolas" w:cs="Consolas"/>
+          <w:color w:val="6F008A"/>
+          <w:sz w:val="19"/>
+          <w:szCs w:val="19"/>
+        </w:rPr>
+        <w:t>glDeleteShader</w:t>
+      </w:r>
+      <w:proofErr w:type="spellEnd"/>
+      <w:r>
+        <w:rPr>
+          <w:rFonts w:ascii="Consolas" w:hAnsi="Consolas" w:cs="Consolas"/>
+          <w:color w:val="000000"/>
+          <w:sz w:val="19"/>
+          <w:szCs w:val="19"/>
+        </w:rPr>
+        <w:t>(</w:t>
+      </w:r>
+      <w:proofErr w:type="spellStart"/>
+      <w:proofErr w:type="gramEnd"/>
+      <w:r>
+        <w:rPr>
+          <w:rFonts w:ascii="Consolas" w:hAnsi="Consolas" w:cs="Consolas"/>
+          <w:color w:val="000000"/>
+          <w:sz w:val="19"/>
+          <w:szCs w:val="19"/>
+        </w:rPr>
+        <w:t>vs</w:t>
+      </w:r>
+      <w:proofErr w:type="spellEnd"/>
+      <w:r>
+        <w:rPr>
+          <w:rFonts w:ascii="Consolas" w:hAnsi="Consolas" w:cs="Consolas"/>
+          <w:color w:val="000000"/>
+          <w:sz w:val="19"/>
+          <w:szCs w:val="19"/>
+        </w:rPr>
+        <w:t>);</w:t>
+      </w:r>
+    </w:p>
+    <w:p>
+      <w:pPr>
+        <w:autoSpaceDE w:val="0"/>
+        <w:autoSpaceDN w:val="0"/>
+        <w:adjustRightInd w:val="0"/>
+        <w:spacing w:after="0" w:line="240" w:lineRule="auto"/>
+        <w:ind w:left="851"/>
+        <w:rPr>
+          <w:rFonts w:ascii="Consolas" w:hAnsi="Consolas" w:cs="Consolas"/>
+          <w:color w:val="000000"/>
+          <w:sz w:val="19"/>
+          <w:szCs w:val="19"/>
+        </w:rPr>
+      </w:pPr>
+      <w:r>
+        <w:rPr>
+          <w:rFonts w:ascii="Consolas" w:hAnsi="Consolas" w:cs="Consolas"/>
+          <w:color w:val="000000"/>
+          <w:sz w:val="19"/>
+          <w:szCs w:val="19"/>
+        </w:rPr>
+        <w:tab/>
+      </w:r>
+      <w:proofErr w:type="spellStart"/>
+      <w:proofErr w:type="gramStart"/>
+      <w:r>
+        <w:rPr>
+          <w:rFonts w:ascii="Consolas" w:hAnsi="Consolas" w:cs="Consolas"/>
+          <w:color w:val="6F008A"/>
+          <w:sz w:val="19"/>
+          <w:szCs w:val="19"/>
+        </w:rPr>
+        <w:t>glDeleteShader</w:t>
+      </w:r>
+      <w:proofErr w:type="spellEnd"/>
+      <w:r>
+        <w:rPr>
+          <w:rFonts w:ascii="Consolas" w:hAnsi="Consolas" w:cs="Consolas"/>
+          <w:color w:val="000000"/>
+          <w:sz w:val="19"/>
+          <w:szCs w:val="19"/>
+        </w:rPr>
+        <w:t>(</w:t>
+      </w:r>
+      <w:proofErr w:type="spellStart"/>
+      <w:proofErr w:type="gramEnd"/>
+      <w:r>
+        <w:rPr>
+          <w:rFonts w:ascii="Consolas" w:hAnsi="Consolas" w:cs="Consolas"/>
+          <w:color w:val="000000"/>
+          <w:sz w:val="19"/>
+          <w:szCs w:val="19"/>
+        </w:rPr>
+        <w:t>fs</w:t>
+      </w:r>
+      <w:proofErr w:type="spellEnd"/>
+      <w:r>
+        <w:rPr>
+          <w:rFonts w:ascii="Consolas" w:hAnsi="Consolas" w:cs="Consolas"/>
+          <w:color w:val="000000"/>
+          <w:sz w:val="19"/>
+          <w:szCs w:val="19"/>
+        </w:rPr>
+        <w:t>);</w:t>
+      </w:r>
+    </w:p>
+    <w:p>
+      <w:pPr>
+        <w:autoSpaceDE w:val="0"/>
+        <w:autoSpaceDN w:val="0"/>
+        <w:adjustRightInd w:val="0"/>
+        <w:spacing w:after="0" w:line="240" w:lineRule="auto"/>
+        <w:ind w:left="851"/>
+        <w:rPr>
+          <w:rFonts w:ascii="Consolas" w:hAnsi="Consolas" w:cs="Consolas"/>
+          <w:color w:val="000000"/>
+          <w:sz w:val="19"/>
+          <w:szCs w:val="19"/>
+        </w:rPr>
+      </w:pPr>
+    </w:p>
+    <w:p>
+      <w:pPr>
+        <w:autoSpaceDE w:val="0"/>
+        <w:autoSpaceDN w:val="0"/>
+        <w:adjustRightInd w:val="0"/>
+        <w:spacing w:after="0" w:line="240" w:lineRule="auto"/>
+        <w:ind w:left="851"/>
+        <w:rPr>
+          <w:rFonts w:ascii="Consolas" w:hAnsi="Consolas" w:cs="Consolas"/>
+          <w:color w:val="000000"/>
+          <w:sz w:val="19"/>
+          <w:szCs w:val="19"/>
+        </w:rPr>
+      </w:pPr>
+      <w:r>
+        <w:rPr>
+          <w:rFonts w:ascii="Consolas" w:hAnsi="Consolas" w:cs="Consolas"/>
+          <w:color w:val="000000"/>
+          <w:sz w:val="19"/>
+          <w:szCs w:val="19"/>
+        </w:rPr>
+        <w:tab/>
+      </w:r>
+      <w:proofErr w:type="gramStart"/>
+      <w:r>
+        <w:rPr>
+          <w:rFonts w:ascii="Consolas" w:hAnsi="Consolas" w:cs="Consolas"/>
+          <w:color w:val="0000FF"/>
+          <w:sz w:val="19"/>
+          <w:szCs w:val="19"/>
+        </w:rPr>
+        <w:t>return</w:t>
+      </w:r>
+      <w:proofErr w:type="gramEnd"/>
+      <w:r>
+        <w:rPr>
+          <w:rFonts w:ascii="Consolas" w:hAnsi="Consolas" w:cs="Consolas"/>
+          <w:color w:val="000000"/>
+          <w:sz w:val="19"/>
+          <w:szCs w:val="19"/>
+        </w:rPr>
+        <w:t xml:space="preserve"> program;</w:t>
+      </w:r>
+    </w:p>
+    <w:p>
+      <w:pPr>
+        <w:ind w:left="851"/>
+      </w:pPr>
+      <w:r>
+        <w:rPr>
+          <w:rFonts w:ascii="Consolas" w:hAnsi="Consolas" w:cs="Consolas"/>
+          <w:color w:val="000000"/>
+          <w:sz w:val="19"/>
+          <w:szCs w:val="19"/>
+        </w:rPr>
+        <w:t>}</w:t>
+      </w:r>
+    </w:p>
+    <w:p>
+      <w:pPr>
+        <w:pStyle w:val="ListParagraph"/>
+        <w:numPr>
+          <w:ilvl w:val="0"/>
+          <w:numId w:val="2"/>
+        </w:numPr>
+      </w:pPr>
+      <w:r>
+        <w:t xml:space="preserve">Write </w:t>
+      </w:r>
+      <w:proofErr w:type="spellStart"/>
+      <w:r>
+        <w:t>shaders</w:t>
+      </w:r>
+      <w:proofErr w:type="spellEnd"/>
+      <w:r>
+        <w:t xml:space="preserve"> (inside main function):</w:t>
+      </w:r>
+    </w:p>
+    <w:p>
+      <w:pPr>
+        <w:autoSpaceDE w:val="0"/>
+        <w:autoSpaceDN w:val="0"/>
+        <w:adjustRightInd w:val="0"/>
+        <w:spacing w:after="0" w:line="240" w:lineRule="auto"/>
+        <w:ind w:left="851"/>
+        <w:rPr>
+          <w:rFonts w:ascii="Consolas" w:hAnsi="Consolas" w:cs="Consolas"/>
+          <w:color w:val="000000"/>
+          <w:sz w:val="19"/>
+          <w:szCs w:val="19"/>
+        </w:rPr>
+      </w:pPr>
+      <w:r>
+        <w:rPr>
+          <w:rFonts w:ascii="Consolas" w:hAnsi="Consolas" w:cs="Consolas"/>
+          <w:color w:val="000000"/>
+          <w:sz w:val="19"/>
+          <w:szCs w:val="19"/>
+        </w:rPr>
+        <w:tab/>
+      </w:r>
+      <w:proofErr w:type="spellStart"/>
+      <w:proofErr w:type="gramStart"/>
+      <w:r>
+        <w:rPr>
+          <w:rFonts w:ascii="Consolas" w:hAnsi="Consolas" w:cs="Consolas"/>
+          <w:color w:val="000000"/>
+          <w:sz w:val="19"/>
+          <w:szCs w:val="19"/>
+        </w:rPr>
+        <w:t>std</w:t>
+      </w:r>
+      <w:proofErr w:type="spellEnd"/>
+      <w:r>
+        <w:rPr>
+          <w:rFonts w:ascii="Consolas" w:hAnsi="Consolas" w:cs="Consolas"/>
+          <w:color w:val="000000"/>
+          <w:sz w:val="19"/>
+          <w:szCs w:val="19"/>
+        </w:rPr>
+        <w:t>::</w:t>
+      </w:r>
+      <w:r>
+        <w:rPr>
+          <w:rFonts w:ascii="Consolas" w:hAnsi="Consolas" w:cs="Consolas"/>
+          <w:color w:val="2B91AF"/>
+          <w:sz w:val="19"/>
+          <w:szCs w:val="19"/>
+        </w:rPr>
+        <w:t>string</w:t>
+      </w:r>
+      <w:proofErr w:type="gramEnd"/>
+      <w:r>
+        <w:rPr>
+          <w:rFonts w:ascii="Consolas" w:hAnsi="Consolas" w:cs="Consolas"/>
+          <w:color w:val="000000"/>
+          <w:sz w:val="19"/>
+          <w:szCs w:val="19"/>
+        </w:rPr>
+        <w:t xml:space="preserve"> </w:t>
+      </w:r>
+      <w:proofErr w:type="spellStart"/>
+      <w:r>
+        <w:rPr>
+          <w:rFonts w:ascii="Consolas" w:hAnsi="Consolas" w:cs="Consolas"/>
+          <w:color w:val="000000"/>
+          <w:sz w:val="19"/>
+          <w:szCs w:val="19"/>
+        </w:rPr>
+        <w:t>vertexShader</w:t>
+      </w:r>
+      <w:proofErr w:type="spellEnd"/>
+      <w:r>
+        <w:rPr>
+          <w:rFonts w:ascii="Consolas" w:hAnsi="Consolas" w:cs="Consolas"/>
+          <w:color w:val="000000"/>
+          <w:sz w:val="19"/>
+          <w:szCs w:val="19"/>
+        </w:rPr>
+        <w:t xml:space="preserve"> =</w:t>
+      </w:r>
+    </w:p>
+    <w:p>
+      <w:pPr>
+        <w:autoSpaceDE w:val="0"/>
+        <w:autoSpaceDN w:val="0"/>
+        <w:adjustRightInd w:val="0"/>
+        <w:spacing w:after="0" w:line="240" w:lineRule="auto"/>
+        <w:ind w:left="851"/>
+        <w:rPr>
+          <w:rFonts w:ascii="Consolas" w:hAnsi="Consolas" w:cs="Consolas"/>
+          <w:color w:val="000000"/>
+          <w:sz w:val="19"/>
+          <w:szCs w:val="19"/>
+        </w:rPr>
+      </w:pPr>
+      <w:r>
+        <w:rPr>
+          <w:rFonts w:ascii="Consolas" w:hAnsi="Consolas" w:cs="Consolas"/>
+          <w:color w:val="000000"/>
+          <w:sz w:val="19"/>
+          <w:szCs w:val="19"/>
+        </w:rPr>
+        <w:tab/>
+      </w:r>
+      <w:r>
+        <w:rPr>
+          <w:rFonts w:ascii="Consolas" w:hAnsi="Consolas" w:cs="Consolas"/>
+          <w:color w:val="000000"/>
+          <w:sz w:val="19"/>
+          <w:szCs w:val="19"/>
+        </w:rPr>
+        <w:tab/>
+      </w:r>
+      <w:r>
+        <w:rPr>
+          <w:rFonts w:ascii="Consolas" w:hAnsi="Consolas" w:cs="Consolas"/>
+          <w:color w:val="A31515"/>
+          <w:sz w:val="19"/>
+          <w:szCs w:val="19"/>
+        </w:rPr>
+        <w:t>"#version 330 core\n"</w:t>
+      </w:r>
+    </w:p>
+    <w:p>
+      <w:pPr>
+        <w:autoSpaceDE w:val="0"/>
+        <w:autoSpaceDN w:val="0"/>
+        <w:adjustRightInd w:val="0"/>
+        <w:spacing w:after="0" w:line="240" w:lineRule="auto"/>
+        <w:ind w:left="851"/>
+        <w:rPr>
+          <w:rFonts w:ascii="Consolas" w:hAnsi="Consolas" w:cs="Consolas"/>
+          <w:color w:val="000000"/>
+          <w:sz w:val="19"/>
+          <w:szCs w:val="19"/>
+        </w:rPr>
+      </w:pPr>
+      <w:r>
+        <w:rPr>
+          <w:rFonts w:ascii="Consolas" w:hAnsi="Consolas" w:cs="Consolas"/>
+          <w:color w:val="000000"/>
+          <w:sz w:val="19"/>
+          <w:szCs w:val="19"/>
+        </w:rPr>
+        <w:tab/>
+      </w:r>
+      <w:r>
+        <w:rPr>
+          <w:rFonts w:ascii="Consolas" w:hAnsi="Consolas" w:cs="Consolas"/>
+          <w:color w:val="000000"/>
+          <w:sz w:val="19"/>
+          <w:szCs w:val="19"/>
+        </w:rPr>
+        <w:tab/>
+      </w:r>
+      <w:r>
+        <w:rPr>
+          <w:rFonts w:ascii="Consolas" w:hAnsi="Consolas" w:cs="Consolas"/>
+          <w:color w:val="A31515"/>
+          <w:sz w:val="19"/>
+          <w:szCs w:val="19"/>
+        </w:rPr>
+        <w:t>"\n"</w:t>
+      </w:r>
+    </w:p>
+    <w:p>
+      <w:pPr>
+        <w:autoSpaceDE w:val="0"/>
+        <w:autoSpaceDN w:val="0"/>
+        <w:adjustRightInd w:val="0"/>
+        <w:spacing w:after="0" w:line="240" w:lineRule="auto"/>
+        <w:ind w:left="851"/>
+        <w:rPr>
+          <w:rFonts w:ascii="Consolas" w:hAnsi="Consolas" w:cs="Consolas"/>
+          <w:color w:val="000000"/>
+          <w:sz w:val="19"/>
+          <w:szCs w:val="19"/>
+        </w:rPr>
+      </w:pPr>
+      <w:r>
+        <w:rPr>
+          <w:rFonts w:ascii="Consolas" w:hAnsi="Consolas" w:cs="Consolas"/>
+          <w:color w:val="000000"/>
+          <w:sz w:val="19"/>
+          <w:szCs w:val="19"/>
+        </w:rPr>
+        <w:tab/>
+      </w:r>
+      <w:r>
+        <w:rPr>
+          <w:rFonts w:ascii="Consolas" w:hAnsi="Consolas" w:cs="Consolas"/>
+          <w:color w:val="000000"/>
+          <w:sz w:val="19"/>
+          <w:szCs w:val="19"/>
+        </w:rPr>
+        <w:tab/>
+      </w:r>
+      <w:r>
+        <w:rPr>
+          <w:rFonts w:ascii="Consolas" w:hAnsi="Consolas" w:cs="Consolas"/>
+          <w:color w:val="A31515"/>
+          <w:sz w:val="19"/>
+          <w:szCs w:val="19"/>
+        </w:rPr>
+        <w:t>"</w:t>
+      </w:r>
+      <w:proofErr w:type="gramStart"/>
+      <w:r>
+        <w:rPr>
+          <w:rFonts w:ascii="Consolas" w:hAnsi="Consolas" w:cs="Consolas"/>
+          <w:color w:val="A31515"/>
+          <w:sz w:val="19"/>
+          <w:szCs w:val="19"/>
+        </w:rPr>
+        <w:t>layout(</w:t>
+      </w:r>
+      <w:proofErr w:type="gramEnd"/>
+      <w:r>
+        <w:rPr>
+          <w:rFonts w:ascii="Consolas" w:hAnsi="Consolas" w:cs="Consolas"/>
+          <w:color w:val="A31515"/>
+          <w:sz w:val="19"/>
+          <w:szCs w:val="19"/>
+        </w:rPr>
+        <w:t>location = 0) in vec4 position;"</w:t>
+      </w:r>
+    </w:p>
+    <w:p>
+      <w:pPr>
+        <w:autoSpaceDE w:val="0"/>
+        <w:autoSpaceDN w:val="0"/>
+        <w:adjustRightInd w:val="0"/>
+        <w:spacing w:after="0" w:line="240" w:lineRule="auto"/>
+        <w:ind w:left="851"/>
+        <w:rPr>
+          <w:rFonts w:ascii="Consolas" w:hAnsi="Consolas" w:cs="Consolas"/>
+          <w:color w:val="000000"/>
+          <w:sz w:val="19"/>
+          <w:szCs w:val="19"/>
+        </w:rPr>
+      </w:pPr>
+      <w:r>
+        <w:rPr>
+          <w:rFonts w:ascii="Consolas" w:hAnsi="Consolas" w:cs="Consolas"/>
+          <w:color w:val="000000"/>
+          <w:sz w:val="19"/>
+          <w:szCs w:val="19"/>
+        </w:rPr>
+        <w:tab/>
+      </w:r>
+      <w:r>
+        <w:rPr>
+          <w:rFonts w:ascii="Consolas" w:hAnsi="Consolas" w:cs="Consolas"/>
+          <w:color w:val="000000"/>
+          <w:sz w:val="19"/>
+          <w:szCs w:val="19"/>
+        </w:rPr>
+        <w:tab/>
+      </w:r>
+      <w:r>
+        <w:rPr>
+          <w:rFonts w:ascii="Consolas" w:hAnsi="Consolas" w:cs="Consolas"/>
+          <w:color w:val="A31515"/>
+          <w:sz w:val="19"/>
+          <w:szCs w:val="19"/>
+        </w:rPr>
+        <w:t>"\n"</w:t>
+      </w:r>
+    </w:p>
+    <w:p>
+      <w:pPr>
+        <w:autoSpaceDE w:val="0"/>
+        <w:autoSpaceDN w:val="0"/>
+        <w:adjustRightInd w:val="0"/>
+        <w:spacing w:after="0" w:line="240" w:lineRule="auto"/>
+        <w:ind w:left="851"/>
+        <w:rPr>
+          <w:rFonts w:ascii="Consolas" w:hAnsi="Consolas" w:cs="Consolas"/>
+          <w:color w:val="000000"/>
+          <w:sz w:val="19"/>
+          <w:szCs w:val="19"/>
+        </w:rPr>
+      </w:pPr>
+      <w:r>
+        <w:rPr>
+          <w:rFonts w:ascii="Consolas" w:hAnsi="Consolas" w:cs="Consolas"/>
+          <w:color w:val="000000"/>
+          <w:sz w:val="19"/>
+          <w:szCs w:val="19"/>
+        </w:rPr>
+        <w:tab/>
+      </w:r>
+      <w:r>
+        <w:rPr>
+          <w:rFonts w:ascii="Consolas" w:hAnsi="Consolas" w:cs="Consolas"/>
+          <w:color w:val="000000"/>
+          <w:sz w:val="19"/>
+          <w:szCs w:val="19"/>
+        </w:rPr>
+        <w:tab/>
+      </w:r>
+      <w:r>
+        <w:rPr>
+          <w:rFonts w:ascii="Consolas" w:hAnsi="Consolas" w:cs="Consolas"/>
+          <w:color w:val="A31515"/>
+          <w:sz w:val="19"/>
+          <w:szCs w:val="19"/>
+        </w:rPr>
+        <w:t>"</w:t>
+      </w:r>
+      <w:proofErr w:type="gramStart"/>
+      <w:r>
+        <w:rPr>
+          <w:rFonts w:ascii="Consolas" w:hAnsi="Consolas" w:cs="Consolas"/>
+          <w:color w:val="A31515"/>
+          <w:sz w:val="19"/>
+          <w:szCs w:val="19"/>
+        </w:rPr>
+        <w:t>void</w:t>
+      </w:r>
+      <w:proofErr w:type="gramEnd"/>
+      <w:r>
+        <w:rPr>
+          <w:rFonts w:ascii="Consolas" w:hAnsi="Consolas" w:cs="Consolas"/>
+          <w:color w:val="A31515"/>
+          <w:sz w:val="19"/>
+          <w:szCs w:val="19"/>
+        </w:rPr>
+        <w:t xml:space="preserve"> main()\n"</w:t>
+      </w:r>
+    </w:p>
+    <w:p>
+      <w:pPr>
+        <w:autoSpaceDE w:val="0"/>
+        <w:autoSpaceDN w:val="0"/>
+        <w:adjustRightInd w:val="0"/>
+        <w:spacing w:after="0" w:line="240" w:lineRule="auto"/>
+        <w:ind w:left="851"/>
+        <w:rPr>
+          <w:rFonts w:ascii="Consolas" w:hAnsi="Consolas" w:cs="Consolas"/>
+          <w:color w:val="000000"/>
+          <w:sz w:val="19"/>
+          <w:szCs w:val="19"/>
+        </w:rPr>
+      </w:pPr>
+      <w:r>
+        <w:rPr>
+          <w:rFonts w:ascii="Consolas" w:hAnsi="Consolas" w:cs="Consolas"/>
+          <w:color w:val="000000"/>
+          <w:sz w:val="19"/>
+          <w:szCs w:val="19"/>
+        </w:rPr>
+        <w:tab/>
+      </w:r>
+      <w:r>
+        <w:rPr>
+          <w:rFonts w:ascii="Consolas" w:hAnsi="Consolas" w:cs="Consolas"/>
+          <w:color w:val="000000"/>
+          <w:sz w:val="19"/>
+          <w:szCs w:val="19"/>
+        </w:rPr>
+        <w:tab/>
+      </w:r>
+      <w:r>
+        <w:rPr>
+          <w:rFonts w:ascii="Consolas" w:hAnsi="Consolas" w:cs="Consolas"/>
+          <w:color w:val="A31515"/>
+          <w:sz w:val="19"/>
+          <w:szCs w:val="19"/>
+        </w:rPr>
+        <w:t>"{\n"</w:t>
+      </w:r>
+    </w:p>
+    <w:p>
+      <w:pPr>
+        <w:autoSpaceDE w:val="0"/>
+        <w:autoSpaceDN w:val="0"/>
+        <w:adjustRightInd w:val="0"/>
+        <w:spacing w:after="0" w:line="240" w:lineRule="auto"/>
+        <w:ind w:left="851"/>
+        <w:rPr>
+          <w:rFonts w:ascii="Consolas" w:hAnsi="Consolas" w:cs="Consolas"/>
+          <w:color w:val="000000"/>
+          <w:sz w:val="19"/>
+          <w:szCs w:val="19"/>
+        </w:rPr>
+      </w:pPr>
+      <w:r>
+        <w:rPr>
+          <w:rFonts w:ascii="Consolas" w:hAnsi="Consolas" w:cs="Consolas"/>
+          <w:color w:val="000000"/>
+          <w:sz w:val="19"/>
+          <w:szCs w:val="19"/>
+        </w:rPr>
+        <w:tab/>
+      </w:r>
+      <w:r>
+        <w:rPr>
+          <w:rFonts w:ascii="Consolas" w:hAnsi="Consolas" w:cs="Consolas"/>
+          <w:color w:val="000000"/>
+          <w:sz w:val="19"/>
+          <w:szCs w:val="19"/>
+        </w:rPr>
+        <w:tab/>
+      </w:r>
+      <w:r>
+        <w:rPr>
+          <w:rFonts w:ascii="Consolas" w:hAnsi="Consolas" w:cs="Consolas"/>
+          <w:color w:val="A31515"/>
+          <w:sz w:val="19"/>
+          <w:szCs w:val="19"/>
+        </w:rPr>
+        <w:t>"</w:t>
+      </w:r>
+      <w:r>
+        <w:rPr>
+          <w:rFonts w:ascii="Consolas" w:hAnsi="Consolas" w:cs="Consolas"/>
+          <w:color w:val="A31515"/>
+          <w:sz w:val="19"/>
+          <w:szCs w:val="19"/>
+        </w:rPr>
+        <w:tab/>
+      </w:r>
+      <w:proofErr w:type="spellStart"/>
+      <w:r>
+        <w:rPr>
+          <w:rFonts w:ascii="Consolas" w:hAnsi="Consolas" w:cs="Consolas"/>
+          <w:color w:val="A31515"/>
+          <w:sz w:val="19"/>
+          <w:szCs w:val="19"/>
+        </w:rPr>
+        <w:t>gl_Position</w:t>
+      </w:r>
+      <w:proofErr w:type="spellEnd"/>
+      <w:r>
+        <w:rPr>
+          <w:rFonts w:ascii="Consolas" w:hAnsi="Consolas" w:cs="Consolas"/>
+          <w:color w:val="A31515"/>
+          <w:sz w:val="19"/>
+          <w:szCs w:val="19"/>
+        </w:rPr>
+        <w:t xml:space="preserve"> = position</w:t>
+      </w:r>
+      <w:proofErr w:type="gramStart"/>
+      <w:r>
+        <w:rPr>
+          <w:rFonts w:ascii="Consolas" w:hAnsi="Consolas" w:cs="Consolas"/>
+          <w:color w:val="A31515"/>
+          <w:sz w:val="19"/>
+          <w:szCs w:val="19"/>
+        </w:rPr>
+        <w:t>;\</w:t>
+      </w:r>
+      <w:proofErr w:type="gramEnd"/>
+      <w:r>
+        <w:rPr>
+          <w:rFonts w:ascii="Consolas" w:hAnsi="Consolas" w:cs="Consolas"/>
+          <w:color w:val="A31515"/>
+          <w:sz w:val="19"/>
+          <w:szCs w:val="19"/>
+        </w:rPr>
+        <w:t>n"</w:t>
+      </w:r>
+    </w:p>
+    <w:p>
+      <w:pPr>
+        <w:autoSpaceDE w:val="0"/>
+        <w:autoSpaceDN w:val="0"/>
+        <w:adjustRightInd w:val="0"/>
+        <w:spacing w:after="0" w:line="240" w:lineRule="auto"/>
+        <w:ind w:left="851"/>
+        <w:rPr>
+          <w:rFonts w:ascii="Consolas" w:hAnsi="Consolas" w:cs="Consolas"/>
+          <w:color w:val="000000"/>
+          <w:sz w:val="19"/>
+          <w:szCs w:val="19"/>
+        </w:rPr>
+      </w:pPr>
+      <w:r>
+        <w:rPr>
+          <w:rFonts w:ascii="Consolas" w:hAnsi="Consolas" w:cs="Consolas"/>
+          <w:color w:val="000000"/>
+          <w:sz w:val="19"/>
+          <w:szCs w:val="19"/>
+        </w:rPr>
+        <w:tab/>
+      </w:r>
+      <w:r>
+        <w:rPr>
+          <w:rFonts w:ascii="Consolas" w:hAnsi="Consolas" w:cs="Consolas"/>
+          <w:color w:val="000000"/>
+          <w:sz w:val="19"/>
+          <w:szCs w:val="19"/>
+        </w:rPr>
+        <w:tab/>
+      </w:r>
+      <w:r>
+        <w:rPr>
+          <w:rFonts w:ascii="Consolas" w:hAnsi="Consolas" w:cs="Consolas"/>
+          <w:color w:val="A31515"/>
+          <w:sz w:val="19"/>
+          <w:szCs w:val="19"/>
+        </w:rPr>
+        <w:t>"}\n"</w:t>
+      </w:r>
+      <w:r>
+        <w:rPr>
+          <w:rFonts w:ascii="Consolas" w:hAnsi="Consolas" w:cs="Consolas"/>
+          <w:color w:val="000000"/>
+          <w:sz w:val="19"/>
+          <w:szCs w:val="19"/>
+        </w:rPr>
+        <w:t>;</w:t>
+      </w:r>
+    </w:p>
+    <w:p>
+      <w:pPr>
+        <w:autoSpaceDE w:val="0"/>
+        <w:autoSpaceDN w:val="0"/>
+        <w:adjustRightInd w:val="0"/>
+        <w:spacing w:after="0" w:line="240" w:lineRule="auto"/>
+        <w:ind w:left="851"/>
+        <w:rPr>
+          <w:rFonts w:ascii="Consolas" w:hAnsi="Consolas" w:cs="Consolas"/>
+          <w:color w:val="000000"/>
+          <w:sz w:val="19"/>
+          <w:szCs w:val="19"/>
+        </w:rPr>
+      </w:pPr>
+      <w:r>
+        <w:rPr>
+          <w:rFonts w:ascii="Consolas" w:hAnsi="Consolas" w:cs="Consolas"/>
+          <w:color w:val="000000"/>
+          <w:sz w:val="19"/>
+          <w:szCs w:val="19"/>
+        </w:rPr>
+        <w:tab/>
+      </w:r>
+      <w:proofErr w:type="spellStart"/>
+      <w:proofErr w:type="gramStart"/>
+      <w:r>
+        <w:rPr>
+          <w:rFonts w:ascii="Consolas" w:hAnsi="Consolas" w:cs="Consolas"/>
+          <w:color w:val="000000"/>
+          <w:sz w:val="19"/>
+          <w:szCs w:val="19"/>
+        </w:rPr>
+        <w:t>std</w:t>
+      </w:r>
+      <w:proofErr w:type="spellEnd"/>
+      <w:r>
+        <w:rPr>
+          <w:rFonts w:ascii="Consolas" w:hAnsi="Consolas" w:cs="Consolas"/>
+          <w:color w:val="000000"/>
+          <w:sz w:val="19"/>
+          <w:szCs w:val="19"/>
+        </w:rPr>
+        <w:t>::</w:t>
+      </w:r>
+      <w:r>
+        <w:rPr>
+          <w:rFonts w:ascii="Consolas" w:hAnsi="Consolas" w:cs="Consolas"/>
+          <w:color w:val="2B91AF"/>
+          <w:sz w:val="19"/>
+          <w:szCs w:val="19"/>
+        </w:rPr>
+        <w:t>string</w:t>
+      </w:r>
+      <w:proofErr w:type="gramEnd"/>
+      <w:r>
+        <w:rPr>
+          <w:rFonts w:ascii="Consolas" w:hAnsi="Consolas" w:cs="Consolas"/>
+          <w:color w:val="000000"/>
+          <w:sz w:val="19"/>
+          <w:szCs w:val="19"/>
+        </w:rPr>
+        <w:t xml:space="preserve"> </w:t>
+      </w:r>
+      <w:proofErr w:type="spellStart"/>
+      <w:r>
+        <w:rPr>
+          <w:rFonts w:ascii="Consolas" w:hAnsi="Consolas" w:cs="Consolas"/>
+          <w:color w:val="000000"/>
+          <w:sz w:val="19"/>
+          <w:szCs w:val="19"/>
+        </w:rPr>
+        <w:t>fragmentShader</w:t>
+      </w:r>
+      <w:proofErr w:type="spellEnd"/>
+      <w:r>
+        <w:rPr>
+          <w:rFonts w:ascii="Consolas" w:hAnsi="Consolas" w:cs="Consolas"/>
+          <w:color w:val="000000"/>
+          <w:sz w:val="19"/>
+          <w:szCs w:val="19"/>
+        </w:rPr>
+        <w:t xml:space="preserve"> =</w:t>
+      </w:r>
+    </w:p>
+    <w:p>
+      <w:pPr>
+        <w:autoSpaceDE w:val="0"/>
+        <w:autoSpaceDN w:val="0"/>
+        <w:adjustRightInd w:val="0"/>
+        <w:spacing w:after="0" w:line="240" w:lineRule="auto"/>
+        <w:ind w:left="851"/>
+        <w:rPr>
+          <w:rFonts w:ascii="Consolas" w:hAnsi="Consolas" w:cs="Consolas"/>
+          <w:color w:val="000000"/>
+          <w:sz w:val="19"/>
+          <w:szCs w:val="19"/>
+        </w:rPr>
+      </w:pPr>
+      <w:r>
+        <w:rPr>
+          <w:rFonts w:ascii="Consolas" w:hAnsi="Consolas" w:cs="Consolas"/>
+          <w:color w:val="000000"/>
+          <w:sz w:val="19"/>
+          <w:szCs w:val="19"/>
+        </w:rPr>
+        <w:tab/>
+      </w:r>
+      <w:r>
+        <w:rPr>
+          <w:rFonts w:ascii="Consolas" w:hAnsi="Consolas" w:cs="Consolas"/>
+          <w:color w:val="000000"/>
+          <w:sz w:val="19"/>
+          <w:szCs w:val="19"/>
+        </w:rPr>
+        <w:tab/>
+      </w:r>
+      <w:r>
+        <w:rPr>
+          <w:rFonts w:ascii="Consolas" w:hAnsi="Consolas" w:cs="Consolas"/>
+          <w:color w:val="A31515"/>
+          <w:sz w:val="19"/>
+          <w:szCs w:val="19"/>
+        </w:rPr>
+        <w:t>"#version 330 core\n"</w:t>
+      </w:r>
+    </w:p>
+    <w:p>
+      <w:pPr>
+        <w:autoSpaceDE w:val="0"/>
+        <w:autoSpaceDN w:val="0"/>
+        <w:adjustRightInd w:val="0"/>
+        <w:spacing w:after="0" w:line="240" w:lineRule="auto"/>
+        <w:ind w:left="851"/>
+        <w:rPr>
+          <w:rFonts w:ascii="Consolas" w:hAnsi="Consolas" w:cs="Consolas"/>
+          <w:color w:val="000000"/>
+          <w:sz w:val="19"/>
+          <w:szCs w:val="19"/>
+        </w:rPr>
+      </w:pPr>
+      <w:r>
+        <w:rPr>
+          <w:rFonts w:ascii="Consolas" w:hAnsi="Consolas" w:cs="Consolas"/>
+          <w:color w:val="000000"/>
+          <w:sz w:val="19"/>
+          <w:szCs w:val="19"/>
+        </w:rPr>
+        <w:tab/>
+      </w:r>
+      <w:r>
+        <w:rPr>
+          <w:rFonts w:ascii="Consolas" w:hAnsi="Consolas" w:cs="Consolas"/>
+          <w:color w:val="000000"/>
+          <w:sz w:val="19"/>
+          <w:szCs w:val="19"/>
+        </w:rPr>
+        <w:tab/>
+      </w:r>
+      <w:r>
+        <w:rPr>
+          <w:rFonts w:ascii="Consolas" w:hAnsi="Consolas" w:cs="Consolas"/>
+          <w:color w:val="A31515"/>
+          <w:sz w:val="19"/>
+          <w:szCs w:val="19"/>
+        </w:rPr>
+        <w:t>"\n"</w:t>
+      </w:r>
+    </w:p>
+    <w:p>
+      <w:pPr>
+        <w:autoSpaceDE w:val="0"/>
+        <w:autoSpaceDN w:val="0"/>
+        <w:adjustRightInd w:val="0"/>
+        <w:spacing w:after="0" w:line="240" w:lineRule="auto"/>
+        <w:ind w:left="851"/>
+        <w:rPr>
+          <w:rFonts w:ascii="Consolas" w:hAnsi="Consolas" w:cs="Consolas"/>
+          <w:color w:val="000000"/>
+          <w:sz w:val="19"/>
+          <w:szCs w:val="19"/>
+        </w:rPr>
+      </w:pPr>
+      <w:r>
+        <w:rPr>
+          <w:rFonts w:ascii="Consolas" w:hAnsi="Consolas" w:cs="Consolas"/>
+          <w:color w:val="000000"/>
+          <w:sz w:val="19"/>
+          <w:szCs w:val="19"/>
+        </w:rPr>
+        <w:tab/>
+      </w:r>
+      <w:r>
+        <w:rPr>
+          <w:rFonts w:ascii="Consolas" w:hAnsi="Consolas" w:cs="Consolas"/>
+          <w:color w:val="000000"/>
+          <w:sz w:val="19"/>
+          <w:szCs w:val="19"/>
+        </w:rPr>
+        <w:tab/>
+      </w:r>
+      <w:r>
+        <w:rPr>
+          <w:rFonts w:ascii="Consolas" w:hAnsi="Consolas" w:cs="Consolas"/>
+          <w:color w:val="A31515"/>
+          <w:sz w:val="19"/>
+          <w:szCs w:val="19"/>
+        </w:rPr>
+        <w:t>"</w:t>
+      </w:r>
+      <w:proofErr w:type="gramStart"/>
+      <w:r>
+        <w:rPr>
+          <w:rFonts w:ascii="Consolas" w:hAnsi="Consolas" w:cs="Consolas"/>
+          <w:color w:val="A31515"/>
+          <w:sz w:val="19"/>
+          <w:szCs w:val="19"/>
+        </w:rPr>
+        <w:t>layout(</w:t>
+      </w:r>
+      <w:proofErr w:type="gramEnd"/>
+      <w:r>
+        <w:rPr>
+          <w:rFonts w:ascii="Consolas" w:hAnsi="Consolas" w:cs="Consolas"/>
+          <w:color w:val="A31515"/>
+          <w:sz w:val="19"/>
+          <w:szCs w:val="19"/>
+        </w:rPr>
+        <w:t xml:space="preserve">location = 0) out vec4 </w:t>
+      </w:r>
+      <w:proofErr w:type="spellStart"/>
+      <w:r>
+        <w:rPr>
+          <w:rFonts w:ascii="Consolas" w:hAnsi="Consolas" w:cs="Consolas"/>
+          <w:color w:val="A31515"/>
+          <w:sz w:val="19"/>
+          <w:szCs w:val="19"/>
+        </w:rPr>
+        <w:t>color</w:t>
+      </w:r>
+      <w:proofErr w:type="spellEnd"/>
+      <w:r>
+        <w:rPr>
+          <w:rFonts w:ascii="Consolas" w:hAnsi="Consolas" w:cs="Consolas"/>
+          <w:color w:val="A31515"/>
+          <w:sz w:val="19"/>
+          <w:szCs w:val="19"/>
+        </w:rPr>
+        <w:t>;"</w:t>
+      </w:r>
+    </w:p>
+    <w:p>
+      <w:pPr>
+        <w:autoSpaceDE w:val="0"/>
+        <w:autoSpaceDN w:val="0"/>
+        <w:adjustRightInd w:val="0"/>
+        <w:spacing w:after="0" w:line="240" w:lineRule="auto"/>
+        <w:ind w:left="851"/>
+        <w:rPr>
+          <w:rFonts w:ascii="Consolas" w:hAnsi="Consolas" w:cs="Consolas"/>
+          <w:color w:val="000000"/>
+          <w:sz w:val="19"/>
+          <w:szCs w:val="19"/>
+        </w:rPr>
+      </w:pPr>
+      <w:r>
+        <w:rPr>
+          <w:rFonts w:ascii="Consolas" w:hAnsi="Consolas" w:cs="Consolas"/>
+          <w:color w:val="000000"/>
+          <w:sz w:val="19"/>
+          <w:szCs w:val="19"/>
+        </w:rPr>
+        <w:tab/>
+      </w:r>
+      <w:r>
+        <w:rPr>
+          <w:rFonts w:ascii="Consolas" w:hAnsi="Consolas" w:cs="Consolas"/>
+          <w:color w:val="000000"/>
+          <w:sz w:val="19"/>
+          <w:szCs w:val="19"/>
+        </w:rPr>
+        <w:tab/>
+      </w:r>
+      <w:r>
+        <w:rPr>
+          <w:rFonts w:ascii="Consolas" w:hAnsi="Consolas" w:cs="Consolas"/>
+          <w:color w:val="A31515"/>
+          <w:sz w:val="19"/>
+          <w:szCs w:val="19"/>
+        </w:rPr>
+        <w:t>"\n"</w:t>
+      </w:r>
+    </w:p>
+    <w:p>
+      <w:pPr>
+        <w:autoSpaceDE w:val="0"/>
+        <w:autoSpaceDN w:val="0"/>
+        <w:adjustRightInd w:val="0"/>
+        <w:spacing w:after="0" w:line="240" w:lineRule="auto"/>
+        <w:ind w:left="851"/>
+        <w:rPr>
+          <w:rFonts w:ascii="Consolas" w:hAnsi="Consolas" w:cs="Consolas"/>
+          <w:color w:val="000000"/>
+          <w:sz w:val="19"/>
+          <w:szCs w:val="19"/>
+        </w:rPr>
+      </w:pPr>
+      <w:r>
+        <w:rPr>
+          <w:rFonts w:ascii="Consolas" w:hAnsi="Consolas" w:cs="Consolas"/>
+          <w:color w:val="000000"/>
+          <w:sz w:val="19"/>
+          <w:szCs w:val="19"/>
+        </w:rPr>
+        <w:tab/>
+      </w:r>
+      <w:r>
+        <w:rPr>
+          <w:rFonts w:ascii="Consolas" w:hAnsi="Consolas" w:cs="Consolas"/>
+          <w:color w:val="000000"/>
+          <w:sz w:val="19"/>
+          <w:szCs w:val="19"/>
+        </w:rPr>
+        <w:tab/>
+      </w:r>
+      <w:r>
+        <w:rPr>
+          <w:rFonts w:ascii="Consolas" w:hAnsi="Consolas" w:cs="Consolas"/>
+          <w:color w:val="A31515"/>
+          <w:sz w:val="19"/>
+          <w:szCs w:val="19"/>
+        </w:rPr>
+        <w:t>"</w:t>
+      </w:r>
+      <w:proofErr w:type="gramStart"/>
+      <w:r>
+        <w:rPr>
+          <w:rFonts w:ascii="Consolas" w:hAnsi="Consolas" w:cs="Consolas"/>
+          <w:color w:val="A31515"/>
+          <w:sz w:val="19"/>
+          <w:szCs w:val="19"/>
+        </w:rPr>
+        <w:t>void</w:t>
+      </w:r>
+      <w:proofErr w:type="gramEnd"/>
+      <w:r>
+        <w:rPr>
+          <w:rFonts w:ascii="Consolas" w:hAnsi="Consolas" w:cs="Consolas"/>
+          <w:color w:val="A31515"/>
+          <w:sz w:val="19"/>
+          <w:szCs w:val="19"/>
+        </w:rPr>
+        <w:t xml:space="preserve"> main()\n"</w:t>
+      </w:r>
+    </w:p>
+    <w:p>
+      <w:pPr>
+        <w:autoSpaceDE w:val="0"/>
+        <w:autoSpaceDN w:val="0"/>
+        <w:adjustRightInd w:val="0"/>
+        <w:spacing w:after="0" w:line="240" w:lineRule="auto"/>
+        <w:ind w:left="851"/>
+        <w:rPr>
+          <w:rFonts w:ascii="Consolas" w:hAnsi="Consolas" w:cs="Consolas"/>
+          <w:color w:val="000000"/>
+          <w:sz w:val="19"/>
+          <w:szCs w:val="19"/>
+        </w:rPr>
+      </w:pPr>
+      <w:r>
+        <w:rPr>
+          <w:rFonts w:ascii="Consolas" w:hAnsi="Consolas" w:cs="Consolas"/>
+          <w:color w:val="000000"/>
+          <w:sz w:val="19"/>
+          <w:szCs w:val="19"/>
+        </w:rPr>
+        <w:tab/>
+      </w:r>
+      <w:r>
+        <w:rPr>
+          <w:rFonts w:ascii="Consolas" w:hAnsi="Consolas" w:cs="Consolas"/>
+          <w:color w:val="000000"/>
+          <w:sz w:val="19"/>
+          <w:szCs w:val="19"/>
+        </w:rPr>
+        <w:tab/>
+      </w:r>
+      <w:r>
+        <w:rPr>
+          <w:rFonts w:ascii="Consolas" w:hAnsi="Consolas" w:cs="Consolas"/>
+          <w:color w:val="A31515"/>
+          <w:sz w:val="19"/>
+          <w:szCs w:val="19"/>
+        </w:rPr>
+        <w:t>"{\n"</w:t>
+      </w:r>
+    </w:p>
+    <w:p>
+      <w:pPr>
+        <w:autoSpaceDE w:val="0"/>
+        <w:autoSpaceDN w:val="0"/>
+        <w:adjustRightInd w:val="0"/>
+        <w:spacing w:after="0" w:line="240" w:lineRule="auto"/>
+        <w:ind w:left="851"/>
+        <w:rPr>
+          <w:rFonts w:ascii="Consolas" w:hAnsi="Consolas" w:cs="Consolas"/>
+          <w:color w:val="000000"/>
+          <w:sz w:val="19"/>
+          <w:szCs w:val="19"/>
+        </w:rPr>
+      </w:pPr>
+      <w:r>
+        <w:rPr>
+          <w:rFonts w:ascii="Consolas" w:hAnsi="Consolas" w:cs="Consolas"/>
+          <w:color w:val="000000"/>
+          <w:sz w:val="19"/>
+          <w:szCs w:val="19"/>
+        </w:rPr>
+        <w:tab/>
+      </w:r>
+      <w:r>
+        <w:rPr>
+          <w:rFonts w:ascii="Consolas" w:hAnsi="Consolas" w:cs="Consolas"/>
+          <w:color w:val="000000"/>
+          <w:sz w:val="19"/>
+          <w:szCs w:val="19"/>
+        </w:rPr>
+        <w:tab/>
+      </w:r>
+      <w:r>
+        <w:rPr>
+          <w:rFonts w:ascii="Consolas" w:hAnsi="Consolas" w:cs="Consolas"/>
+          <w:color w:val="A31515"/>
+          <w:sz w:val="19"/>
+          <w:szCs w:val="19"/>
+        </w:rPr>
+        <w:t>"</w:t>
+      </w:r>
+      <w:r>
+        <w:rPr>
+          <w:rFonts w:ascii="Consolas" w:hAnsi="Consolas" w:cs="Consolas"/>
+          <w:color w:val="A31515"/>
+          <w:sz w:val="19"/>
+          <w:szCs w:val="19"/>
+        </w:rPr>
+        <w:tab/>
+      </w:r>
+      <w:proofErr w:type="spellStart"/>
+      <w:proofErr w:type="gramStart"/>
+      <w:r>
+        <w:rPr>
+          <w:rFonts w:ascii="Consolas" w:hAnsi="Consolas" w:cs="Consolas"/>
+          <w:color w:val="A31515"/>
+          <w:sz w:val="19"/>
+          <w:szCs w:val="19"/>
+        </w:rPr>
+        <w:t>color</w:t>
+      </w:r>
+      <w:proofErr w:type="spellEnd"/>
+      <w:proofErr w:type="gramEnd"/>
+      <w:r>
+        <w:rPr>
+          <w:rFonts w:ascii="Consolas" w:hAnsi="Consolas" w:cs="Consolas"/>
+          <w:color w:val="A31515"/>
+          <w:sz w:val="19"/>
+          <w:szCs w:val="19"/>
+        </w:rPr>
+        <w:t xml:space="preserve"> = vec4(1.0, 0.0, 0.0, 1.0);\n"</w:t>
+      </w:r>
+    </w:p>
+    <w:p>
+      <w:pPr>
+        <w:ind w:left="851"/>
+        <w:rPr>
+          <w:rFonts w:ascii="Consolas" w:hAnsi="Consolas" w:cs="Consolas"/>
+          <w:color w:val="000000"/>
+          <w:sz w:val="19"/>
+          <w:szCs w:val="19"/>
+        </w:rPr>
+      </w:pPr>
+      <w:r>
+        <w:rPr>
+          <w:rFonts w:ascii="Consolas" w:hAnsi="Consolas" w:cs="Consolas"/>
+          <w:color w:val="000000"/>
+          <w:sz w:val="19"/>
+          <w:szCs w:val="19"/>
+        </w:rPr>
+        <w:tab/>
+      </w:r>
+      <w:r>
+        <w:rPr>
+          <w:rFonts w:ascii="Consolas" w:hAnsi="Consolas" w:cs="Consolas"/>
+          <w:color w:val="000000"/>
+          <w:sz w:val="19"/>
+          <w:szCs w:val="19"/>
+        </w:rPr>
+        <w:tab/>
+      </w:r>
+      <w:r>
+        <w:rPr>
+          <w:rFonts w:ascii="Consolas" w:hAnsi="Consolas" w:cs="Consolas"/>
+          <w:color w:val="A31515"/>
+          <w:sz w:val="19"/>
+          <w:szCs w:val="19"/>
+        </w:rPr>
+        <w:t>"}\n"</w:t>
+      </w:r>
+      <w:r>
+        <w:rPr>
+          <w:rFonts w:ascii="Consolas" w:hAnsi="Consolas" w:cs="Consolas"/>
+          <w:color w:val="000000"/>
+          <w:sz w:val="19"/>
+          <w:szCs w:val="19"/>
+        </w:rPr>
+        <w:t>;</w:t>
+      </w:r>
+    </w:p>
+    <w:p>
+      <w:pPr>
+        <w:pStyle w:val="ListParagraph"/>
+        <w:numPr>
+          <w:ilvl w:val="0"/>
+          <w:numId w:val="2"/>
+        </w:numPr>
+      </w:pPr>
+      <w:r>
+        <w:t>Add following lines (before</w:t>
+      </w:r>
+      <w:r>
+        <w:t xml:space="preserve"> the</w:t>
+      </w:r>
+      <w:bookmarkStart w:id="0" w:name="_GoBack"/>
+      <w:bookmarkEnd w:id="0"/>
+      <w:r>
+        <w:t xml:space="preserve"> loop):</w:t>
+      </w:r>
+    </w:p>
+    <w:p>
+      <w:pPr>
+        <w:autoSpaceDE w:val="0"/>
+        <w:autoSpaceDN w:val="0"/>
+        <w:adjustRightInd w:val="0"/>
+        <w:spacing w:after="0" w:line="240" w:lineRule="auto"/>
+        <w:ind w:left="1418"/>
+        <w:rPr>
+          <w:rFonts w:ascii="Consolas" w:hAnsi="Consolas" w:cs="Consolas"/>
+          <w:color w:val="000000"/>
+          <w:sz w:val="19"/>
+          <w:szCs w:val="19"/>
+        </w:rPr>
+      </w:pPr>
+      <w:proofErr w:type="gramStart"/>
+      <w:r>
+        <w:rPr>
+          <w:rFonts w:ascii="Consolas" w:hAnsi="Consolas" w:cs="Consolas"/>
+          <w:color w:val="0000FF"/>
+          <w:sz w:val="19"/>
+          <w:szCs w:val="19"/>
+        </w:rPr>
+        <w:t>unsigned</w:t>
+      </w:r>
+      <w:proofErr w:type="gramEnd"/>
+      <w:r>
+        <w:rPr>
+          <w:rFonts w:ascii="Consolas" w:hAnsi="Consolas" w:cs="Consolas"/>
+          <w:color w:val="000000"/>
+          <w:sz w:val="19"/>
+          <w:szCs w:val="19"/>
+        </w:rPr>
+        <w:t xml:space="preserve"> </w:t>
+      </w:r>
+      <w:proofErr w:type="spellStart"/>
+      <w:r>
+        <w:rPr>
+          <w:rFonts w:ascii="Consolas" w:hAnsi="Consolas" w:cs="Consolas"/>
+          <w:color w:val="0000FF"/>
+          <w:sz w:val="19"/>
+          <w:szCs w:val="19"/>
+        </w:rPr>
+        <w:t>int</w:t>
+      </w:r>
+      <w:proofErr w:type="spellEnd"/>
+      <w:r>
+        <w:rPr>
+          <w:rFonts w:ascii="Consolas" w:hAnsi="Consolas" w:cs="Consolas"/>
+          <w:color w:val="000000"/>
+          <w:sz w:val="19"/>
+          <w:szCs w:val="19"/>
+        </w:rPr>
+        <w:t xml:space="preserve"> </w:t>
+      </w:r>
+      <w:proofErr w:type="spellStart"/>
+      <w:r>
+        <w:rPr>
+          <w:rFonts w:ascii="Consolas" w:hAnsi="Consolas" w:cs="Consolas"/>
+          <w:color w:val="000000"/>
+          <w:sz w:val="19"/>
+          <w:szCs w:val="19"/>
+        </w:rPr>
+        <w:t>shader</w:t>
+      </w:r>
+      <w:proofErr w:type="spellEnd"/>
+      <w:r>
+        <w:rPr>
+          <w:rFonts w:ascii="Consolas" w:hAnsi="Consolas" w:cs="Consolas"/>
+          <w:color w:val="000000"/>
+          <w:sz w:val="19"/>
+          <w:szCs w:val="19"/>
+        </w:rPr>
+        <w:t xml:space="preserve"> = </w:t>
+      </w:r>
+      <w:proofErr w:type="spellStart"/>
+      <w:r>
+        <w:rPr>
+          <w:rFonts w:ascii="Consolas" w:hAnsi="Consolas" w:cs="Consolas"/>
+          <w:color w:val="000000"/>
+          <w:sz w:val="19"/>
+          <w:szCs w:val="19"/>
+        </w:rPr>
+        <w:t>CreateShader</w:t>
+      </w:r>
+      <w:proofErr w:type="spellEnd"/>
+      <w:r>
+        <w:rPr>
+          <w:rFonts w:ascii="Consolas" w:hAnsi="Consolas" w:cs="Consolas"/>
+          <w:color w:val="000000"/>
+          <w:sz w:val="19"/>
+          <w:szCs w:val="19"/>
+        </w:rPr>
+        <w:t>(</w:t>
+      </w:r>
+      <w:proofErr w:type="spellStart"/>
+      <w:r>
+        <w:rPr>
+          <w:rFonts w:ascii="Consolas" w:hAnsi="Consolas" w:cs="Consolas"/>
+          <w:color w:val="000000"/>
+          <w:sz w:val="19"/>
+          <w:szCs w:val="19"/>
+        </w:rPr>
+        <w:t>vertexShader</w:t>
+      </w:r>
+      <w:proofErr w:type="spellEnd"/>
+      <w:r>
+        <w:rPr>
+          <w:rFonts w:ascii="Consolas" w:hAnsi="Consolas" w:cs="Consolas"/>
+          <w:color w:val="000000"/>
+          <w:sz w:val="19"/>
+          <w:szCs w:val="19"/>
+        </w:rPr>
+        <w:t xml:space="preserve">, </w:t>
+      </w:r>
+      <w:proofErr w:type="spellStart"/>
+      <w:r>
+        <w:rPr>
+          <w:rFonts w:ascii="Consolas" w:hAnsi="Consolas" w:cs="Consolas"/>
+          <w:color w:val="000000"/>
+          <w:sz w:val="19"/>
+          <w:szCs w:val="19"/>
+        </w:rPr>
+        <w:t>fragmentShader</w:t>
+      </w:r>
+      <w:proofErr w:type="spellEnd"/>
+      <w:r>
+        <w:rPr>
+          <w:rFonts w:ascii="Consolas" w:hAnsi="Consolas" w:cs="Consolas"/>
+          <w:color w:val="000000"/>
+          <w:sz w:val="19"/>
+          <w:szCs w:val="19"/>
+        </w:rPr>
+        <w:t>);</w:t>
+      </w:r>
+    </w:p>
+    <w:p>
+      <w:pPr>
+        <w:ind w:left="1418"/>
+      </w:pPr>
+      <w:proofErr w:type="spellStart"/>
+      <w:proofErr w:type="gramStart"/>
+      <w:r>
+        <w:rPr>
+          <w:rFonts w:ascii="Consolas" w:hAnsi="Consolas" w:cs="Consolas"/>
+          <w:color w:val="6F008A"/>
+          <w:sz w:val="19"/>
+          <w:szCs w:val="19"/>
+        </w:rPr>
+        <w:t>glUseProgram</w:t>
+      </w:r>
+      <w:proofErr w:type="spellEnd"/>
+      <w:r>
+        <w:rPr>
+          <w:rFonts w:ascii="Consolas" w:hAnsi="Consolas" w:cs="Consolas"/>
+          <w:color w:val="000000"/>
+          <w:sz w:val="19"/>
+          <w:szCs w:val="19"/>
+        </w:rPr>
+        <w:t>(</w:t>
+      </w:r>
+      <w:proofErr w:type="spellStart"/>
+      <w:proofErr w:type="gramEnd"/>
+      <w:r>
+        <w:rPr>
+          <w:rFonts w:ascii="Consolas" w:hAnsi="Consolas" w:cs="Consolas"/>
+          <w:color w:val="000000"/>
+          <w:sz w:val="19"/>
+          <w:szCs w:val="19"/>
+        </w:rPr>
+        <w:t>shader</w:t>
+      </w:r>
+      <w:proofErr w:type="spellEnd"/>
+      <w:r>
+        <w:rPr>
+          <w:rFonts w:ascii="Consolas" w:hAnsi="Consolas" w:cs="Consolas"/>
+          <w:color w:val="000000"/>
+          <w:sz w:val="19"/>
+          <w:szCs w:val="19"/>
+        </w:rPr>
+        <w:t>);</w:t>
+      </w:r>
+    </w:p>
+    <w:p>
+      <w:pPr>
+        <w:jc w:val="center"/>
+      </w:pPr>
+    </w:p>
+    <w:p>
+      <w:pPr>
+        <w:jc w:val="center"/>
+      </w:pPr>
+      <w:proofErr w:type="spellStart"/>
+      <w:proofErr w:type="gramStart"/>
+      <w:r>
+        <w:rPr>
+          <w:highlight w:val="cyan"/>
+        </w:rPr>
+        <w:lastRenderedPageBreak/>
+        <w:t>ddd</w:t>
+      </w:r>
+      <w:proofErr w:type="spellEnd"/>
+      <w:proofErr w:type="gramEnd"/>
+    </w:p>
+    <w:p>
+      <w:pPr>
+        <w:pStyle w:val="ListParagraph"/>
+        <w:numPr>
+          <w:ilvl w:val="0"/>
+          <w:numId w:val="2"/>
+        </w:numPr>
+      </w:pPr>
+      <w:proofErr w:type="spellStart"/>
+      <w:r>
+        <w:t>dd</w:t>
+      </w:r>
+      <w:proofErr w:type="spellEnd"/>
     </w:p>
     <w:p>
       <w:pPr>
@@ -3785,7 +8468,7 @@
     <w:p/>
     <w:sectPr>
       <w:pgSz w:w="11906" w:h="16838"/>
-      <w:pgMar w:top="1440" w:right="1440" w:bottom="1440" w:left="1440" w:header="708" w:footer="708" w:gutter="0"/>
+      <w:pgMar w:top="1276" w:right="1558" w:bottom="1440" w:left="1440" w:header="708" w:footer="708" w:gutter="0"/>
       <w:cols w:space="708"/>
       <w:docGrid w:linePitch="360"/>
     </w:sectPr>

</xml_diff>

<commit_message>
shaders in external files
</commit_message>
<xml_diff>
--- a/stepbystep.docx
+++ b/stepbystep.docx
@@ -555,7 +555,7 @@
             <v:imagedata r:id="rId5" o:title=""/>
             <w10:wrap type="topAndBottom"/>
           </v:shape>
-          <o:OLEObject Type="Embed" ProgID="Photoshop.Image.18" ShapeID="_x0000_s1026" DrawAspect="Content" ObjectID="_1607021679" r:id="rId6">
+          <o:OLEObject Type="Embed" ProgID="Photoshop.Image.18" ShapeID="_x0000_s1026" DrawAspect="Content" ObjectID="_1607026933" r:id="rId6">
             <o:FieldCodes>\s</o:FieldCodes>
           </o:OLEObject>
         </w:object>
@@ -580,7 +580,7 @@
             <v:imagedata r:id="rId7" o:title=""/>
             <w10:wrap type="topAndBottom"/>
           </v:shape>
-          <o:OLEObject Type="Embed" ProgID="Photoshop.Image.18" ShapeID="_x0000_s1029" DrawAspect="Content" ObjectID="_1607021680" r:id="rId8">
+          <o:OLEObject Type="Embed" ProgID="Photoshop.Image.18" ShapeID="_x0000_s1029" DrawAspect="Content" ObjectID="_1607026934" r:id="rId8">
             <o:FieldCodes>\s</o:FieldCodes>
           </o:OLEObject>
         </w:object>
@@ -4820,8 +4820,6 @@
       <w:r>
         <w:t>:</w:t>
       </w:r>
-      <w:bookmarkStart w:id="1" w:name="_GoBack"/>
-      <w:bookmarkEnd w:id="1"/>
     </w:p>
     <w:p>
       <w:pPr>
@@ -8415,10 +8413,22 @@
           <w:highlight w:val="cyan"/>
         </w:rPr>
         <w:lastRenderedPageBreak/>
-        <w:t>ddd</w:t>
+        <w:t>sh</w:t>
+      </w:r>
+      <w:r>
+        <w:rPr>
+          <w:highlight w:val="cyan"/>
+        </w:rPr>
+        <w:t>aders</w:t>
       </w:r>
       <w:proofErr w:type="spellEnd"/>
       <w:proofErr w:type="gramEnd"/>
+      <w:r>
+        <w:rPr>
+          <w:highlight w:val="cyan"/>
+        </w:rPr>
+        <w:t xml:space="preserve"> in external files</w:t>
+      </w:r>
     </w:p>
     <w:p>
       <w:pPr>
@@ -8428,9 +8438,962 @@
           <w:numId w:val="2"/>
         </w:numPr>
       </w:pPr>
-      <w:proofErr w:type="spellStart"/>
-      <w:r>
-        <w:t>dd</w:t>
+      <w:r>
+        <w:t>Needs several includes:</w:t>
+      </w:r>
+    </w:p>
+    <w:p>
+      <w:pPr>
+        <w:autoSpaceDE w:val="0"/>
+        <w:autoSpaceDN w:val="0"/>
+        <w:adjustRightInd w:val="0"/>
+        <w:spacing w:after="0" w:line="240" w:lineRule="auto"/>
+        <w:ind w:left="1134"/>
+        <w:rPr>
+          <w:rFonts w:ascii="Consolas" w:hAnsi="Consolas" w:cs="Consolas"/>
+          <w:color w:val="000000"/>
+          <w:sz w:val="19"/>
+          <w:szCs w:val="19"/>
+        </w:rPr>
+      </w:pPr>
+      <w:r>
+        <w:rPr>
+          <w:rFonts w:ascii="Consolas" w:hAnsi="Consolas" w:cs="Consolas"/>
+          <w:color w:val="808080"/>
+          <w:sz w:val="19"/>
+          <w:szCs w:val="19"/>
+        </w:rPr>
+        <w:t>#include</w:t>
+      </w:r>
+      <w:r>
+        <w:rPr>
+          <w:rFonts w:ascii="Consolas" w:hAnsi="Consolas" w:cs="Consolas"/>
+          <w:color w:val="000000"/>
+          <w:sz w:val="19"/>
+          <w:szCs w:val="19"/>
+        </w:rPr>
+        <w:t xml:space="preserve"> </w:t>
+      </w:r>
+      <w:r>
+        <w:rPr>
+          <w:rFonts w:ascii="Consolas" w:hAnsi="Consolas" w:cs="Consolas"/>
+          <w:color w:val="A31515"/>
+          <w:sz w:val="19"/>
+          <w:szCs w:val="19"/>
+        </w:rPr>
+        <w:t>&lt;</w:t>
+      </w:r>
+      <w:proofErr w:type="spellStart"/>
+      <w:r>
+        <w:rPr>
+          <w:rFonts w:ascii="Consolas" w:hAnsi="Consolas" w:cs="Consolas"/>
+          <w:color w:val="A31515"/>
+          <w:sz w:val="19"/>
+          <w:szCs w:val="19"/>
+        </w:rPr>
+        <w:t>iostream</w:t>
+      </w:r>
+      <w:proofErr w:type="spellEnd"/>
+      <w:r>
+        <w:rPr>
+          <w:rFonts w:ascii="Consolas" w:hAnsi="Consolas" w:cs="Consolas"/>
+          <w:color w:val="A31515"/>
+          <w:sz w:val="19"/>
+          <w:szCs w:val="19"/>
+        </w:rPr>
+        <w:t>&gt;</w:t>
+      </w:r>
+    </w:p>
+    <w:p>
+      <w:pPr>
+        <w:autoSpaceDE w:val="0"/>
+        <w:autoSpaceDN w:val="0"/>
+        <w:adjustRightInd w:val="0"/>
+        <w:spacing w:after="0" w:line="240" w:lineRule="auto"/>
+        <w:ind w:left="1134"/>
+        <w:rPr>
+          <w:rFonts w:ascii="Consolas" w:hAnsi="Consolas" w:cs="Consolas"/>
+          <w:color w:val="000000"/>
+          <w:sz w:val="19"/>
+          <w:szCs w:val="19"/>
+        </w:rPr>
+      </w:pPr>
+      <w:r>
+        <w:rPr>
+          <w:rFonts w:ascii="Consolas" w:hAnsi="Consolas" w:cs="Consolas"/>
+          <w:color w:val="808080"/>
+          <w:sz w:val="19"/>
+          <w:szCs w:val="19"/>
+        </w:rPr>
+        <w:t>#include</w:t>
+      </w:r>
+      <w:r>
+        <w:rPr>
+          <w:rFonts w:ascii="Consolas" w:hAnsi="Consolas" w:cs="Consolas"/>
+          <w:color w:val="000000"/>
+          <w:sz w:val="19"/>
+          <w:szCs w:val="19"/>
+        </w:rPr>
+        <w:t xml:space="preserve"> </w:t>
+      </w:r>
+      <w:r>
+        <w:rPr>
+          <w:rFonts w:ascii="Consolas" w:hAnsi="Consolas" w:cs="Consolas"/>
+          <w:color w:val="A31515"/>
+          <w:sz w:val="19"/>
+          <w:szCs w:val="19"/>
+        </w:rPr>
+        <w:t>&lt;</w:t>
+      </w:r>
+      <w:proofErr w:type="spellStart"/>
+      <w:r>
+        <w:rPr>
+          <w:rFonts w:ascii="Consolas" w:hAnsi="Consolas" w:cs="Consolas"/>
+          <w:color w:val="A31515"/>
+          <w:sz w:val="19"/>
+          <w:szCs w:val="19"/>
+        </w:rPr>
+        <w:t>fstream</w:t>
+      </w:r>
+      <w:proofErr w:type="spellEnd"/>
+      <w:r>
+        <w:rPr>
+          <w:rFonts w:ascii="Consolas" w:hAnsi="Consolas" w:cs="Consolas"/>
+          <w:color w:val="A31515"/>
+          <w:sz w:val="19"/>
+          <w:szCs w:val="19"/>
+        </w:rPr>
+        <w:t>&gt;</w:t>
+      </w:r>
+    </w:p>
+    <w:p>
+      <w:pPr>
+        <w:ind w:left="1134"/>
+      </w:pPr>
+      <w:r>
+        <w:rPr>
+          <w:rFonts w:ascii="Consolas" w:hAnsi="Consolas" w:cs="Consolas"/>
+          <w:color w:val="808080"/>
+          <w:sz w:val="19"/>
+          <w:szCs w:val="19"/>
+        </w:rPr>
+        <w:t>#include</w:t>
+      </w:r>
+      <w:r>
+        <w:rPr>
+          <w:rFonts w:ascii="Consolas" w:hAnsi="Consolas" w:cs="Consolas"/>
+          <w:color w:val="000000"/>
+          <w:sz w:val="19"/>
+          <w:szCs w:val="19"/>
+        </w:rPr>
+        <w:t xml:space="preserve"> </w:t>
+      </w:r>
+      <w:r>
+        <w:rPr>
+          <w:rFonts w:ascii="Consolas" w:hAnsi="Consolas" w:cs="Consolas"/>
+          <w:color w:val="A31515"/>
+          <w:sz w:val="19"/>
+          <w:szCs w:val="19"/>
+        </w:rPr>
+        <w:t>&lt;string&gt;</w:t>
+      </w:r>
+    </w:p>
+    <w:p>
+      <w:pPr>
+        <w:pStyle w:val="ListParagraph"/>
+        <w:numPr>
+          <w:ilvl w:val="0"/>
+          <w:numId w:val="2"/>
+        </w:numPr>
+      </w:pPr>
+      <w:r>
+        <w:t xml:space="preserve">Following function takes file link and </w:t>
+      </w:r>
+      <w:proofErr w:type="spellStart"/>
+      <w:r>
+        <w:t>returnes</w:t>
+      </w:r>
+      <w:proofErr w:type="spellEnd"/>
+      <w:r>
+        <w:t xml:space="preserve"> string:</w:t>
+      </w:r>
+    </w:p>
+    <w:p>
+      <w:pPr>
+        <w:autoSpaceDE w:val="0"/>
+        <w:autoSpaceDN w:val="0"/>
+        <w:adjustRightInd w:val="0"/>
+        <w:spacing w:after="0" w:line="240" w:lineRule="auto"/>
+        <w:ind w:left="851"/>
+        <w:rPr>
+          <w:rFonts w:ascii="Consolas" w:hAnsi="Consolas" w:cs="Consolas"/>
+          <w:color w:val="000000"/>
+          <w:sz w:val="19"/>
+          <w:szCs w:val="19"/>
+        </w:rPr>
+      </w:pPr>
+      <w:proofErr w:type="spellStart"/>
+      <w:proofErr w:type="gramStart"/>
+      <w:r>
+        <w:rPr>
+          <w:rFonts w:ascii="Consolas" w:hAnsi="Consolas" w:cs="Consolas"/>
+          <w:color w:val="000000"/>
+          <w:sz w:val="19"/>
+          <w:szCs w:val="19"/>
+        </w:rPr>
+        <w:t>std</w:t>
+      </w:r>
+      <w:proofErr w:type="spellEnd"/>
+      <w:r>
+        <w:rPr>
+          <w:rFonts w:ascii="Consolas" w:hAnsi="Consolas" w:cs="Consolas"/>
+          <w:color w:val="000000"/>
+          <w:sz w:val="19"/>
+          <w:szCs w:val="19"/>
+        </w:rPr>
+        <w:t>::</w:t>
+      </w:r>
+      <w:r>
+        <w:rPr>
+          <w:rFonts w:ascii="Consolas" w:hAnsi="Consolas" w:cs="Consolas"/>
+          <w:color w:val="2B91AF"/>
+          <w:sz w:val="19"/>
+          <w:szCs w:val="19"/>
+        </w:rPr>
+        <w:t>string</w:t>
+      </w:r>
+      <w:proofErr w:type="gramEnd"/>
+      <w:r>
+        <w:rPr>
+          <w:rFonts w:ascii="Consolas" w:hAnsi="Consolas" w:cs="Consolas"/>
+          <w:color w:val="000000"/>
+          <w:sz w:val="19"/>
+          <w:szCs w:val="19"/>
+        </w:rPr>
+        <w:t xml:space="preserve"> </w:t>
+      </w:r>
+      <w:proofErr w:type="spellStart"/>
+      <w:r>
+        <w:rPr>
+          <w:rFonts w:ascii="Consolas" w:hAnsi="Consolas" w:cs="Consolas"/>
+          <w:color w:val="000000"/>
+          <w:sz w:val="19"/>
+          <w:szCs w:val="19"/>
+        </w:rPr>
+        <w:t>SringFromFile</w:t>
+      </w:r>
+      <w:proofErr w:type="spellEnd"/>
+      <w:r>
+        <w:rPr>
+          <w:rFonts w:ascii="Consolas" w:hAnsi="Consolas" w:cs="Consolas"/>
+          <w:color w:val="000000"/>
+          <w:sz w:val="19"/>
+          <w:szCs w:val="19"/>
+        </w:rPr>
+        <w:t>(</w:t>
+      </w:r>
+      <w:proofErr w:type="spellStart"/>
+      <w:r>
+        <w:rPr>
+          <w:rFonts w:ascii="Consolas" w:hAnsi="Consolas" w:cs="Consolas"/>
+          <w:color w:val="0000FF"/>
+          <w:sz w:val="19"/>
+          <w:szCs w:val="19"/>
+        </w:rPr>
+        <w:t>const</w:t>
+      </w:r>
+      <w:proofErr w:type="spellEnd"/>
+      <w:r>
+        <w:rPr>
+          <w:rFonts w:ascii="Consolas" w:hAnsi="Consolas" w:cs="Consolas"/>
+          <w:color w:val="000000"/>
+          <w:sz w:val="19"/>
+          <w:szCs w:val="19"/>
+        </w:rPr>
+        <w:t xml:space="preserve"> </w:t>
+      </w:r>
+      <w:proofErr w:type="spellStart"/>
+      <w:r>
+        <w:rPr>
+          <w:rFonts w:ascii="Consolas" w:hAnsi="Consolas" w:cs="Consolas"/>
+          <w:color w:val="000000"/>
+          <w:sz w:val="19"/>
+          <w:szCs w:val="19"/>
+        </w:rPr>
+        <w:t>std</w:t>
+      </w:r>
+      <w:proofErr w:type="spellEnd"/>
+      <w:r>
+        <w:rPr>
+          <w:rFonts w:ascii="Consolas" w:hAnsi="Consolas" w:cs="Consolas"/>
+          <w:color w:val="000000"/>
+          <w:sz w:val="19"/>
+          <w:szCs w:val="19"/>
+        </w:rPr>
+        <w:t>::</w:t>
+      </w:r>
+      <w:r>
+        <w:rPr>
+          <w:rFonts w:ascii="Consolas" w:hAnsi="Consolas" w:cs="Consolas"/>
+          <w:color w:val="2B91AF"/>
+          <w:sz w:val="19"/>
+          <w:szCs w:val="19"/>
+        </w:rPr>
+        <w:t>string</w:t>
+      </w:r>
+      <w:r>
+        <w:rPr>
+          <w:rFonts w:ascii="Consolas" w:hAnsi="Consolas" w:cs="Consolas"/>
+          <w:color w:val="000000"/>
+          <w:sz w:val="19"/>
+          <w:szCs w:val="19"/>
+        </w:rPr>
+        <w:t xml:space="preserve">&amp; </w:t>
+      </w:r>
+      <w:proofErr w:type="spellStart"/>
+      <w:r>
+        <w:rPr>
+          <w:rFonts w:ascii="Consolas" w:hAnsi="Consolas" w:cs="Consolas"/>
+          <w:color w:val="808080"/>
+          <w:sz w:val="19"/>
+          <w:szCs w:val="19"/>
+        </w:rPr>
+        <w:t>file_link</w:t>
+      </w:r>
+      <w:proofErr w:type="spellEnd"/>
+      <w:r>
+        <w:rPr>
+          <w:rFonts w:ascii="Consolas" w:hAnsi="Consolas" w:cs="Consolas"/>
+          <w:color w:val="000000"/>
+          <w:sz w:val="19"/>
+          <w:szCs w:val="19"/>
+        </w:rPr>
+        <w:t>)</w:t>
+      </w:r>
+    </w:p>
+    <w:p>
+      <w:pPr>
+        <w:autoSpaceDE w:val="0"/>
+        <w:autoSpaceDN w:val="0"/>
+        <w:adjustRightInd w:val="0"/>
+        <w:spacing w:after="0" w:line="240" w:lineRule="auto"/>
+        <w:ind w:left="851"/>
+        <w:rPr>
+          <w:rFonts w:ascii="Consolas" w:hAnsi="Consolas" w:cs="Consolas"/>
+          <w:color w:val="000000"/>
+          <w:sz w:val="19"/>
+          <w:szCs w:val="19"/>
+        </w:rPr>
+      </w:pPr>
+      <w:r>
+        <w:rPr>
+          <w:rFonts w:ascii="Consolas" w:hAnsi="Consolas" w:cs="Consolas"/>
+          <w:color w:val="000000"/>
+          <w:sz w:val="19"/>
+          <w:szCs w:val="19"/>
+        </w:rPr>
+        <w:t>{</w:t>
+      </w:r>
+    </w:p>
+    <w:p>
+      <w:pPr>
+        <w:autoSpaceDE w:val="0"/>
+        <w:autoSpaceDN w:val="0"/>
+        <w:adjustRightInd w:val="0"/>
+        <w:spacing w:after="0" w:line="240" w:lineRule="auto"/>
+        <w:ind w:left="851"/>
+        <w:rPr>
+          <w:rFonts w:ascii="Consolas" w:hAnsi="Consolas" w:cs="Consolas"/>
+          <w:color w:val="000000"/>
+          <w:sz w:val="19"/>
+          <w:szCs w:val="19"/>
+        </w:rPr>
+      </w:pPr>
+      <w:r>
+        <w:rPr>
+          <w:rFonts w:ascii="Consolas" w:hAnsi="Consolas" w:cs="Consolas"/>
+          <w:color w:val="000000"/>
+          <w:sz w:val="19"/>
+          <w:szCs w:val="19"/>
+        </w:rPr>
+        <w:tab/>
+      </w:r>
+      <w:proofErr w:type="spellStart"/>
+      <w:proofErr w:type="gramStart"/>
+      <w:r>
+        <w:rPr>
+          <w:rFonts w:ascii="Consolas" w:hAnsi="Consolas" w:cs="Consolas"/>
+          <w:color w:val="000000"/>
+          <w:sz w:val="19"/>
+          <w:szCs w:val="19"/>
+        </w:rPr>
+        <w:t>std</w:t>
+      </w:r>
+      <w:proofErr w:type="spellEnd"/>
+      <w:r>
+        <w:rPr>
+          <w:rFonts w:ascii="Consolas" w:hAnsi="Consolas" w:cs="Consolas"/>
+          <w:color w:val="000000"/>
+          <w:sz w:val="19"/>
+          <w:szCs w:val="19"/>
+        </w:rPr>
+        <w:t>::</w:t>
+      </w:r>
+      <w:proofErr w:type="spellStart"/>
+      <w:r>
+        <w:rPr>
+          <w:rFonts w:ascii="Consolas" w:hAnsi="Consolas" w:cs="Consolas"/>
+          <w:color w:val="2B91AF"/>
+          <w:sz w:val="19"/>
+          <w:szCs w:val="19"/>
+        </w:rPr>
+        <w:t>ifstream</w:t>
+      </w:r>
+      <w:proofErr w:type="spellEnd"/>
+      <w:proofErr w:type="gramEnd"/>
+      <w:r>
+        <w:rPr>
+          <w:rFonts w:ascii="Consolas" w:hAnsi="Consolas" w:cs="Consolas"/>
+          <w:color w:val="000000"/>
+          <w:sz w:val="19"/>
+          <w:szCs w:val="19"/>
+        </w:rPr>
+        <w:t xml:space="preserve"> ifs(</w:t>
+      </w:r>
+      <w:proofErr w:type="spellStart"/>
+      <w:r>
+        <w:rPr>
+          <w:rFonts w:ascii="Consolas" w:hAnsi="Consolas" w:cs="Consolas"/>
+          <w:color w:val="808080"/>
+          <w:sz w:val="19"/>
+          <w:szCs w:val="19"/>
+        </w:rPr>
+        <w:t>file_link</w:t>
+      </w:r>
+      <w:proofErr w:type="spellEnd"/>
+      <w:r>
+        <w:rPr>
+          <w:rFonts w:ascii="Consolas" w:hAnsi="Consolas" w:cs="Consolas"/>
+          <w:color w:val="000000"/>
+          <w:sz w:val="19"/>
+          <w:szCs w:val="19"/>
+        </w:rPr>
+        <w:t>);</w:t>
+      </w:r>
+    </w:p>
+    <w:p>
+      <w:pPr>
+        <w:autoSpaceDE w:val="0"/>
+        <w:autoSpaceDN w:val="0"/>
+        <w:adjustRightInd w:val="0"/>
+        <w:spacing w:after="0" w:line="240" w:lineRule="auto"/>
+        <w:ind w:left="851"/>
+        <w:rPr>
+          <w:rFonts w:ascii="Consolas" w:hAnsi="Consolas" w:cs="Consolas"/>
+          <w:color w:val="000000"/>
+          <w:sz w:val="19"/>
+          <w:szCs w:val="19"/>
+        </w:rPr>
+      </w:pPr>
+      <w:r>
+        <w:rPr>
+          <w:rFonts w:ascii="Consolas" w:hAnsi="Consolas" w:cs="Consolas"/>
+          <w:color w:val="000000"/>
+          <w:sz w:val="19"/>
+          <w:szCs w:val="19"/>
+        </w:rPr>
+        <w:tab/>
+      </w:r>
+      <w:proofErr w:type="spellStart"/>
+      <w:proofErr w:type="gramStart"/>
+      <w:r>
+        <w:rPr>
+          <w:rFonts w:ascii="Consolas" w:hAnsi="Consolas" w:cs="Consolas"/>
+          <w:color w:val="000000"/>
+          <w:sz w:val="19"/>
+          <w:szCs w:val="19"/>
+        </w:rPr>
+        <w:t>std</w:t>
+      </w:r>
+      <w:proofErr w:type="spellEnd"/>
+      <w:r>
+        <w:rPr>
+          <w:rFonts w:ascii="Consolas" w:hAnsi="Consolas" w:cs="Consolas"/>
+          <w:color w:val="000000"/>
+          <w:sz w:val="19"/>
+          <w:szCs w:val="19"/>
+        </w:rPr>
+        <w:t>::</w:t>
+      </w:r>
+      <w:r>
+        <w:rPr>
+          <w:rFonts w:ascii="Consolas" w:hAnsi="Consolas" w:cs="Consolas"/>
+          <w:color w:val="2B91AF"/>
+          <w:sz w:val="19"/>
+          <w:szCs w:val="19"/>
+        </w:rPr>
+        <w:t>string</w:t>
+      </w:r>
+      <w:proofErr w:type="gramEnd"/>
+      <w:r>
+        <w:rPr>
+          <w:rFonts w:ascii="Consolas" w:hAnsi="Consolas" w:cs="Consolas"/>
+          <w:color w:val="000000"/>
+          <w:sz w:val="19"/>
+          <w:szCs w:val="19"/>
+        </w:rPr>
+        <w:t xml:space="preserve"> s;</w:t>
+      </w:r>
+    </w:p>
+    <w:p>
+      <w:pPr>
+        <w:autoSpaceDE w:val="0"/>
+        <w:autoSpaceDN w:val="0"/>
+        <w:adjustRightInd w:val="0"/>
+        <w:spacing w:after="0" w:line="240" w:lineRule="auto"/>
+        <w:ind w:left="851"/>
+        <w:rPr>
+          <w:rFonts w:ascii="Consolas" w:hAnsi="Consolas" w:cs="Consolas"/>
+          <w:color w:val="000000"/>
+          <w:sz w:val="19"/>
+          <w:szCs w:val="19"/>
+        </w:rPr>
+      </w:pPr>
+      <w:r>
+        <w:rPr>
+          <w:rFonts w:ascii="Consolas" w:hAnsi="Consolas" w:cs="Consolas"/>
+          <w:color w:val="000000"/>
+          <w:sz w:val="19"/>
+          <w:szCs w:val="19"/>
+        </w:rPr>
+        <w:tab/>
+      </w:r>
+      <w:proofErr w:type="spellStart"/>
+      <w:r>
+        <w:rPr>
+          <w:rFonts w:ascii="Consolas" w:hAnsi="Consolas" w:cs="Consolas"/>
+          <w:color w:val="000000"/>
+          <w:sz w:val="19"/>
+          <w:szCs w:val="19"/>
+        </w:rPr>
+        <w:t>std</w:t>
+      </w:r>
+      <w:proofErr w:type="spellEnd"/>
+      <w:r>
+        <w:rPr>
+          <w:rFonts w:ascii="Consolas" w:hAnsi="Consolas" w:cs="Consolas"/>
+          <w:color w:val="000000"/>
+          <w:sz w:val="19"/>
+          <w:szCs w:val="19"/>
+        </w:rPr>
+        <w:t>::</w:t>
+      </w:r>
+      <w:proofErr w:type="spellStart"/>
+      <w:proofErr w:type="gramStart"/>
+      <w:r>
+        <w:rPr>
+          <w:rFonts w:ascii="Consolas" w:hAnsi="Consolas" w:cs="Consolas"/>
+          <w:color w:val="000000"/>
+          <w:sz w:val="19"/>
+          <w:szCs w:val="19"/>
+        </w:rPr>
+        <w:t>getline</w:t>
+      </w:r>
+      <w:proofErr w:type="spellEnd"/>
+      <w:r>
+        <w:rPr>
+          <w:rFonts w:ascii="Consolas" w:hAnsi="Consolas" w:cs="Consolas"/>
+          <w:color w:val="000000"/>
+          <w:sz w:val="19"/>
+          <w:szCs w:val="19"/>
+        </w:rPr>
+        <w:t>(</w:t>
+      </w:r>
+      <w:proofErr w:type="gramEnd"/>
+      <w:r>
+        <w:rPr>
+          <w:rFonts w:ascii="Consolas" w:hAnsi="Consolas" w:cs="Consolas"/>
+          <w:color w:val="000000"/>
+          <w:sz w:val="19"/>
+          <w:szCs w:val="19"/>
+        </w:rPr>
+        <w:t>ifs, s, (</w:t>
+      </w:r>
+      <w:r>
+        <w:rPr>
+          <w:rFonts w:ascii="Consolas" w:hAnsi="Consolas" w:cs="Consolas"/>
+          <w:color w:val="0000FF"/>
+          <w:sz w:val="19"/>
+          <w:szCs w:val="19"/>
+        </w:rPr>
+        <w:t>char</w:t>
+      </w:r>
+      <w:r>
+        <w:rPr>
+          <w:rFonts w:ascii="Consolas" w:hAnsi="Consolas" w:cs="Consolas"/>
+          <w:color w:val="000000"/>
+          <w:sz w:val="19"/>
+          <w:szCs w:val="19"/>
+        </w:rPr>
+        <w:t>)</w:t>
+      </w:r>
+      <w:proofErr w:type="spellStart"/>
+      <w:r>
+        <w:rPr>
+          <w:rFonts w:ascii="Consolas" w:hAnsi="Consolas" w:cs="Consolas"/>
+          <w:color w:val="000000"/>
+          <w:sz w:val="19"/>
+          <w:szCs w:val="19"/>
+        </w:rPr>
+        <w:t>ifs.eof</w:t>
+      </w:r>
+      <w:proofErr w:type="spellEnd"/>
+      <w:r>
+        <w:rPr>
+          <w:rFonts w:ascii="Consolas" w:hAnsi="Consolas" w:cs="Consolas"/>
+          <w:color w:val="000000"/>
+          <w:sz w:val="19"/>
+          <w:szCs w:val="19"/>
+        </w:rPr>
+        <w:t>());</w:t>
+      </w:r>
+    </w:p>
+    <w:p>
+      <w:pPr>
+        <w:autoSpaceDE w:val="0"/>
+        <w:autoSpaceDN w:val="0"/>
+        <w:adjustRightInd w:val="0"/>
+        <w:spacing w:after="0" w:line="240" w:lineRule="auto"/>
+        <w:ind w:left="851"/>
+        <w:rPr>
+          <w:rFonts w:ascii="Consolas" w:hAnsi="Consolas" w:cs="Consolas"/>
+          <w:color w:val="000000"/>
+          <w:sz w:val="19"/>
+          <w:szCs w:val="19"/>
+        </w:rPr>
+      </w:pPr>
+      <w:r>
+        <w:rPr>
+          <w:rFonts w:ascii="Consolas" w:hAnsi="Consolas" w:cs="Consolas"/>
+          <w:color w:val="000000"/>
+          <w:sz w:val="19"/>
+          <w:szCs w:val="19"/>
+        </w:rPr>
+        <w:tab/>
+      </w:r>
+      <w:proofErr w:type="gramStart"/>
+      <w:r>
+        <w:rPr>
+          <w:rFonts w:ascii="Consolas" w:hAnsi="Consolas" w:cs="Consolas"/>
+          <w:color w:val="0000FF"/>
+          <w:sz w:val="19"/>
+          <w:szCs w:val="19"/>
+        </w:rPr>
+        <w:t>return</w:t>
+      </w:r>
+      <w:proofErr w:type="gramEnd"/>
+      <w:r>
+        <w:rPr>
+          <w:rFonts w:ascii="Consolas" w:hAnsi="Consolas" w:cs="Consolas"/>
+          <w:color w:val="000000"/>
+          <w:sz w:val="19"/>
+          <w:szCs w:val="19"/>
+        </w:rPr>
+        <w:t xml:space="preserve"> s;</w:t>
+      </w:r>
+    </w:p>
+    <w:p>
+      <w:pPr>
+        <w:ind w:left="851"/>
+      </w:pPr>
+      <w:r>
+        <w:rPr>
+          <w:rFonts w:ascii="Consolas" w:hAnsi="Consolas" w:cs="Consolas"/>
+          <w:color w:val="000000"/>
+          <w:sz w:val="19"/>
+          <w:szCs w:val="19"/>
+        </w:rPr>
+        <w:t>}</w:t>
+      </w:r>
+    </w:p>
+    <w:p>
+      <w:pPr>
+        <w:pStyle w:val="ListParagraph"/>
+        <w:numPr>
+          <w:ilvl w:val="0"/>
+          <w:numId w:val="2"/>
+        </w:numPr>
+      </w:pPr>
+      <w:r>
+        <w:t>“</w:t>
+      </w:r>
+      <w:proofErr w:type="spellStart"/>
+      <w:r>
+        <w:t>shader</w:t>
+      </w:r>
+      <w:proofErr w:type="spellEnd"/>
+      <w:r>
+        <w:t xml:space="preserve">” variable line is changed to: </w:t>
+      </w:r>
+    </w:p>
+    <w:p>
+      <w:pPr>
+        <w:autoSpaceDE w:val="0"/>
+        <w:autoSpaceDN w:val="0"/>
+        <w:adjustRightInd w:val="0"/>
+        <w:spacing w:after="0" w:line="240" w:lineRule="auto"/>
+        <w:ind w:left="851"/>
+        <w:rPr>
+          <w:rFonts w:ascii="Consolas" w:hAnsi="Consolas" w:cs="Consolas"/>
+          <w:color w:val="000000"/>
+          <w:sz w:val="19"/>
+          <w:szCs w:val="19"/>
+        </w:rPr>
+      </w:pPr>
+      <w:proofErr w:type="gramStart"/>
+      <w:r>
+        <w:rPr>
+          <w:rFonts w:ascii="Consolas" w:hAnsi="Consolas" w:cs="Consolas"/>
+          <w:color w:val="0000FF"/>
+          <w:sz w:val="19"/>
+          <w:szCs w:val="19"/>
+        </w:rPr>
+        <w:t>unsigned</w:t>
+      </w:r>
+      <w:proofErr w:type="gramEnd"/>
+      <w:r>
+        <w:rPr>
+          <w:rFonts w:ascii="Consolas" w:hAnsi="Consolas" w:cs="Consolas"/>
+          <w:color w:val="000000"/>
+          <w:sz w:val="19"/>
+          <w:szCs w:val="19"/>
+        </w:rPr>
+        <w:t xml:space="preserve"> </w:t>
+      </w:r>
+      <w:proofErr w:type="spellStart"/>
+      <w:r>
+        <w:rPr>
+          <w:rFonts w:ascii="Consolas" w:hAnsi="Consolas" w:cs="Consolas"/>
+          <w:color w:val="0000FF"/>
+          <w:sz w:val="19"/>
+          <w:szCs w:val="19"/>
+        </w:rPr>
+        <w:t>int</w:t>
+      </w:r>
+      <w:proofErr w:type="spellEnd"/>
+      <w:r>
+        <w:rPr>
+          <w:rFonts w:ascii="Consolas" w:hAnsi="Consolas" w:cs="Consolas"/>
+          <w:color w:val="000000"/>
+          <w:sz w:val="19"/>
+          <w:szCs w:val="19"/>
+        </w:rPr>
+        <w:t xml:space="preserve"> </w:t>
+      </w:r>
+      <w:proofErr w:type="spellStart"/>
+      <w:r>
+        <w:rPr>
+          <w:rFonts w:ascii="Consolas" w:hAnsi="Consolas" w:cs="Consolas"/>
+          <w:color w:val="000000"/>
+          <w:sz w:val="19"/>
+          <w:szCs w:val="19"/>
+        </w:rPr>
+        <w:t>shader</w:t>
+      </w:r>
+      <w:proofErr w:type="spellEnd"/>
+      <w:r>
+        <w:rPr>
+          <w:rFonts w:ascii="Consolas" w:hAnsi="Consolas" w:cs="Consolas"/>
+          <w:color w:val="000000"/>
+          <w:sz w:val="19"/>
+          <w:szCs w:val="19"/>
+        </w:rPr>
+        <w:t xml:space="preserve"> = </w:t>
+      </w:r>
+      <w:proofErr w:type="spellStart"/>
+      <w:r>
+        <w:rPr>
+          <w:rFonts w:ascii="Consolas" w:hAnsi="Consolas" w:cs="Consolas"/>
+          <w:color w:val="000000"/>
+          <w:sz w:val="19"/>
+          <w:szCs w:val="19"/>
+        </w:rPr>
+        <w:t>CreateShader</w:t>
+      </w:r>
+      <w:proofErr w:type="spellEnd"/>
+      <w:r>
+        <w:rPr>
+          <w:rFonts w:ascii="Consolas" w:hAnsi="Consolas" w:cs="Consolas"/>
+          <w:color w:val="000000"/>
+          <w:sz w:val="19"/>
+          <w:szCs w:val="19"/>
+        </w:rPr>
+        <w:t>(</w:t>
+      </w:r>
+      <w:proofErr w:type="spellStart"/>
+      <w:r>
+        <w:rPr>
+          <w:rFonts w:ascii="Consolas" w:hAnsi="Consolas" w:cs="Consolas"/>
+          <w:color w:val="000000"/>
+          <w:sz w:val="19"/>
+          <w:szCs w:val="19"/>
+        </w:rPr>
+        <w:t>SringFromFile</w:t>
+      </w:r>
+      <w:proofErr w:type="spellEnd"/>
+      <w:r>
+        <w:rPr>
+          <w:rFonts w:ascii="Consolas" w:hAnsi="Consolas" w:cs="Consolas"/>
+          <w:color w:val="000000"/>
+          <w:sz w:val="19"/>
+          <w:szCs w:val="19"/>
+        </w:rPr>
+        <w:t>(</w:t>
+      </w:r>
+      <w:r>
+        <w:rPr>
+          <w:rFonts w:ascii="Consolas" w:hAnsi="Consolas" w:cs="Consolas"/>
+          <w:color w:val="A31515"/>
+          <w:sz w:val="19"/>
+          <w:szCs w:val="19"/>
+        </w:rPr>
+        <w:t>"res/</w:t>
+      </w:r>
+      <w:proofErr w:type="spellStart"/>
+      <w:r>
+        <w:rPr>
+          <w:rFonts w:ascii="Consolas" w:hAnsi="Consolas" w:cs="Consolas"/>
+          <w:color w:val="A31515"/>
+          <w:sz w:val="19"/>
+          <w:szCs w:val="19"/>
+        </w:rPr>
+        <w:t>vertexShader.shader</w:t>
+      </w:r>
+      <w:proofErr w:type="spellEnd"/>
+      <w:r>
+        <w:rPr>
+          <w:rFonts w:ascii="Consolas" w:hAnsi="Consolas" w:cs="Consolas"/>
+          <w:color w:val="A31515"/>
+          <w:sz w:val="19"/>
+          <w:szCs w:val="19"/>
+        </w:rPr>
+        <w:t>"</w:t>
+      </w:r>
+      <w:r>
+        <w:rPr>
+          <w:rFonts w:ascii="Consolas" w:hAnsi="Consolas" w:cs="Consolas"/>
+          <w:color w:val="000000"/>
+          <w:sz w:val="19"/>
+          <w:szCs w:val="19"/>
+        </w:rPr>
+        <w:t xml:space="preserve">), </w:t>
+      </w:r>
+      <w:proofErr w:type="spellStart"/>
+      <w:r>
+        <w:rPr>
+          <w:rFonts w:ascii="Consolas" w:hAnsi="Consolas" w:cs="Consolas"/>
+          <w:color w:val="000000"/>
+          <w:sz w:val="19"/>
+          <w:szCs w:val="19"/>
+        </w:rPr>
+        <w:t>SringFromFile</w:t>
+      </w:r>
+      <w:proofErr w:type="spellEnd"/>
+      <w:r>
+        <w:rPr>
+          <w:rFonts w:ascii="Consolas" w:hAnsi="Consolas" w:cs="Consolas"/>
+          <w:color w:val="000000"/>
+          <w:sz w:val="19"/>
+          <w:szCs w:val="19"/>
+        </w:rPr>
+        <w:t>(</w:t>
+      </w:r>
+      <w:r>
+        <w:rPr>
+          <w:rFonts w:ascii="Consolas" w:hAnsi="Consolas" w:cs="Consolas"/>
+          <w:color w:val="A31515"/>
+          <w:sz w:val="19"/>
+          <w:szCs w:val="19"/>
+        </w:rPr>
+        <w:t>"res/</w:t>
+      </w:r>
+      <w:proofErr w:type="spellStart"/>
+      <w:r>
+        <w:rPr>
+          <w:rFonts w:ascii="Consolas" w:hAnsi="Consolas" w:cs="Consolas"/>
+          <w:color w:val="A31515"/>
+          <w:sz w:val="19"/>
+          <w:szCs w:val="19"/>
+        </w:rPr>
+        <w:t>fragmentShader.shader</w:t>
+      </w:r>
+      <w:proofErr w:type="spellEnd"/>
+      <w:r>
+        <w:rPr>
+          <w:rFonts w:ascii="Consolas" w:hAnsi="Consolas" w:cs="Consolas"/>
+          <w:color w:val="A31515"/>
+          <w:sz w:val="19"/>
+          <w:szCs w:val="19"/>
+        </w:rPr>
+        <w:t>"</w:t>
+      </w:r>
+      <w:r>
+        <w:rPr>
+          <w:rFonts w:ascii="Consolas" w:hAnsi="Consolas" w:cs="Consolas"/>
+          <w:color w:val="000000"/>
+          <w:sz w:val="19"/>
+          <w:szCs w:val="19"/>
+        </w:rPr>
+        <w:t>));</w:t>
+      </w:r>
+    </w:p>
+    <w:p>
+      <w:pPr>
+        <w:autoSpaceDE w:val="0"/>
+        <w:autoSpaceDN w:val="0"/>
+        <w:adjustRightInd w:val="0"/>
+        <w:spacing w:after="0" w:line="240" w:lineRule="auto"/>
+        <w:jc w:val="center"/>
+      </w:pPr>
+    </w:p>
+    <w:p>
+      <w:pPr>
+        <w:autoSpaceDE w:val="0"/>
+        <w:autoSpaceDN w:val="0"/>
+        <w:adjustRightInd w:val="0"/>
+        <w:spacing w:after="0" w:line="240" w:lineRule="auto"/>
+        <w:jc w:val="center"/>
+        <w:rPr>
+          <w:rFonts w:ascii="Consolas" w:hAnsi="Consolas" w:cs="Consolas"/>
+          <w:color w:val="000000"/>
+          <w:sz w:val="19"/>
+          <w:szCs w:val="19"/>
+        </w:rPr>
+      </w:pPr>
+      <w:proofErr w:type="spellStart"/>
+      <w:proofErr w:type="gramStart"/>
+      <w:r>
+        <w:rPr>
+          <w:highlight w:val="cyan"/>
+        </w:rPr>
+        <w:t>fff</w:t>
+      </w:r>
+      <w:bookmarkStart w:id="1" w:name="_GoBack"/>
+      <w:bookmarkEnd w:id="1"/>
+      <w:proofErr w:type="spellEnd"/>
+      <w:proofErr w:type="gramEnd"/>
+    </w:p>
+    <w:p>
+      <w:pPr>
+        <w:pStyle w:val="ListParagraph"/>
+        <w:numPr>
+          <w:ilvl w:val="0"/>
+          <w:numId w:val="2"/>
+        </w:numPr>
+      </w:pPr>
+      <w:proofErr w:type="spellStart"/>
+      <w:r>
+        <w:t>ff</w:t>
       </w:r>
       <w:proofErr w:type="spellEnd"/>
     </w:p>

</xml_diff>

<commit_message>
Dealing with Errors in OpenGL (video 10)
</commit_message>
<xml_diff>
--- a/stepbystep.docx
+++ b/stepbystep.docx
@@ -555,7 +555,7 @@
             <v:imagedata r:id="rId5" o:title=""/>
             <w10:wrap type="topAndBottom"/>
           </v:shape>
-          <o:OLEObject Type="Embed" ProgID="Photoshop.Image.18" ShapeID="_x0000_s1026" DrawAspect="Content" ObjectID="_1607031414" r:id="rId6">
+          <o:OLEObject Type="Embed" ProgID="Photoshop.Image.18" ShapeID="_x0000_s1026" DrawAspect="Content" ObjectID="_1607061322" r:id="rId6">
             <o:FieldCodes>\s</o:FieldCodes>
           </o:OLEObject>
         </w:object>
@@ -580,7 +580,7 @@
             <v:imagedata r:id="rId7" o:title=""/>
             <w10:wrap type="topAndBottom"/>
           </v:shape>
-          <o:OLEObject Type="Embed" ProgID="Photoshop.Image.18" ShapeID="_x0000_s1029" DrawAspect="Content" ObjectID="_1607031415" r:id="rId8">
+          <o:OLEObject Type="Embed" ProgID="Photoshop.Image.18" ShapeID="_x0000_s1029" DrawAspect="Content" ObjectID="_1607061323" r:id="rId8">
             <o:FieldCodes>\s</o:FieldCodes>
           </o:OLEObject>
         </w:object>
@@ -2976,18 +2976,7 @@
           <w:szCs w:val="19"/>
           <w:highlight w:val="cyan"/>
         </w:rPr>
-        <w:t xml:space="preserve">Draw Triangle with </w:t>
-      </w:r>
-      <w:r>
-        <w:rPr>
-          <w:rFonts w:ascii="Consolas" w:hAnsi="Consolas" w:cs="Consolas"/>
-          <w:b/>
-          <w:color w:val="000000"/>
-          <w:sz w:val="19"/>
-          <w:szCs w:val="19"/>
-          <w:highlight w:val="cyan"/>
-        </w:rPr>
-        <w:t>GLEW</w:t>
+        <w:t>Draw Triangle with GLEW</w:t>
       </w:r>
     </w:p>
     <w:p>
@@ -3843,16 +3832,7 @@
           <w:sz w:val="19"/>
           <w:szCs w:val="19"/>
         </w:rPr>
-        <w:t>//type, start position, number of vertexes</w:t>
-      </w:r>
-      <w:r>
-        <w:rPr>
-          <w:rFonts w:ascii="Consolas" w:hAnsi="Consolas" w:cs="Consolas"/>
-          <w:color w:val="008000"/>
-          <w:sz w:val="19"/>
-          <w:szCs w:val="19"/>
-        </w:rPr>
-        <w:t xml:space="preserve">. </w:t>
+        <w:t xml:space="preserve">//type, start position, number of vertexes. </w:t>
       </w:r>
       <w:r>
         <w:rPr>
@@ -8406,13 +8386,7 @@
         </w:numPr>
       </w:pPr>
       <w:r>
-        <w:t>Add following lines (</w:t>
-      </w:r>
-      <w:r>
-        <w:t>after</w:t>
-      </w:r>
-      <w:r>
-        <w:t xml:space="preserve"> the loop):</w:t>
+        <w:t>Add following lines (after the loop):</w:t>
       </w:r>
     </w:p>
     <w:p>
@@ -10656,16 +10630,7 @@
           <w:sz w:val="19"/>
           <w:szCs w:val="19"/>
         </w:rPr>
-        <w:t>,0,3);</w:t>
-      </w:r>
-      <w:r>
-        <w:rPr>
-          <w:rFonts w:ascii="Consolas" w:hAnsi="Consolas" w:cs="Consolas"/>
-          <w:color w:val="000000"/>
-          <w:sz w:val="19"/>
-          <w:szCs w:val="19"/>
-        </w:rPr>
-        <w:t>” to:</w:t>
+        <w:t>,0,3);” to:</w:t>
       </w:r>
     </w:p>
     <w:p>
@@ -10774,27 +10739,72 @@
       <w:pPr>
         <w:pStyle w:val="ListParagraph"/>
         <w:jc w:val="center"/>
-      </w:pPr>
-      <w:r>
         <w:rPr>
           <w:highlight w:val="cyan"/>
         </w:rPr>
+      </w:pPr>
+      <w:r>
+        <w:rPr>
+          <w:highlight w:val="cyan"/>
+        </w:rPr>
         <w:lastRenderedPageBreak/>
-        <w:t>Dealing W</w:t>
-      </w:r>
-      <w:bookmarkStart w:id="1" w:name="_GoBack"/>
-      <w:bookmarkEnd w:id="1"/>
+        <w:t xml:space="preserve">Dealing </w:t>
+      </w:r>
+      <w:proofErr w:type="gramStart"/>
       <w:r>
         <w:rPr>
           <w:highlight w:val="cyan"/>
         </w:rPr>
-        <w:t>ith</w:t>
-      </w:r>
+        <w:t>With</w:t>
+      </w:r>
+      <w:proofErr w:type="gramEnd"/>
       <w:r>
         <w:rPr>
           <w:highlight w:val="cyan"/>
         </w:rPr>
-        <w:t xml:space="preserve"> OpenGL Errors</w:t>
+        <w:t xml:space="preserve"> OpenGL Error</w:t>
+      </w:r>
+      <w:r>
+        <w:rPr>
+          <w:highlight w:val="cyan"/>
+        </w:rPr>
+        <w:t>s</w:t>
+      </w:r>
+    </w:p>
+    <w:p>
+      <w:pPr>
+        <w:pStyle w:val="ListParagraph"/>
+        <w:jc w:val="center"/>
+      </w:pPr>
+      <w:proofErr w:type="spellStart"/>
+      <w:proofErr w:type="gramStart"/>
+      <w:r>
+        <w:rPr>
+          <w:highlight w:val="cyan"/>
+        </w:rPr>
+        <w:t>glGetError</w:t>
+      </w:r>
+      <w:proofErr w:type="spellEnd"/>
+      <w:proofErr w:type="gramEnd"/>
+      <w:r>
+        <w:rPr>
+          <w:highlight w:val="cyan"/>
+        </w:rPr>
+        <w:t xml:space="preserve"> or </w:t>
+      </w:r>
+      <w:proofErr w:type="spellStart"/>
+      <w:r>
+        <w:rPr>
+          <w:highlight w:val="cyan"/>
+        </w:rPr>
+        <w:t>glDebugMessageCallback</w:t>
+      </w:r>
+      <w:proofErr w:type="spellEnd"/>
+      <w:r>
+        <w:rPr>
+          <w:highlight w:val="cyan"/>
+        </w:rPr>
+        <w:t xml:space="preserve"> (from4.3 version)</w:t>
       </w:r>
     </w:p>
     <w:p>
@@ -10805,17 +10815,1208 @@
           <w:numId w:val="2"/>
         </w:numPr>
       </w:pPr>
-      <w:proofErr w:type="spellStart"/>
-      <w:r>
-        <w:rPr>
-          <w:rFonts w:ascii="Consolas" w:hAnsi="Consolas" w:cs="Consolas"/>
-          <w:color w:val="000000"/>
-          <w:sz w:val="19"/>
-          <w:szCs w:val="19"/>
-        </w:rPr>
-        <w:t>ddd</w:t>
-      </w:r>
-      <w:proofErr w:type="spellEnd"/>
+      <w:r>
+        <w:rPr>
+          <w:rFonts w:ascii="Consolas" w:hAnsi="Consolas" w:cs="Consolas"/>
+          <w:color w:val="000000"/>
+          <w:sz w:val="19"/>
+          <w:szCs w:val="19"/>
+        </w:rPr>
+        <w:t>Add the following lines after the last “</w:t>
+      </w:r>
+      <w:r>
+        <w:rPr>
+          <w:rFonts w:ascii="Consolas" w:hAnsi="Consolas" w:cs="Consolas"/>
+          <w:color w:val="808080"/>
+          <w:sz w:val="19"/>
+          <w:szCs w:val="19"/>
+        </w:rPr>
+        <w:t>#define</w:t>
+      </w:r>
+      <w:r>
+        <w:rPr>
+          <w:rFonts w:ascii="Consolas" w:hAnsi="Consolas" w:cs="Consolas"/>
+          <w:color w:val="808080"/>
+          <w:sz w:val="19"/>
+          <w:szCs w:val="19"/>
+        </w:rPr>
+        <w:t>”:</w:t>
+      </w:r>
+    </w:p>
+    <w:p>
+      <w:pPr>
+        <w:autoSpaceDE w:val="0"/>
+        <w:autoSpaceDN w:val="0"/>
+        <w:adjustRightInd w:val="0"/>
+        <w:spacing w:after="0" w:line="240" w:lineRule="auto"/>
+        <w:ind w:left="851"/>
+        <w:rPr>
+          <w:rFonts w:ascii="Consolas" w:hAnsi="Consolas" w:cs="Consolas"/>
+          <w:color w:val="000000"/>
+          <w:sz w:val="19"/>
+          <w:szCs w:val="19"/>
+        </w:rPr>
+      </w:pPr>
+      <w:r>
+        <w:rPr>
+          <w:rFonts w:ascii="Consolas" w:hAnsi="Consolas" w:cs="Consolas"/>
+          <w:color w:val="008000"/>
+          <w:sz w:val="19"/>
+          <w:szCs w:val="19"/>
+        </w:rPr>
+        <w:t xml:space="preserve">//OpenGL </w:t>
+      </w:r>
+      <w:proofErr w:type="spellStart"/>
+      <w:r>
+        <w:rPr>
+          <w:rFonts w:ascii="Consolas" w:hAnsi="Consolas" w:cs="Consolas"/>
+          <w:color w:val="008000"/>
+          <w:sz w:val="19"/>
+          <w:szCs w:val="19"/>
+        </w:rPr>
+        <w:t>Debuging</w:t>
+      </w:r>
+      <w:proofErr w:type="spellEnd"/>
+    </w:p>
+    <w:p>
+      <w:pPr>
+        <w:autoSpaceDE w:val="0"/>
+        <w:autoSpaceDN w:val="0"/>
+        <w:adjustRightInd w:val="0"/>
+        <w:spacing w:after="0" w:line="240" w:lineRule="auto"/>
+        <w:ind w:left="851"/>
+        <w:rPr>
+          <w:rFonts w:ascii="Consolas" w:hAnsi="Consolas" w:cs="Consolas"/>
+          <w:color w:val="000000"/>
+          <w:sz w:val="19"/>
+          <w:szCs w:val="19"/>
+        </w:rPr>
+      </w:pPr>
+      <w:r>
+        <w:rPr>
+          <w:rFonts w:ascii="Consolas" w:hAnsi="Consolas" w:cs="Consolas"/>
+          <w:color w:val="808080"/>
+          <w:sz w:val="19"/>
+          <w:szCs w:val="19"/>
+        </w:rPr>
+        <w:t>#define</w:t>
+      </w:r>
+      <w:r>
+        <w:rPr>
+          <w:rFonts w:ascii="Consolas" w:hAnsi="Consolas" w:cs="Consolas"/>
+          <w:color w:val="000000"/>
+          <w:sz w:val="19"/>
+          <w:szCs w:val="19"/>
+        </w:rPr>
+        <w:t xml:space="preserve"> </w:t>
+      </w:r>
+      <w:r>
+        <w:rPr>
+          <w:rFonts w:ascii="Consolas" w:hAnsi="Consolas" w:cs="Consolas"/>
+          <w:color w:val="6F008A"/>
+          <w:sz w:val="19"/>
+          <w:szCs w:val="19"/>
+        </w:rPr>
+        <w:t>ASSERT</w:t>
+      </w:r>
+      <w:r>
+        <w:rPr>
+          <w:rFonts w:ascii="Consolas" w:hAnsi="Consolas" w:cs="Consolas"/>
+          <w:color w:val="000000"/>
+          <w:sz w:val="19"/>
+          <w:szCs w:val="19"/>
+        </w:rPr>
+        <w:t xml:space="preserve">(x) </w:t>
+      </w:r>
+      <w:r>
+        <w:rPr>
+          <w:rFonts w:ascii="Consolas" w:hAnsi="Consolas" w:cs="Consolas"/>
+          <w:color w:val="0000FF"/>
+          <w:sz w:val="19"/>
+          <w:szCs w:val="19"/>
+        </w:rPr>
+        <w:t>if</w:t>
+      </w:r>
+      <w:r>
+        <w:rPr>
+          <w:rFonts w:ascii="Consolas" w:hAnsi="Consolas" w:cs="Consolas"/>
+          <w:color w:val="000000"/>
+          <w:sz w:val="19"/>
+          <w:szCs w:val="19"/>
+        </w:rPr>
+        <w:t xml:space="preserve"> (</w:t>
+      </w:r>
+      <w:proofErr w:type="gramStart"/>
+      <w:r>
+        <w:rPr>
+          <w:rFonts w:ascii="Consolas" w:hAnsi="Consolas" w:cs="Consolas"/>
+          <w:color w:val="000000"/>
+          <w:sz w:val="19"/>
+          <w:szCs w:val="19"/>
+        </w:rPr>
+        <w:t>!(</w:t>
+      </w:r>
+      <w:proofErr w:type="gramEnd"/>
+      <w:r>
+        <w:rPr>
+          <w:rFonts w:ascii="Consolas" w:hAnsi="Consolas" w:cs="Consolas"/>
+          <w:color w:val="000000"/>
+          <w:sz w:val="19"/>
+          <w:szCs w:val="19"/>
+        </w:rPr>
+        <w:t>x)) __</w:t>
+      </w:r>
+      <w:proofErr w:type="spellStart"/>
+      <w:r>
+        <w:rPr>
+          <w:rFonts w:ascii="Consolas" w:hAnsi="Consolas" w:cs="Consolas"/>
+          <w:color w:val="000000"/>
+          <w:sz w:val="19"/>
+          <w:szCs w:val="19"/>
+        </w:rPr>
+        <w:t>debugbreak</w:t>
+      </w:r>
+      <w:proofErr w:type="spellEnd"/>
+      <w:r>
+        <w:rPr>
+          <w:rFonts w:ascii="Consolas" w:hAnsi="Consolas" w:cs="Consolas"/>
+          <w:color w:val="000000"/>
+          <w:sz w:val="19"/>
+          <w:szCs w:val="19"/>
+        </w:rPr>
+        <w:t>();</w:t>
+      </w:r>
+    </w:p>
+    <w:p>
+      <w:pPr>
+        <w:autoSpaceDE w:val="0"/>
+        <w:autoSpaceDN w:val="0"/>
+        <w:adjustRightInd w:val="0"/>
+        <w:spacing w:after="0" w:line="240" w:lineRule="auto"/>
+        <w:ind w:left="851"/>
+        <w:rPr>
+          <w:rFonts w:ascii="Consolas" w:hAnsi="Consolas" w:cs="Consolas"/>
+          <w:color w:val="000000"/>
+          <w:sz w:val="19"/>
+          <w:szCs w:val="19"/>
+        </w:rPr>
+      </w:pPr>
+      <w:r>
+        <w:rPr>
+          <w:rFonts w:ascii="Consolas" w:hAnsi="Consolas" w:cs="Consolas"/>
+          <w:color w:val="808080"/>
+          <w:sz w:val="19"/>
+          <w:szCs w:val="19"/>
+        </w:rPr>
+        <w:t>#define</w:t>
+      </w:r>
+      <w:r>
+        <w:rPr>
+          <w:rFonts w:ascii="Consolas" w:hAnsi="Consolas" w:cs="Consolas"/>
+          <w:color w:val="000000"/>
+          <w:sz w:val="19"/>
+          <w:szCs w:val="19"/>
+        </w:rPr>
+        <w:t xml:space="preserve"> </w:t>
+      </w:r>
+      <w:proofErr w:type="spellStart"/>
+      <w:r>
+        <w:rPr>
+          <w:rFonts w:ascii="Consolas" w:hAnsi="Consolas" w:cs="Consolas"/>
+          <w:color w:val="6F008A"/>
+          <w:sz w:val="19"/>
+          <w:szCs w:val="19"/>
+          <w:highlight w:val="yellow"/>
+        </w:rPr>
+        <w:t>GLCall</w:t>
+      </w:r>
+      <w:proofErr w:type="spellEnd"/>
+      <w:r>
+        <w:rPr>
+          <w:rFonts w:ascii="Consolas" w:hAnsi="Consolas" w:cs="Consolas"/>
+          <w:color w:val="000000"/>
+          <w:sz w:val="19"/>
+          <w:szCs w:val="19"/>
+        </w:rPr>
+        <w:t xml:space="preserve">(x) </w:t>
+      </w:r>
+      <w:proofErr w:type="spellStart"/>
+      <w:proofErr w:type="gramStart"/>
+      <w:r>
+        <w:rPr>
+          <w:rFonts w:ascii="Consolas" w:hAnsi="Consolas" w:cs="Consolas"/>
+          <w:color w:val="000000"/>
+          <w:sz w:val="19"/>
+          <w:szCs w:val="19"/>
+        </w:rPr>
+        <w:t>GLClearError</w:t>
+      </w:r>
+      <w:proofErr w:type="spellEnd"/>
+      <w:r>
+        <w:rPr>
+          <w:rFonts w:ascii="Consolas" w:hAnsi="Consolas" w:cs="Consolas"/>
+          <w:color w:val="000000"/>
+          <w:sz w:val="19"/>
+          <w:szCs w:val="19"/>
+        </w:rPr>
+        <w:t>(</w:t>
+      </w:r>
+      <w:proofErr w:type="gramEnd"/>
+      <w:r>
+        <w:rPr>
+          <w:rFonts w:ascii="Consolas" w:hAnsi="Consolas" w:cs="Consolas"/>
+          <w:color w:val="000000"/>
+          <w:sz w:val="19"/>
+          <w:szCs w:val="19"/>
+        </w:rPr>
+        <w:t>);\</w:t>
+      </w:r>
+    </w:p>
+    <w:p>
+      <w:pPr>
+        <w:autoSpaceDE w:val="0"/>
+        <w:autoSpaceDN w:val="0"/>
+        <w:adjustRightInd w:val="0"/>
+        <w:spacing w:after="0" w:line="240" w:lineRule="auto"/>
+        <w:ind w:left="851"/>
+        <w:rPr>
+          <w:rFonts w:ascii="Consolas" w:hAnsi="Consolas" w:cs="Consolas"/>
+          <w:color w:val="000000"/>
+          <w:sz w:val="19"/>
+          <w:szCs w:val="19"/>
+        </w:rPr>
+      </w:pPr>
+      <w:r>
+        <w:rPr>
+          <w:rFonts w:ascii="Consolas" w:hAnsi="Consolas" w:cs="Consolas"/>
+          <w:color w:val="000000"/>
+          <w:sz w:val="19"/>
+          <w:szCs w:val="19"/>
+        </w:rPr>
+        <w:tab/>
+      </w:r>
+      <w:proofErr w:type="gramStart"/>
+      <w:r>
+        <w:rPr>
+          <w:rFonts w:ascii="Consolas" w:hAnsi="Consolas" w:cs="Consolas"/>
+          <w:color w:val="000000"/>
+          <w:sz w:val="19"/>
+          <w:szCs w:val="19"/>
+        </w:rPr>
+        <w:t>x</w:t>
+      </w:r>
+      <w:proofErr w:type="gramEnd"/>
+      <w:r>
+        <w:rPr>
+          <w:rFonts w:ascii="Consolas" w:hAnsi="Consolas" w:cs="Consolas"/>
+          <w:color w:val="000000"/>
+          <w:sz w:val="19"/>
+          <w:szCs w:val="19"/>
+        </w:rPr>
+        <w:t>;\</w:t>
+      </w:r>
+    </w:p>
+    <w:p>
+      <w:pPr>
+        <w:autoSpaceDE w:val="0"/>
+        <w:autoSpaceDN w:val="0"/>
+        <w:adjustRightInd w:val="0"/>
+        <w:spacing w:after="0" w:line="240" w:lineRule="auto"/>
+        <w:ind w:left="851"/>
+        <w:rPr>
+          <w:rFonts w:ascii="Consolas" w:hAnsi="Consolas" w:cs="Consolas"/>
+          <w:color w:val="000000"/>
+          <w:sz w:val="19"/>
+          <w:szCs w:val="19"/>
+        </w:rPr>
+      </w:pPr>
+      <w:r>
+        <w:rPr>
+          <w:rFonts w:ascii="Consolas" w:hAnsi="Consolas" w:cs="Consolas"/>
+          <w:color w:val="000000"/>
+          <w:sz w:val="19"/>
+          <w:szCs w:val="19"/>
+        </w:rPr>
+        <w:tab/>
+      </w:r>
+      <w:proofErr w:type="gramStart"/>
+      <w:r>
+        <w:rPr>
+          <w:rFonts w:ascii="Consolas" w:hAnsi="Consolas" w:cs="Consolas"/>
+          <w:color w:val="6F008A"/>
+          <w:sz w:val="19"/>
+          <w:szCs w:val="19"/>
+        </w:rPr>
+        <w:t>ASSERT</w:t>
+      </w:r>
+      <w:r>
+        <w:rPr>
+          <w:rFonts w:ascii="Consolas" w:hAnsi="Consolas" w:cs="Consolas"/>
+          <w:color w:val="000000"/>
+          <w:sz w:val="19"/>
+          <w:szCs w:val="19"/>
+        </w:rPr>
+        <w:t>(</w:t>
+      </w:r>
+      <w:proofErr w:type="spellStart"/>
+      <w:proofErr w:type="gramEnd"/>
+      <w:r>
+        <w:rPr>
+          <w:rFonts w:ascii="Consolas" w:hAnsi="Consolas" w:cs="Consolas"/>
+          <w:color w:val="000000"/>
+          <w:sz w:val="19"/>
+          <w:szCs w:val="19"/>
+        </w:rPr>
+        <w:t>GLLogCall</w:t>
+      </w:r>
+      <w:proofErr w:type="spellEnd"/>
+      <w:r>
+        <w:rPr>
+          <w:rFonts w:ascii="Consolas" w:hAnsi="Consolas" w:cs="Consolas"/>
+          <w:color w:val="000000"/>
+          <w:sz w:val="19"/>
+          <w:szCs w:val="19"/>
+        </w:rPr>
+        <w:t>())</w:t>
+      </w:r>
+    </w:p>
+    <w:p>
+      <w:pPr>
+        <w:autoSpaceDE w:val="0"/>
+        <w:autoSpaceDN w:val="0"/>
+        <w:adjustRightInd w:val="0"/>
+        <w:spacing w:after="0" w:line="240" w:lineRule="auto"/>
+        <w:ind w:left="851"/>
+        <w:rPr>
+          <w:rFonts w:ascii="Consolas" w:hAnsi="Consolas" w:cs="Consolas"/>
+          <w:color w:val="000000"/>
+          <w:sz w:val="19"/>
+          <w:szCs w:val="19"/>
+        </w:rPr>
+      </w:pPr>
+      <w:proofErr w:type="gramStart"/>
+      <w:r>
+        <w:rPr>
+          <w:rFonts w:ascii="Consolas" w:hAnsi="Consolas" w:cs="Consolas"/>
+          <w:color w:val="0000FF"/>
+          <w:sz w:val="19"/>
+          <w:szCs w:val="19"/>
+        </w:rPr>
+        <w:t>static</w:t>
+      </w:r>
+      <w:proofErr w:type="gramEnd"/>
+      <w:r>
+        <w:rPr>
+          <w:rFonts w:ascii="Consolas" w:hAnsi="Consolas" w:cs="Consolas"/>
+          <w:color w:val="000000"/>
+          <w:sz w:val="19"/>
+          <w:szCs w:val="19"/>
+        </w:rPr>
+        <w:t xml:space="preserve"> </w:t>
+      </w:r>
+      <w:r>
+        <w:rPr>
+          <w:rFonts w:ascii="Consolas" w:hAnsi="Consolas" w:cs="Consolas"/>
+          <w:color w:val="0000FF"/>
+          <w:sz w:val="19"/>
+          <w:szCs w:val="19"/>
+        </w:rPr>
+        <w:t>void</w:t>
+      </w:r>
+      <w:r>
+        <w:rPr>
+          <w:rFonts w:ascii="Consolas" w:hAnsi="Consolas" w:cs="Consolas"/>
+          <w:color w:val="000000"/>
+          <w:sz w:val="19"/>
+          <w:szCs w:val="19"/>
+        </w:rPr>
+        <w:t xml:space="preserve"> </w:t>
+      </w:r>
+      <w:proofErr w:type="spellStart"/>
+      <w:r>
+        <w:rPr>
+          <w:rFonts w:ascii="Consolas" w:hAnsi="Consolas" w:cs="Consolas"/>
+          <w:color w:val="000000"/>
+          <w:sz w:val="19"/>
+          <w:szCs w:val="19"/>
+        </w:rPr>
+        <w:t>GLClearError</w:t>
+      </w:r>
+      <w:proofErr w:type="spellEnd"/>
+      <w:r>
+        <w:rPr>
+          <w:rFonts w:ascii="Consolas" w:hAnsi="Consolas" w:cs="Consolas"/>
+          <w:color w:val="000000"/>
+          <w:sz w:val="19"/>
+          <w:szCs w:val="19"/>
+        </w:rPr>
+        <w:t xml:space="preserve">() </w:t>
+      </w:r>
+    </w:p>
+    <w:p>
+      <w:pPr>
+        <w:autoSpaceDE w:val="0"/>
+        <w:autoSpaceDN w:val="0"/>
+        <w:adjustRightInd w:val="0"/>
+        <w:spacing w:after="0" w:line="240" w:lineRule="auto"/>
+        <w:ind w:left="851"/>
+        <w:rPr>
+          <w:rFonts w:ascii="Consolas" w:hAnsi="Consolas" w:cs="Consolas"/>
+          <w:color w:val="000000"/>
+          <w:sz w:val="19"/>
+          <w:szCs w:val="19"/>
+        </w:rPr>
+      </w:pPr>
+      <w:r>
+        <w:rPr>
+          <w:rFonts w:ascii="Consolas" w:hAnsi="Consolas" w:cs="Consolas"/>
+          <w:color w:val="000000"/>
+          <w:sz w:val="19"/>
+          <w:szCs w:val="19"/>
+        </w:rPr>
+        <w:t>{</w:t>
+      </w:r>
+    </w:p>
+    <w:p>
+      <w:pPr>
+        <w:autoSpaceDE w:val="0"/>
+        <w:autoSpaceDN w:val="0"/>
+        <w:adjustRightInd w:val="0"/>
+        <w:spacing w:after="0" w:line="240" w:lineRule="auto"/>
+        <w:ind w:left="851"/>
+        <w:rPr>
+          <w:rFonts w:ascii="Consolas" w:hAnsi="Consolas" w:cs="Consolas"/>
+          <w:color w:val="000000"/>
+          <w:sz w:val="19"/>
+          <w:szCs w:val="19"/>
+        </w:rPr>
+      </w:pPr>
+      <w:r>
+        <w:rPr>
+          <w:rFonts w:ascii="Consolas" w:hAnsi="Consolas" w:cs="Consolas"/>
+          <w:color w:val="000000"/>
+          <w:sz w:val="19"/>
+          <w:szCs w:val="19"/>
+        </w:rPr>
+        <w:tab/>
+      </w:r>
+      <w:proofErr w:type="gramStart"/>
+      <w:r>
+        <w:rPr>
+          <w:rFonts w:ascii="Consolas" w:hAnsi="Consolas" w:cs="Consolas"/>
+          <w:color w:val="0000FF"/>
+          <w:sz w:val="19"/>
+          <w:szCs w:val="19"/>
+        </w:rPr>
+        <w:t>while</w:t>
+      </w:r>
+      <w:proofErr w:type="gramEnd"/>
+      <w:r>
+        <w:rPr>
+          <w:rFonts w:ascii="Consolas" w:hAnsi="Consolas" w:cs="Consolas"/>
+          <w:color w:val="000000"/>
+          <w:sz w:val="19"/>
+          <w:szCs w:val="19"/>
+        </w:rPr>
+        <w:t xml:space="preserve"> (</w:t>
+      </w:r>
+      <w:proofErr w:type="spellStart"/>
+      <w:r>
+        <w:rPr>
+          <w:rFonts w:ascii="Consolas" w:hAnsi="Consolas" w:cs="Consolas"/>
+          <w:color w:val="000000"/>
+          <w:sz w:val="19"/>
+          <w:szCs w:val="19"/>
+        </w:rPr>
+        <w:t>glGetError</w:t>
+      </w:r>
+      <w:proofErr w:type="spellEnd"/>
+      <w:r>
+        <w:rPr>
+          <w:rFonts w:ascii="Consolas" w:hAnsi="Consolas" w:cs="Consolas"/>
+          <w:color w:val="000000"/>
+          <w:sz w:val="19"/>
+          <w:szCs w:val="19"/>
+        </w:rPr>
+        <w:t>()!=</w:t>
+      </w:r>
+      <w:r>
+        <w:rPr>
+          <w:rFonts w:ascii="Consolas" w:hAnsi="Consolas" w:cs="Consolas"/>
+          <w:color w:val="6F008A"/>
+          <w:sz w:val="19"/>
+          <w:szCs w:val="19"/>
+        </w:rPr>
+        <w:t>GL_NO_ERROR</w:t>
+      </w:r>
+      <w:r>
+        <w:rPr>
+          <w:rFonts w:ascii="Consolas" w:hAnsi="Consolas" w:cs="Consolas"/>
+          <w:color w:val="000000"/>
+          <w:sz w:val="19"/>
+          <w:szCs w:val="19"/>
+        </w:rPr>
+        <w:t>);</w:t>
+      </w:r>
+    </w:p>
+    <w:p>
+      <w:pPr>
+        <w:autoSpaceDE w:val="0"/>
+        <w:autoSpaceDN w:val="0"/>
+        <w:adjustRightInd w:val="0"/>
+        <w:spacing w:after="0" w:line="240" w:lineRule="auto"/>
+        <w:ind w:left="851"/>
+        <w:rPr>
+          <w:rFonts w:ascii="Consolas" w:hAnsi="Consolas" w:cs="Consolas"/>
+          <w:color w:val="000000"/>
+          <w:sz w:val="19"/>
+          <w:szCs w:val="19"/>
+        </w:rPr>
+      </w:pPr>
+      <w:r>
+        <w:rPr>
+          <w:rFonts w:ascii="Consolas" w:hAnsi="Consolas" w:cs="Consolas"/>
+          <w:color w:val="000000"/>
+          <w:sz w:val="19"/>
+          <w:szCs w:val="19"/>
+        </w:rPr>
+        <w:t>}</w:t>
+      </w:r>
+    </w:p>
+    <w:p>
+      <w:pPr>
+        <w:autoSpaceDE w:val="0"/>
+        <w:autoSpaceDN w:val="0"/>
+        <w:adjustRightInd w:val="0"/>
+        <w:spacing w:after="0" w:line="240" w:lineRule="auto"/>
+        <w:ind w:left="851"/>
+        <w:rPr>
+          <w:rFonts w:ascii="Consolas" w:hAnsi="Consolas" w:cs="Consolas"/>
+          <w:color w:val="000000"/>
+          <w:sz w:val="19"/>
+          <w:szCs w:val="19"/>
+        </w:rPr>
+      </w:pPr>
+      <w:proofErr w:type="gramStart"/>
+      <w:r>
+        <w:rPr>
+          <w:rFonts w:ascii="Consolas" w:hAnsi="Consolas" w:cs="Consolas"/>
+          <w:color w:val="0000FF"/>
+          <w:sz w:val="19"/>
+          <w:szCs w:val="19"/>
+        </w:rPr>
+        <w:t>static</w:t>
+      </w:r>
+      <w:proofErr w:type="gramEnd"/>
+      <w:r>
+        <w:rPr>
+          <w:rFonts w:ascii="Consolas" w:hAnsi="Consolas" w:cs="Consolas"/>
+          <w:color w:val="000000"/>
+          <w:sz w:val="19"/>
+          <w:szCs w:val="19"/>
+        </w:rPr>
+        <w:t xml:space="preserve"> </w:t>
+      </w:r>
+      <w:r>
+        <w:rPr>
+          <w:rFonts w:ascii="Consolas" w:hAnsi="Consolas" w:cs="Consolas"/>
+          <w:color w:val="0000FF"/>
+          <w:sz w:val="19"/>
+          <w:szCs w:val="19"/>
+        </w:rPr>
+        <w:t>bool</w:t>
+      </w:r>
+      <w:r>
+        <w:rPr>
+          <w:rFonts w:ascii="Consolas" w:hAnsi="Consolas" w:cs="Consolas"/>
+          <w:color w:val="000000"/>
+          <w:sz w:val="19"/>
+          <w:szCs w:val="19"/>
+        </w:rPr>
+        <w:t xml:space="preserve"> </w:t>
+      </w:r>
+      <w:proofErr w:type="spellStart"/>
+      <w:r>
+        <w:rPr>
+          <w:rFonts w:ascii="Consolas" w:hAnsi="Consolas" w:cs="Consolas"/>
+          <w:color w:val="000000"/>
+          <w:sz w:val="19"/>
+          <w:szCs w:val="19"/>
+        </w:rPr>
+        <w:t>GLLogCall</w:t>
+      </w:r>
+      <w:proofErr w:type="spellEnd"/>
+      <w:r>
+        <w:rPr>
+          <w:rFonts w:ascii="Consolas" w:hAnsi="Consolas" w:cs="Consolas"/>
+          <w:color w:val="000000"/>
+          <w:sz w:val="19"/>
+          <w:szCs w:val="19"/>
+        </w:rPr>
+        <w:t>()</w:t>
+      </w:r>
+    </w:p>
+    <w:p>
+      <w:pPr>
+        <w:autoSpaceDE w:val="0"/>
+        <w:autoSpaceDN w:val="0"/>
+        <w:adjustRightInd w:val="0"/>
+        <w:spacing w:after="0" w:line="240" w:lineRule="auto"/>
+        <w:ind w:left="851"/>
+        <w:rPr>
+          <w:rFonts w:ascii="Consolas" w:hAnsi="Consolas" w:cs="Consolas"/>
+          <w:color w:val="000000"/>
+          <w:sz w:val="19"/>
+          <w:szCs w:val="19"/>
+        </w:rPr>
+      </w:pPr>
+      <w:r>
+        <w:rPr>
+          <w:rFonts w:ascii="Consolas" w:hAnsi="Consolas" w:cs="Consolas"/>
+          <w:color w:val="000000"/>
+          <w:sz w:val="19"/>
+          <w:szCs w:val="19"/>
+        </w:rPr>
+        <w:t>{</w:t>
+      </w:r>
+    </w:p>
+    <w:p>
+      <w:pPr>
+        <w:autoSpaceDE w:val="0"/>
+        <w:autoSpaceDN w:val="0"/>
+        <w:adjustRightInd w:val="0"/>
+        <w:spacing w:after="0" w:line="240" w:lineRule="auto"/>
+        <w:ind w:left="851"/>
+        <w:rPr>
+          <w:rFonts w:ascii="Consolas" w:hAnsi="Consolas" w:cs="Consolas"/>
+          <w:color w:val="000000"/>
+          <w:sz w:val="19"/>
+          <w:szCs w:val="19"/>
+        </w:rPr>
+      </w:pPr>
+      <w:r>
+        <w:rPr>
+          <w:rFonts w:ascii="Consolas" w:hAnsi="Consolas" w:cs="Consolas"/>
+          <w:color w:val="000000"/>
+          <w:sz w:val="19"/>
+          <w:szCs w:val="19"/>
+        </w:rPr>
+        <w:tab/>
+      </w:r>
+      <w:proofErr w:type="gramStart"/>
+      <w:r>
+        <w:rPr>
+          <w:rFonts w:ascii="Consolas" w:hAnsi="Consolas" w:cs="Consolas"/>
+          <w:color w:val="0000FF"/>
+          <w:sz w:val="19"/>
+          <w:szCs w:val="19"/>
+        </w:rPr>
+        <w:t>while</w:t>
+      </w:r>
+      <w:proofErr w:type="gramEnd"/>
+      <w:r>
+        <w:rPr>
+          <w:rFonts w:ascii="Consolas" w:hAnsi="Consolas" w:cs="Consolas"/>
+          <w:color w:val="000000"/>
+          <w:sz w:val="19"/>
+          <w:szCs w:val="19"/>
+        </w:rPr>
+        <w:t xml:space="preserve"> (</w:t>
+      </w:r>
+      <w:proofErr w:type="spellStart"/>
+      <w:r>
+        <w:rPr>
+          <w:rFonts w:ascii="Consolas" w:hAnsi="Consolas" w:cs="Consolas"/>
+          <w:color w:val="2B91AF"/>
+          <w:sz w:val="19"/>
+          <w:szCs w:val="19"/>
+        </w:rPr>
+        <w:t>GLenum</w:t>
+      </w:r>
+      <w:proofErr w:type="spellEnd"/>
+      <w:r>
+        <w:rPr>
+          <w:rFonts w:ascii="Consolas" w:hAnsi="Consolas" w:cs="Consolas"/>
+          <w:color w:val="000000"/>
+          <w:sz w:val="19"/>
+          <w:szCs w:val="19"/>
+        </w:rPr>
+        <w:t xml:space="preserve"> error = </w:t>
+      </w:r>
+      <w:proofErr w:type="spellStart"/>
+      <w:r>
+        <w:rPr>
+          <w:rFonts w:ascii="Consolas" w:hAnsi="Consolas" w:cs="Consolas"/>
+          <w:color w:val="000000"/>
+          <w:sz w:val="19"/>
+          <w:szCs w:val="19"/>
+        </w:rPr>
+        <w:t>glGetError</w:t>
+      </w:r>
+      <w:proofErr w:type="spellEnd"/>
+      <w:r>
+        <w:rPr>
+          <w:rFonts w:ascii="Consolas" w:hAnsi="Consolas" w:cs="Consolas"/>
+          <w:color w:val="000000"/>
+          <w:sz w:val="19"/>
+          <w:szCs w:val="19"/>
+        </w:rPr>
+        <w:t>())</w:t>
+      </w:r>
+    </w:p>
+    <w:p>
+      <w:pPr>
+        <w:autoSpaceDE w:val="0"/>
+        <w:autoSpaceDN w:val="0"/>
+        <w:adjustRightInd w:val="0"/>
+        <w:spacing w:after="0" w:line="240" w:lineRule="auto"/>
+        <w:ind w:left="851"/>
+        <w:rPr>
+          <w:rFonts w:ascii="Consolas" w:hAnsi="Consolas" w:cs="Consolas"/>
+          <w:color w:val="000000"/>
+          <w:sz w:val="19"/>
+          <w:szCs w:val="19"/>
+        </w:rPr>
+      </w:pPr>
+      <w:r>
+        <w:rPr>
+          <w:rFonts w:ascii="Consolas" w:hAnsi="Consolas" w:cs="Consolas"/>
+          <w:color w:val="000000"/>
+          <w:sz w:val="19"/>
+          <w:szCs w:val="19"/>
+        </w:rPr>
+        <w:tab/>
+        <w:t>{</w:t>
+      </w:r>
+    </w:p>
+    <w:p>
+      <w:pPr>
+        <w:autoSpaceDE w:val="0"/>
+        <w:autoSpaceDN w:val="0"/>
+        <w:adjustRightInd w:val="0"/>
+        <w:spacing w:after="0" w:line="240" w:lineRule="auto"/>
+        <w:ind w:left="851"/>
+        <w:rPr>
+          <w:rFonts w:ascii="Consolas" w:hAnsi="Consolas" w:cs="Consolas"/>
+          <w:color w:val="000000"/>
+          <w:sz w:val="19"/>
+          <w:szCs w:val="19"/>
+        </w:rPr>
+      </w:pPr>
+      <w:r>
+        <w:rPr>
+          <w:rFonts w:ascii="Consolas" w:hAnsi="Consolas" w:cs="Consolas"/>
+          <w:color w:val="000000"/>
+          <w:sz w:val="19"/>
+          <w:szCs w:val="19"/>
+        </w:rPr>
+        <w:tab/>
+      </w:r>
+      <w:r>
+        <w:rPr>
+          <w:rFonts w:ascii="Consolas" w:hAnsi="Consolas" w:cs="Consolas"/>
+          <w:color w:val="000000"/>
+          <w:sz w:val="19"/>
+          <w:szCs w:val="19"/>
+        </w:rPr>
+        <w:tab/>
+      </w:r>
+      <w:proofErr w:type="spellStart"/>
+      <w:r>
+        <w:rPr>
+          <w:rFonts w:ascii="Consolas" w:hAnsi="Consolas" w:cs="Consolas"/>
+          <w:color w:val="000000"/>
+          <w:sz w:val="19"/>
+          <w:szCs w:val="19"/>
+        </w:rPr>
+        <w:t>std</w:t>
+      </w:r>
+      <w:proofErr w:type="spellEnd"/>
+      <w:r>
+        <w:rPr>
+          <w:rFonts w:ascii="Consolas" w:hAnsi="Consolas" w:cs="Consolas"/>
+          <w:color w:val="000000"/>
+          <w:sz w:val="19"/>
+          <w:szCs w:val="19"/>
+        </w:rPr>
+        <w:t>::</w:t>
+      </w:r>
+      <w:proofErr w:type="spellStart"/>
+      <w:r>
+        <w:rPr>
+          <w:rFonts w:ascii="Consolas" w:hAnsi="Consolas" w:cs="Consolas"/>
+          <w:color w:val="000000"/>
+          <w:sz w:val="19"/>
+          <w:szCs w:val="19"/>
+        </w:rPr>
+        <w:t>cout</w:t>
+      </w:r>
+      <w:proofErr w:type="spellEnd"/>
+      <w:r>
+        <w:rPr>
+          <w:rFonts w:ascii="Consolas" w:hAnsi="Consolas" w:cs="Consolas"/>
+          <w:color w:val="000000"/>
+          <w:sz w:val="19"/>
+          <w:szCs w:val="19"/>
+        </w:rPr>
+        <w:t xml:space="preserve"> </w:t>
+      </w:r>
+      <w:r>
+        <w:rPr>
+          <w:rFonts w:ascii="Consolas" w:hAnsi="Consolas" w:cs="Consolas"/>
+          <w:color w:val="008080"/>
+          <w:sz w:val="19"/>
+          <w:szCs w:val="19"/>
+        </w:rPr>
+        <w:t>&lt;&lt;</w:t>
+      </w:r>
+      <w:r>
+        <w:rPr>
+          <w:rFonts w:ascii="Consolas" w:hAnsi="Consolas" w:cs="Consolas"/>
+          <w:color w:val="000000"/>
+          <w:sz w:val="19"/>
+          <w:szCs w:val="19"/>
+        </w:rPr>
+        <w:t xml:space="preserve"> </w:t>
+      </w:r>
+      <w:r>
+        <w:rPr>
+          <w:rFonts w:ascii="Consolas" w:hAnsi="Consolas" w:cs="Consolas"/>
+          <w:color w:val="A31515"/>
+          <w:sz w:val="19"/>
+          <w:szCs w:val="19"/>
+        </w:rPr>
+        <w:t>"[OpenGL Error]"</w:t>
+      </w:r>
+      <w:r>
+        <w:rPr>
+          <w:rFonts w:ascii="Consolas" w:hAnsi="Consolas" w:cs="Consolas"/>
+          <w:color w:val="008080"/>
+          <w:sz w:val="19"/>
+          <w:szCs w:val="19"/>
+        </w:rPr>
+        <w:t>&lt;&lt;</w:t>
+      </w:r>
+      <w:r>
+        <w:rPr>
+          <w:rFonts w:ascii="Consolas" w:hAnsi="Consolas" w:cs="Consolas"/>
+          <w:color w:val="000000"/>
+          <w:sz w:val="19"/>
+          <w:szCs w:val="19"/>
+        </w:rPr>
+        <w:t xml:space="preserve"> error </w:t>
+      </w:r>
+      <w:r>
+        <w:rPr>
+          <w:rFonts w:ascii="Consolas" w:hAnsi="Consolas" w:cs="Consolas"/>
+          <w:color w:val="008080"/>
+          <w:sz w:val="19"/>
+          <w:szCs w:val="19"/>
+        </w:rPr>
+        <w:t>&lt;&lt;</w:t>
+      </w:r>
+      <w:r>
+        <w:rPr>
+          <w:rFonts w:ascii="Consolas" w:hAnsi="Consolas" w:cs="Consolas"/>
+          <w:color w:val="000000"/>
+          <w:sz w:val="19"/>
+          <w:szCs w:val="19"/>
+        </w:rPr>
+        <w:t xml:space="preserve"> </w:t>
+      </w:r>
+      <w:proofErr w:type="spellStart"/>
+      <w:r>
+        <w:rPr>
+          <w:rFonts w:ascii="Consolas" w:hAnsi="Consolas" w:cs="Consolas"/>
+          <w:color w:val="000000"/>
+          <w:sz w:val="19"/>
+          <w:szCs w:val="19"/>
+        </w:rPr>
+        <w:t>std</w:t>
+      </w:r>
+      <w:proofErr w:type="spellEnd"/>
+      <w:r>
+        <w:rPr>
+          <w:rFonts w:ascii="Consolas" w:hAnsi="Consolas" w:cs="Consolas"/>
+          <w:color w:val="000000"/>
+          <w:sz w:val="19"/>
+          <w:szCs w:val="19"/>
+        </w:rPr>
+        <w:t>::</w:t>
+      </w:r>
+      <w:proofErr w:type="spellStart"/>
+      <w:r>
+        <w:rPr>
+          <w:rFonts w:ascii="Consolas" w:hAnsi="Consolas" w:cs="Consolas"/>
+          <w:color w:val="000000"/>
+          <w:sz w:val="19"/>
+          <w:szCs w:val="19"/>
+        </w:rPr>
+        <w:t>endl</w:t>
+      </w:r>
+      <w:proofErr w:type="spellEnd"/>
+      <w:r>
+        <w:rPr>
+          <w:rFonts w:ascii="Consolas" w:hAnsi="Consolas" w:cs="Consolas"/>
+          <w:color w:val="000000"/>
+          <w:sz w:val="19"/>
+          <w:szCs w:val="19"/>
+        </w:rPr>
+        <w:t>;</w:t>
+      </w:r>
+    </w:p>
+    <w:p>
+      <w:pPr>
+        <w:autoSpaceDE w:val="0"/>
+        <w:autoSpaceDN w:val="0"/>
+        <w:adjustRightInd w:val="0"/>
+        <w:spacing w:after="0" w:line="240" w:lineRule="auto"/>
+        <w:ind w:left="851"/>
+        <w:rPr>
+          <w:rFonts w:ascii="Consolas" w:hAnsi="Consolas" w:cs="Consolas"/>
+          <w:color w:val="000000"/>
+          <w:sz w:val="19"/>
+          <w:szCs w:val="19"/>
+        </w:rPr>
+      </w:pPr>
+      <w:r>
+        <w:rPr>
+          <w:rFonts w:ascii="Consolas" w:hAnsi="Consolas" w:cs="Consolas"/>
+          <w:color w:val="000000"/>
+          <w:sz w:val="19"/>
+          <w:szCs w:val="19"/>
+        </w:rPr>
+        <w:tab/>
+      </w:r>
+      <w:r>
+        <w:rPr>
+          <w:rFonts w:ascii="Consolas" w:hAnsi="Consolas" w:cs="Consolas"/>
+          <w:color w:val="000000"/>
+          <w:sz w:val="19"/>
+          <w:szCs w:val="19"/>
+        </w:rPr>
+        <w:tab/>
+      </w:r>
+      <w:proofErr w:type="gramStart"/>
+      <w:r>
+        <w:rPr>
+          <w:rFonts w:ascii="Consolas" w:hAnsi="Consolas" w:cs="Consolas"/>
+          <w:color w:val="0000FF"/>
+          <w:sz w:val="19"/>
+          <w:szCs w:val="19"/>
+        </w:rPr>
+        <w:t>return</w:t>
+      </w:r>
+      <w:proofErr w:type="gramEnd"/>
+      <w:r>
+        <w:rPr>
+          <w:rFonts w:ascii="Consolas" w:hAnsi="Consolas" w:cs="Consolas"/>
+          <w:color w:val="000000"/>
+          <w:sz w:val="19"/>
+          <w:szCs w:val="19"/>
+        </w:rPr>
+        <w:t xml:space="preserve"> </w:t>
+      </w:r>
+      <w:r>
+        <w:rPr>
+          <w:rFonts w:ascii="Consolas" w:hAnsi="Consolas" w:cs="Consolas"/>
+          <w:color w:val="0000FF"/>
+          <w:sz w:val="19"/>
+          <w:szCs w:val="19"/>
+        </w:rPr>
+        <w:t>false</w:t>
+      </w:r>
+      <w:r>
+        <w:rPr>
+          <w:rFonts w:ascii="Consolas" w:hAnsi="Consolas" w:cs="Consolas"/>
+          <w:color w:val="000000"/>
+          <w:sz w:val="19"/>
+          <w:szCs w:val="19"/>
+        </w:rPr>
+        <w:t>;</w:t>
+      </w:r>
+    </w:p>
+    <w:p>
+      <w:pPr>
+        <w:autoSpaceDE w:val="0"/>
+        <w:autoSpaceDN w:val="0"/>
+        <w:adjustRightInd w:val="0"/>
+        <w:spacing w:after="0" w:line="240" w:lineRule="auto"/>
+        <w:ind w:left="851"/>
+        <w:rPr>
+          <w:rFonts w:ascii="Consolas" w:hAnsi="Consolas" w:cs="Consolas"/>
+          <w:color w:val="000000"/>
+          <w:sz w:val="19"/>
+          <w:szCs w:val="19"/>
+        </w:rPr>
+      </w:pPr>
+      <w:r>
+        <w:rPr>
+          <w:rFonts w:ascii="Consolas" w:hAnsi="Consolas" w:cs="Consolas"/>
+          <w:color w:val="000000"/>
+          <w:sz w:val="19"/>
+          <w:szCs w:val="19"/>
+        </w:rPr>
+        <w:tab/>
+        <w:t>}</w:t>
+      </w:r>
+    </w:p>
+    <w:p>
+      <w:pPr>
+        <w:autoSpaceDE w:val="0"/>
+        <w:autoSpaceDN w:val="0"/>
+        <w:adjustRightInd w:val="0"/>
+        <w:spacing w:after="0" w:line="240" w:lineRule="auto"/>
+        <w:ind w:left="851"/>
+        <w:rPr>
+          <w:rFonts w:ascii="Consolas" w:hAnsi="Consolas" w:cs="Consolas"/>
+          <w:color w:val="000000"/>
+          <w:sz w:val="19"/>
+          <w:szCs w:val="19"/>
+        </w:rPr>
+      </w:pPr>
+      <w:r>
+        <w:rPr>
+          <w:rFonts w:ascii="Consolas" w:hAnsi="Consolas" w:cs="Consolas"/>
+          <w:color w:val="000000"/>
+          <w:sz w:val="19"/>
+          <w:szCs w:val="19"/>
+        </w:rPr>
+        <w:tab/>
+      </w:r>
+      <w:proofErr w:type="gramStart"/>
+      <w:r>
+        <w:rPr>
+          <w:rFonts w:ascii="Consolas" w:hAnsi="Consolas" w:cs="Consolas"/>
+          <w:color w:val="0000FF"/>
+          <w:sz w:val="19"/>
+          <w:szCs w:val="19"/>
+        </w:rPr>
+        <w:t>return</w:t>
+      </w:r>
+      <w:proofErr w:type="gramEnd"/>
+      <w:r>
+        <w:rPr>
+          <w:rFonts w:ascii="Consolas" w:hAnsi="Consolas" w:cs="Consolas"/>
+          <w:color w:val="000000"/>
+          <w:sz w:val="19"/>
+          <w:szCs w:val="19"/>
+        </w:rPr>
+        <w:t xml:space="preserve"> </w:t>
+      </w:r>
+      <w:r>
+        <w:rPr>
+          <w:rFonts w:ascii="Consolas" w:hAnsi="Consolas" w:cs="Consolas"/>
+          <w:color w:val="0000FF"/>
+          <w:sz w:val="19"/>
+          <w:szCs w:val="19"/>
+        </w:rPr>
+        <w:t>true</w:t>
+      </w:r>
+      <w:r>
+        <w:rPr>
+          <w:rFonts w:ascii="Consolas" w:hAnsi="Consolas" w:cs="Consolas"/>
+          <w:color w:val="000000"/>
+          <w:sz w:val="19"/>
+          <w:szCs w:val="19"/>
+        </w:rPr>
+        <w:t>;</w:t>
+      </w:r>
+    </w:p>
+    <w:p>
+      <w:pPr>
+        <w:ind w:left="851"/>
+      </w:pPr>
+      <w:r>
+        <w:rPr>
+          <w:rFonts w:ascii="Consolas" w:hAnsi="Consolas" w:cs="Consolas"/>
+          <w:color w:val="000000"/>
+          <w:sz w:val="19"/>
+          <w:szCs w:val="19"/>
+        </w:rPr>
+        <w:t>}</w:t>
+      </w:r>
+    </w:p>
+    <w:p>
+      <w:pPr>
+        <w:pStyle w:val="ListParagraph"/>
+        <w:numPr>
+          <w:ilvl w:val="0"/>
+          <w:numId w:val="2"/>
+        </w:numPr>
+      </w:pPr>
+      <w:r>
+        <w:rPr>
+          <w:rFonts w:ascii="Consolas" w:hAnsi="Consolas" w:cs="Consolas"/>
+          <w:color w:val="000000"/>
+          <w:sz w:val="19"/>
+          <w:szCs w:val="19"/>
+        </w:rPr>
+        <w:t xml:space="preserve">Wrap every </w:t>
+      </w:r>
+      <w:proofErr w:type="spellStart"/>
+      <w:r>
+        <w:rPr>
+          <w:rFonts w:ascii="Consolas" w:hAnsi="Consolas" w:cs="Consolas"/>
+          <w:color w:val="000000"/>
+          <w:sz w:val="19"/>
+          <w:szCs w:val="19"/>
+        </w:rPr>
+        <w:t>gl</w:t>
+      </w:r>
+      <w:proofErr w:type="spellEnd"/>
+      <w:r>
+        <w:rPr>
+          <w:rFonts w:ascii="Consolas" w:hAnsi="Consolas" w:cs="Consolas"/>
+          <w:color w:val="000000"/>
+          <w:sz w:val="19"/>
+          <w:szCs w:val="19"/>
+        </w:rPr>
+        <w:t xml:space="preserve"> line of code into </w:t>
+      </w:r>
+      <w:proofErr w:type="spellStart"/>
+      <w:proofErr w:type="gramStart"/>
+      <w:r>
+        <w:rPr>
+          <w:rFonts w:ascii="Consolas" w:hAnsi="Consolas" w:cs="Consolas"/>
+          <w:color w:val="6F008A"/>
+          <w:sz w:val="19"/>
+          <w:szCs w:val="19"/>
+          <w:highlight w:val="yellow"/>
+        </w:rPr>
+        <w:t>GLCall</w:t>
+      </w:r>
+      <w:proofErr w:type="spellEnd"/>
+      <w:r>
+        <w:rPr>
+          <w:rFonts w:ascii="Consolas" w:hAnsi="Consolas" w:cs="Consolas"/>
+          <w:color w:val="6F008A"/>
+          <w:sz w:val="19"/>
+          <w:szCs w:val="19"/>
+        </w:rPr>
+        <w:t>(</w:t>
+      </w:r>
+      <w:proofErr w:type="gramEnd"/>
+      <w:r>
+        <w:rPr>
+          <w:rFonts w:ascii="Consolas" w:hAnsi="Consolas" w:cs="Consolas"/>
+          <w:color w:val="6F008A"/>
+          <w:sz w:val="19"/>
+          <w:szCs w:val="19"/>
+        </w:rPr>
+        <w:t>………………);</w:t>
+      </w:r>
+      <w:bookmarkStart w:id="1" w:name="_GoBack"/>
+      <w:bookmarkEnd w:id="1"/>
+    </w:p>
+    <w:p>
+      <w:pPr>
+        <w:pStyle w:val="ListParagraph"/>
+        <w:numPr>
+          <w:ilvl w:val="0"/>
+          <w:numId w:val="2"/>
+        </w:numPr>
+      </w:pPr>
     </w:p>
     <w:p>
       <w:pPr>

</xml_diff>

<commit_message>
Uniforms in OpenGL (video 11)
</commit_message>
<xml_diff>
--- a/stepbystep.docx
+++ b/stepbystep.docx
@@ -555,7 +555,7 @@
             <v:imagedata r:id="rId5" o:title=""/>
             <w10:wrap type="topAndBottom"/>
           </v:shape>
-          <o:OLEObject Type="Embed" ProgID="Photoshop.Image.18" ShapeID="_x0000_s1026" DrawAspect="Content" ObjectID="_1607061322" r:id="rId6">
+          <o:OLEObject Type="Embed" ProgID="Photoshop.Image.18" ShapeID="_x0000_s1026" DrawAspect="Content" ObjectID="_1607066120" r:id="rId6">
             <o:FieldCodes>\s</o:FieldCodes>
           </o:OLEObject>
         </w:object>
@@ -580,7 +580,7 @@
             <v:imagedata r:id="rId7" o:title=""/>
             <w10:wrap type="topAndBottom"/>
           </v:shape>
-          <o:OLEObject Type="Embed" ProgID="Photoshop.Image.18" ShapeID="_x0000_s1029" DrawAspect="Content" ObjectID="_1607061323" r:id="rId8">
+          <o:OLEObject Type="Embed" ProgID="Photoshop.Image.18" ShapeID="_x0000_s1029" DrawAspect="Content" ObjectID="_1607066121" r:id="rId8">
             <o:FieldCodes>\s</o:FieldCodes>
           </o:OLEObject>
         </w:object>
@@ -12006,8 +12006,55 @@
         </w:rPr>
         <w:t>………………);</w:t>
       </w:r>
-      <w:bookmarkStart w:id="1" w:name="_GoBack"/>
-      <w:bookmarkEnd w:id="1"/>
+    </w:p>
+    <w:p>
+      <w:pPr>
+        <w:ind w:left="360"/>
+        <w:jc w:val="center"/>
+        <w:rPr>
+          <w:highlight w:val="cyan"/>
+        </w:rPr>
+      </w:pPr>
+    </w:p>
+    <w:p>
+      <w:pPr>
+        <w:ind w:left="360"/>
+        <w:jc w:val="center"/>
+      </w:pPr>
+      <w:r>
+        <w:rPr>
+          <w:highlight w:val="cyan"/>
+        </w:rPr>
+        <w:t xml:space="preserve">Uniforms in </w:t>
+      </w:r>
+      <w:proofErr w:type="gramStart"/>
+      <w:r>
+        <w:rPr>
+          <w:highlight w:val="cyan"/>
+        </w:rPr>
+        <w:t>OpenGL(</w:t>
+      </w:r>
+      <w:proofErr w:type="gramEnd"/>
+      <w:r>
+        <w:rPr>
+          <w:highlight w:val="cyan"/>
+        </w:rPr>
+        <w:t xml:space="preserve">get data from CPU into a </w:t>
+      </w:r>
+      <w:proofErr w:type="spellStart"/>
+      <w:r>
+        <w:rPr>
+          <w:highlight w:val="cyan"/>
+        </w:rPr>
+        <w:t>shader</w:t>
+      </w:r>
+      <w:proofErr w:type="spellEnd"/>
+      <w:r>
+        <w:rPr>
+          <w:highlight w:val="cyan"/>
+        </w:rPr>
+        <w:t>)</w:t>
+      </w:r>
     </w:p>
     <w:p>
       <w:pPr>
@@ -12017,6 +12064,690 @@
           <w:numId w:val="2"/>
         </w:numPr>
       </w:pPr>
+      <w:r>
+        <w:t xml:space="preserve">To send variable to </w:t>
+      </w:r>
+      <w:proofErr w:type="spellStart"/>
+      <w:r>
+        <w:t>fragmentShader.shader</w:t>
+      </w:r>
+      <w:proofErr w:type="spellEnd"/>
+      <w:r>
+        <w:t xml:space="preserve"> add to it before the main function the following line:</w:t>
+      </w:r>
+    </w:p>
+    <w:p>
+      <w:pPr>
+        <w:pStyle w:val="ListParagraph"/>
+        <w:ind w:left="1134"/>
+      </w:pPr>
+      <w:proofErr w:type="gramStart"/>
+      <w:r>
+        <w:rPr>
+          <w:rFonts w:ascii="Consolas" w:hAnsi="Consolas" w:cs="Consolas"/>
+          <w:color w:val="0000FF"/>
+          <w:sz w:val="19"/>
+          <w:szCs w:val="19"/>
+        </w:rPr>
+        <w:t>uniform</w:t>
+      </w:r>
+      <w:proofErr w:type="gramEnd"/>
+      <w:r>
+        <w:rPr>
+          <w:rFonts w:ascii="Consolas" w:hAnsi="Consolas" w:cs="Consolas"/>
+          <w:color w:val="000000"/>
+          <w:sz w:val="19"/>
+          <w:szCs w:val="19"/>
+        </w:rPr>
+        <w:t xml:space="preserve"> vec4 </w:t>
+      </w:r>
+      <w:proofErr w:type="spellStart"/>
+      <w:r>
+        <w:rPr>
+          <w:rFonts w:ascii="Consolas" w:hAnsi="Consolas" w:cs="Consolas"/>
+          <w:color w:val="000000"/>
+          <w:sz w:val="19"/>
+          <w:szCs w:val="19"/>
+          <w:highlight w:val="yellow"/>
+        </w:rPr>
+        <w:t>u_Color</w:t>
+      </w:r>
+      <w:proofErr w:type="spellEnd"/>
+      <w:r>
+        <w:rPr>
+          <w:rFonts w:ascii="Consolas" w:hAnsi="Consolas" w:cs="Consolas"/>
+          <w:color w:val="000000"/>
+          <w:sz w:val="19"/>
+          <w:szCs w:val="19"/>
+        </w:rPr>
+        <w:t>;</w:t>
+      </w:r>
+    </w:p>
+    <w:p>
+      <w:pPr>
+        <w:pStyle w:val="ListParagraph"/>
+        <w:numPr>
+          <w:ilvl w:val="0"/>
+          <w:numId w:val="2"/>
+        </w:numPr>
+      </w:pPr>
+      <w:r>
+        <w:t>To use if change the line in main function:</w:t>
+      </w:r>
+    </w:p>
+    <w:p>
+      <w:pPr>
+        <w:pStyle w:val="ListParagraph"/>
+        <w:ind w:left="1134"/>
+      </w:pPr>
+      <w:proofErr w:type="spellStart"/>
+      <w:proofErr w:type="gramStart"/>
+      <w:r>
+        <w:rPr>
+          <w:rFonts w:ascii="Consolas" w:hAnsi="Consolas" w:cs="Consolas"/>
+          <w:color w:val="000000"/>
+          <w:sz w:val="19"/>
+          <w:szCs w:val="19"/>
+        </w:rPr>
+        <w:t>color</w:t>
+      </w:r>
+      <w:proofErr w:type="spellEnd"/>
+      <w:proofErr w:type="gramEnd"/>
+      <w:r>
+        <w:rPr>
+          <w:rFonts w:ascii="Consolas" w:hAnsi="Consolas" w:cs="Consolas"/>
+          <w:color w:val="000000"/>
+          <w:sz w:val="19"/>
+          <w:szCs w:val="19"/>
+        </w:rPr>
+        <w:t xml:space="preserve"> = </w:t>
+      </w:r>
+      <w:proofErr w:type="spellStart"/>
+      <w:r>
+        <w:rPr>
+          <w:rFonts w:ascii="Consolas" w:hAnsi="Consolas" w:cs="Consolas"/>
+          <w:color w:val="000000"/>
+          <w:sz w:val="19"/>
+          <w:szCs w:val="19"/>
+        </w:rPr>
+        <w:t>u_Color</w:t>
+      </w:r>
+      <w:proofErr w:type="spellEnd"/>
+      <w:r>
+        <w:rPr>
+          <w:rFonts w:ascii="Consolas" w:hAnsi="Consolas" w:cs="Consolas"/>
+          <w:color w:val="000000"/>
+          <w:sz w:val="19"/>
+          <w:szCs w:val="19"/>
+        </w:rPr>
+        <w:t>;</w:t>
+      </w:r>
+    </w:p>
+    <w:p>
+      <w:pPr>
+        <w:pStyle w:val="ListParagraph"/>
+        <w:numPr>
+          <w:ilvl w:val="0"/>
+          <w:numId w:val="2"/>
+        </w:numPr>
+      </w:pPr>
+      <w:r>
+        <w:t xml:space="preserve">In the main program (Main.cpp) after the </w:t>
+      </w:r>
+      <w:proofErr w:type="spellStart"/>
+      <w:r>
+        <w:t>shader</w:t>
+      </w:r>
+      <w:proofErr w:type="spellEnd"/>
+      <w:r>
+        <w:t xml:space="preserve"> is bound (“</w:t>
+      </w:r>
+      <w:proofErr w:type="spellStart"/>
+      <w:r>
+        <w:rPr>
+          <w:rFonts w:ascii="Consolas" w:hAnsi="Consolas" w:cs="Consolas"/>
+          <w:color w:val="6F008A"/>
+          <w:sz w:val="19"/>
+          <w:szCs w:val="19"/>
+        </w:rPr>
+        <w:t>GLCall</w:t>
+      </w:r>
+      <w:proofErr w:type="spellEnd"/>
+      <w:r>
+        <w:rPr>
+          <w:rFonts w:ascii="Consolas" w:hAnsi="Consolas" w:cs="Consolas"/>
+          <w:color w:val="000000"/>
+          <w:sz w:val="19"/>
+          <w:szCs w:val="19"/>
+        </w:rPr>
+        <w:t>(</w:t>
+      </w:r>
+      <w:proofErr w:type="spellStart"/>
+      <w:r>
+        <w:rPr>
+          <w:rFonts w:ascii="Consolas" w:hAnsi="Consolas" w:cs="Consolas"/>
+          <w:color w:val="6F008A"/>
+          <w:sz w:val="19"/>
+          <w:szCs w:val="19"/>
+        </w:rPr>
+        <w:t>glUseProgram</w:t>
+      </w:r>
+      <w:proofErr w:type="spellEnd"/>
+      <w:r>
+        <w:rPr>
+          <w:rFonts w:ascii="Consolas" w:hAnsi="Consolas" w:cs="Consolas"/>
+          <w:color w:val="000000"/>
+          <w:sz w:val="19"/>
+          <w:szCs w:val="19"/>
+        </w:rPr>
+        <w:t>(</w:t>
+      </w:r>
+      <w:proofErr w:type="spellStart"/>
+      <w:r>
+        <w:rPr>
+          <w:rFonts w:ascii="Consolas" w:hAnsi="Consolas" w:cs="Consolas"/>
+          <w:color w:val="000000"/>
+          <w:sz w:val="19"/>
+          <w:szCs w:val="19"/>
+        </w:rPr>
+        <w:t>shader</w:t>
+      </w:r>
+      <w:proofErr w:type="spellEnd"/>
+      <w:r>
+        <w:rPr>
+          <w:rFonts w:ascii="Consolas" w:hAnsi="Consolas" w:cs="Consolas"/>
+          <w:color w:val="000000"/>
+          <w:sz w:val="19"/>
+          <w:szCs w:val="19"/>
+        </w:rPr>
+        <w:t>));</w:t>
+      </w:r>
+      <w:r>
+        <w:rPr>
+          <w:rFonts w:ascii="Consolas" w:hAnsi="Consolas" w:cs="Consolas"/>
+          <w:color w:val="000000"/>
+          <w:sz w:val="19"/>
+          <w:szCs w:val="19"/>
+        </w:rPr>
+        <w:t>”</w:t>
+      </w:r>
+      <w:r>
+        <w:t>) get the location of the uniform:</w:t>
+      </w:r>
+    </w:p>
+    <w:p>
+      <w:pPr>
+        <w:pStyle w:val="ListParagraph"/>
+        <w:ind w:left="1134"/>
+      </w:pPr>
+      <w:proofErr w:type="spellStart"/>
+      <w:proofErr w:type="gramStart"/>
+      <w:r>
+        <w:rPr>
+          <w:rFonts w:ascii="Consolas" w:hAnsi="Consolas" w:cs="Consolas"/>
+          <w:color w:val="0000FF"/>
+          <w:sz w:val="19"/>
+          <w:szCs w:val="19"/>
+        </w:rPr>
+        <w:t>int</w:t>
+      </w:r>
+      <w:proofErr w:type="spellEnd"/>
+      <w:proofErr w:type="gramEnd"/>
+      <w:r>
+        <w:rPr>
+          <w:rFonts w:ascii="Consolas" w:hAnsi="Consolas" w:cs="Consolas"/>
+          <w:color w:val="000000"/>
+          <w:sz w:val="19"/>
+          <w:szCs w:val="19"/>
+        </w:rPr>
+        <w:t xml:space="preserve"> location = </w:t>
+      </w:r>
+      <w:proofErr w:type="spellStart"/>
+      <w:r>
+        <w:rPr>
+          <w:rFonts w:ascii="Consolas" w:hAnsi="Consolas" w:cs="Consolas"/>
+          <w:color w:val="6F008A"/>
+          <w:sz w:val="19"/>
+          <w:szCs w:val="19"/>
+        </w:rPr>
+        <w:t>glGetUniformLocation</w:t>
+      </w:r>
+      <w:proofErr w:type="spellEnd"/>
+      <w:r>
+        <w:rPr>
+          <w:rFonts w:ascii="Consolas" w:hAnsi="Consolas" w:cs="Consolas"/>
+          <w:color w:val="000000"/>
+          <w:sz w:val="19"/>
+          <w:szCs w:val="19"/>
+        </w:rPr>
+        <w:t>(</w:t>
+      </w:r>
+      <w:proofErr w:type="spellStart"/>
+      <w:r>
+        <w:rPr>
+          <w:rFonts w:ascii="Consolas" w:hAnsi="Consolas" w:cs="Consolas"/>
+          <w:color w:val="000000"/>
+          <w:sz w:val="19"/>
+          <w:szCs w:val="19"/>
+        </w:rPr>
+        <w:t>shader</w:t>
+      </w:r>
+      <w:proofErr w:type="spellEnd"/>
+      <w:r>
+        <w:rPr>
+          <w:rFonts w:ascii="Consolas" w:hAnsi="Consolas" w:cs="Consolas"/>
+          <w:color w:val="000000"/>
+          <w:sz w:val="19"/>
+          <w:szCs w:val="19"/>
+        </w:rPr>
+        <w:t xml:space="preserve">, </w:t>
+      </w:r>
+      <w:r>
+        <w:rPr>
+          <w:rFonts w:ascii="Consolas" w:hAnsi="Consolas" w:cs="Consolas"/>
+          <w:color w:val="A31515"/>
+          <w:sz w:val="19"/>
+          <w:szCs w:val="19"/>
+        </w:rPr>
+        <w:t>"</w:t>
+      </w:r>
+      <w:proofErr w:type="spellStart"/>
+      <w:r>
+        <w:rPr>
+          <w:rFonts w:ascii="Consolas" w:hAnsi="Consolas" w:cs="Consolas"/>
+          <w:color w:val="A31515"/>
+          <w:sz w:val="19"/>
+          <w:szCs w:val="19"/>
+          <w:highlight w:val="yellow"/>
+        </w:rPr>
+        <w:t>u_Color</w:t>
+      </w:r>
+      <w:proofErr w:type="spellEnd"/>
+      <w:r>
+        <w:rPr>
+          <w:rFonts w:ascii="Consolas" w:hAnsi="Consolas" w:cs="Consolas"/>
+          <w:color w:val="A31515"/>
+          <w:sz w:val="19"/>
+          <w:szCs w:val="19"/>
+        </w:rPr>
+        <w:t>"</w:t>
+      </w:r>
+      <w:r>
+        <w:rPr>
+          <w:rFonts w:ascii="Consolas" w:hAnsi="Consolas" w:cs="Consolas"/>
+          <w:color w:val="000000"/>
+          <w:sz w:val="19"/>
+          <w:szCs w:val="19"/>
+        </w:rPr>
+        <w:t>);</w:t>
+      </w:r>
+    </w:p>
+    <w:p>
+      <w:pPr>
+        <w:pStyle w:val="ListParagraph"/>
+        <w:numPr>
+          <w:ilvl w:val="0"/>
+          <w:numId w:val="2"/>
+        </w:numPr>
+      </w:pPr>
+      <w:r>
+        <w:t>Send data to defined location</w:t>
+      </w:r>
+      <w:r>
+        <w:t xml:space="preserve"> (to animate a parameter move this line inside loop with some variable instead of float):</w:t>
+      </w:r>
+    </w:p>
+    <w:p>
+      <w:pPr>
+        <w:pStyle w:val="ListParagraph"/>
+        <w:ind w:left="1134"/>
+      </w:pPr>
+      <w:proofErr w:type="gramStart"/>
+      <w:r>
+        <w:rPr>
+          <w:rFonts w:ascii="Consolas" w:hAnsi="Consolas" w:cs="Consolas"/>
+          <w:color w:val="6F008A"/>
+          <w:sz w:val="19"/>
+          <w:szCs w:val="19"/>
+        </w:rPr>
+        <w:t>glUniform4f</w:t>
+      </w:r>
+      <w:r>
+        <w:rPr>
+          <w:rFonts w:ascii="Consolas" w:hAnsi="Consolas" w:cs="Consolas"/>
+          <w:color w:val="000000"/>
+          <w:sz w:val="19"/>
+          <w:szCs w:val="19"/>
+        </w:rPr>
+        <w:t>(</w:t>
+      </w:r>
+      <w:proofErr w:type="gramEnd"/>
+      <w:r>
+        <w:rPr>
+          <w:rFonts w:ascii="Consolas" w:hAnsi="Consolas" w:cs="Consolas"/>
+          <w:color w:val="000000"/>
+          <w:sz w:val="19"/>
+          <w:szCs w:val="19"/>
+        </w:rPr>
+        <w:t>location, 1.0f, 0.5f, 0.0f, 1.0f);</w:t>
+      </w:r>
+    </w:p>
+    <w:p>
+      <w:pPr>
+        <w:pStyle w:val="ListParagraph"/>
+        <w:numPr>
+          <w:ilvl w:val="0"/>
+          <w:numId w:val="2"/>
+        </w:numPr>
+      </w:pPr>
+      <w:r>
+        <w:t>To animate variable (0.0-1.0):</w:t>
+      </w:r>
+    </w:p>
+    <w:p>
+      <w:pPr>
+        <w:ind w:left="851"/>
+      </w:pPr>
+      <w:r>
+        <w:t>Before loop:</w:t>
+      </w:r>
+    </w:p>
+    <w:p>
+      <w:pPr>
+        <w:ind w:left="1134"/>
+        <w:rPr>
+          <w:rFonts w:ascii="Consolas" w:hAnsi="Consolas" w:cs="Consolas"/>
+          <w:color w:val="000000"/>
+          <w:sz w:val="19"/>
+          <w:szCs w:val="19"/>
+        </w:rPr>
+      </w:pPr>
+      <w:proofErr w:type="gramStart"/>
+      <w:r>
+        <w:rPr>
+          <w:rFonts w:ascii="Consolas" w:hAnsi="Consolas" w:cs="Consolas"/>
+          <w:color w:val="0000FF"/>
+          <w:sz w:val="19"/>
+          <w:szCs w:val="19"/>
+        </w:rPr>
+        <w:t>float</w:t>
+      </w:r>
+      <w:proofErr w:type="gramEnd"/>
+      <w:r>
+        <w:rPr>
+          <w:rFonts w:ascii="Consolas" w:hAnsi="Consolas" w:cs="Consolas"/>
+          <w:color w:val="000000"/>
+          <w:sz w:val="19"/>
+          <w:szCs w:val="19"/>
+        </w:rPr>
+        <w:t xml:space="preserve"> n = 0.0f;</w:t>
+      </w:r>
+    </w:p>
+    <w:p>
+      <w:pPr>
+        <w:ind w:left="851"/>
+        <w:rPr>
+          <w:rFonts w:ascii="Consolas" w:hAnsi="Consolas" w:cs="Consolas"/>
+          <w:sz w:val="19"/>
+          <w:szCs w:val="19"/>
+        </w:rPr>
+      </w:pPr>
+      <w:r>
+        <w:rPr>
+          <w:rFonts w:ascii="Consolas" w:hAnsi="Consolas" w:cs="Consolas"/>
+          <w:sz w:val="19"/>
+          <w:szCs w:val="19"/>
+        </w:rPr>
+        <w:t>I</w:t>
+      </w:r>
+      <w:r>
+        <w:rPr>
+          <w:rFonts w:ascii="Consolas" w:hAnsi="Consolas" w:cs="Consolas"/>
+          <w:sz w:val="19"/>
+          <w:szCs w:val="19"/>
+        </w:rPr>
+        <w:t>nside loop:</w:t>
+      </w:r>
+    </w:p>
+    <w:p>
+      <w:pPr>
+        <w:autoSpaceDE w:val="0"/>
+        <w:autoSpaceDN w:val="0"/>
+        <w:adjustRightInd w:val="0"/>
+        <w:spacing w:after="0" w:line="240" w:lineRule="auto"/>
+        <w:ind w:left="1134"/>
+        <w:rPr>
+          <w:rFonts w:ascii="Consolas" w:hAnsi="Consolas" w:cs="Consolas"/>
+          <w:color w:val="000000"/>
+          <w:sz w:val="19"/>
+          <w:szCs w:val="19"/>
+        </w:rPr>
+      </w:pPr>
+      <w:r>
+        <w:rPr>
+          <w:rFonts w:ascii="Consolas" w:hAnsi="Consolas" w:cs="Consolas"/>
+          <w:color w:val="000000"/>
+          <w:sz w:val="19"/>
+          <w:szCs w:val="19"/>
+        </w:rPr>
+        <w:t>n =n + 0.01f;</w:t>
+      </w:r>
+    </w:p>
+    <w:p>
+      <w:pPr>
+        <w:autoSpaceDE w:val="0"/>
+        <w:autoSpaceDN w:val="0"/>
+        <w:adjustRightInd w:val="0"/>
+        <w:spacing w:after="0" w:line="240" w:lineRule="auto"/>
+        <w:ind w:left="1134"/>
+        <w:rPr>
+          <w:rFonts w:ascii="Consolas" w:hAnsi="Consolas" w:cs="Consolas"/>
+          <w:color w:val="000000"/>
+          <w:sz w:val="19"/>
+          <w:szCs w:val="19"/>
+        </w:rPr>
+      </w:pPr>
+      <w:proofErr w:type="gramStart"/>
+      <w:r>
+        <w:rPr>
+          <w:rFonts w:ascii="Consolas" w:hAnsi="Consolas" w:cs="Consolas"/>
+          <w:color w:val="0000FF"/>
+          <w:sz w:val="19"/>
+          <w:szCs w:val="19"/>
+        </w:rPr>
+        <w:t>float</w:t>
+      </w:r>
+      <w:proofErr w:type="gramEnd"/>
+      <w:r>
+        <w:rPr>
+          <w:rFonts w:ascii="Consolas" w:hAnsi="Consolas" w:cs="Consolas"/>
+          <w:color w:val="000000"/>
+          <w:sz w:val="19"/>
+          <w:szCs w:val="19"/>
+        </w:rPr>
+        <w:t xml:space="preserve"> </w:t>
+      </w:r>
+      <w:proofErr w:type="spellStart"/>
+      <w:r>
+        <w:rPr>
+          <w:rFonts w:ascii="Consolas" w:hAnsi="Consolas" w:cs="Consolas"/>
+          <w:color w:val="000000"/>
+          <w:sz w:val="19"/>
+          <w:szCs w:val="19"/>
+        </w:rPr>
+        <w:t>animNormalizedFloat</w:t>
+      </w:r>
+      <w:proofErr w:type="spellEnd"/>
+      <w:r>
+        <w:rPr>
+          <w:rFonts w:ascii="Consolas" w:hAnsi="Consolas" w:cs="Consolas"/>
+          <w:color w:val="000000"/>
+          <w:sz w:val="19"/>
+          <w:szCs w:val="19"/>
+        </w:rPr>
+        <w:t xml:space="preserve"> = (</w:t>
+      </w:r>
+      <w:r>
+        <w:rPr>
+          <w:rFonts w:ascii="Consolas" w:hAnsi="Consolas" w:cs="Consolas"/>
+          <w:color w:val="0000FF"/>
+          <w:sz w:val="19"/>
+          <w:szCs w:val="19"/>
+        </w:rPr>
+        <w:t>float</w:t>
+      </w:r>
+      <w:r>
+        <w:rPr>
+          <w:rFonts w:ascii="Consolas" w:hAnsi="Consolas" w:cs="Consolas"/>
+          <w:color w:val="000000"/>
+          <w:sz w:val="19"/>
+          <w:szCs w:val="19"/>
+        </w:rPr>
+        <w:t>)((</w:t>
+      </w:r>
+      <w:proofErr w:type="spellStart"/>
+      <w:r>
+        <w:rPr>
+          <w:rFonts w:ascii="Consolas" w:hAnsi="Consolas" w:cs="Consolas"/>
+          <w:color w:val="0000FF"/>
+          <w:sz w:val="19"/>
+          <w:szCs w:val="19"/>
+        </w:rPr>
+        <w:t>int</w:t>
+      </w:r>
+      <w:proofErr w:type="spellEnd"/>
+      <w:r>
+        <w:rPr>
+          <w:rFonts w:ascii="Consolas" w:hAnsi="Consolas" w:cs="Consolas"/>
+          <w:color w:val="000000"/>
+          <w:sz w:val="19"/>
+          <w:szCs w:val="19"/>
+        </w:rPr>
+        <w:t>)(n*100.0f) % 100) / 100.0f;</w:t>
+      </w:r>
+    </w:p>
+    <w:p>
+      <w:pPr>
+        <w:ind w:left="851"/>
+        <w:rPr>
+          <w:rFonts w:ascii="Consolas" w:hAnsi="Consolas" w:cs="Consolas"/>
+          <w:color w:val="7F7F7F" w:themeColor="text1" w:themeTint="80"/>
+          <w:sz w:val="19"/>
+          <w:szCs w:val="19"/>
+        </w:rPr>
+      </w:pPr>
+    </w:p>
+    <w:p>
+      <w:pPr>
+        <w:ind w:left="851"/>
+        <w:rPr>
+          <w:rFonts w:ascii="Consolas" w:hAnsi="Consolas" w:cs="Consolas"/>
+          <w:color w:val="7F7F7F" w:themeColor="text1" w:themeTint="80"/>
+          <w:sz w:val="19"/>
+          <w:szCs w:val="19"/>
+        </w:rPr>
+      </w:pPr>
+      <w:r>
+        <w:rPr>
+          <w:rFonts w:ascii="Consolas" w:hAnsi="Consolas" w:cs="Consolas"/>
+          <w:color w:val="7F7F7F" w:themeColor="text1" w:themeTint="80"/>
+          <w:sz w:val="19"/>
+          <w:szCs w:val="19"/>
+        </w:rPr>
+        <w:t>(</w:t>
+      </w:r>
+      <w:proofErr w:type="gramStart"/>
+      <w:r>
+        <w:rPr>
+          <w:rFonts w:ascii="Consolas" w:hAnsi="Consolas" w:cs="Consolas"/>
+          <w:color w:val="7F7F7F" w:themeColor="text1" w:themeTint="80"/>
+          <w:sz w:val="19"/>
+          <w:szCs w:val="19"/>
+        </w:rPr>
+        <w:t>and</w:t>
+      </w:r>
+      <w:proofErr w:type="gramEnd"/>
+      <w:r>
+        <w:rPr>
+          <w:rFonts w:ascii="Consolas" w:hAnsi="Consolas" w:cs="Consolas"/>
+          <w:color w:val="7F7F7F" w:themeColor="text1" w:themeTint="80"/>
+          <w:sz w:val="19"/>
+          <w:szCs w:val="19"/>
+        </w:rPr>
+        <w:t xml:space="preserve"> </w:t>
+      </w:r>
+      <w:r>
+        <w:rPr>
+          <w:rFonts w:ascii="Consolas" w:hAnsi="Consolas" w:cs="Consolas"/>
+          <w:color w:val="7F7F7F" w:themeColor="text1" w:themeTint="80"/>
+          <w:sz w:val="19"/>
+          <w:szCs w:val="19"/>
+        </w:rPr>
+        <w:t xml:space="preserve">e.g. </w:t>
+      </w:r>
+      <w:r>
+        <w:rPr>
+          <w:rFonts w:ascii="Consolas" w:hAnsi="Consolas" w:cs="Consolas"/>
+          <w:color w:val="7F7F7F" w:themeColor="text1" w:themeTint="80"/>
+          <w:sz w:val="19"/>
+          <w:szCs w:val="19"/>
+        </w:rPr>
+        <w:t xml:space="preserve">glUniform4f(location, </w:t>
+      </w:r>
+      <w:proofErr w:type="spellStart"/>
+      <w:r>
+        <w:rPr>
+          <w:rFonts w:ascii="Consolas" w:hAnsi="Consolas" w:cs="Consolas"/>
+          <w:color w:val="7F7F7F" w:themeColor="text1" w:themeTint="80"/>
+          <w:sz w:val="19"/>
+          <w:szCs w:val="19"/>
+        </w:rPr>
+        <w:t>animNormalizedFloat</w:t>
+      </w:r>
+      <w:proofErr w:type="spellEnd"/>
+      <w:r>
+        <w:rPr>
+          <w:rFonts w:ascii="Consolas" w:hAnsi="Consolas" w:cs="Consolas"/>
+          <w:color w:val="7F7F7F" w:themeColor="text1" w:themeTint="80"/>
+          <w:sz w:val="19"/>
+          <w:szCs w:val="19"/>
+        </w:rPr>
+        <w:t>, 0.5f, 0.0f, 1.0f);</w:t>
+      </w:r>
+      <w:r>
+        <w:rPr>
+          <w:rFonts w:ascii="Consolas" w:hAnsi="Consolas" w:cs="Consolas"/>
+          <w:color w:val="7F7F7F" w:themeColor="text1" w:themeTint="80"/>
+          <w:sz w:val="19"/>
+          <w:szCs w:val="19"/>
+        </w:rPr>
+        <w:t xml:space="preserve"> inside loop</w:t>
+      </w:r>
+      <w:r>
+        <w:rPr>
+          <w:rFonts w:ascii="Consolas" w:hAnsi="Consolas" w:cs="Consolas"/>
+          <w:color w:val="7F7F7F" w:themeColor="text1" w:themeTint="80"/>
+          <w:sz w:val="19"/>
+          <w:szCs w:val="19"/>
+        </w:rPr>
+        <w:t>)</w:t>
+      </w:r>
+      <w:bookmarkStart w:id="1" w:name="_GoBack"/>
+      <w:bookmarkEnd w:id="1"/>
+    </w:p>
+    <w:p>
+      <w:pPr>
+        <w:pStyle w:val="ListParagraph"/>
+        <w:numPr>
+          <w:ilvl w:val="0"/>
+          <w:numId w:val="2"/>
+        </w:numPr>
+      </w:pPr>
+      <w:proofErr w:type="spellStart"/>
+      <w:r>
+        <w:t>ggg</w:t>
+      </w:r>
+      <w:proofErr w:type="spellEnd"/>
     </w:p>
     <w:p>
       <w:pPr>

</xml_diff>